<commit_message>
Small corrections and one new use case
</commit_message>
<xml_diff>
--- a/Documents/SRS/SRS_Team3.docx
+++ b/Documents/SRS/SRS_Team3.docx
@@ -1,6 +1,6 @@
 
 <file path=word/document.xml><?xml version="1.0" encoding="utf-8"?>
-<w:document xmlns:wpc="http://schemas.microsoft.com/office/word/2010/wordprocessingCanvas" xmlns:mc="http://schemas.openxmlformats.org/markup-compatibility/2006" xmlns:o="urn:schemas-microsoft-com:office:office" xmlns:r="http://schemas.openxmlformats.org/officeDocument/2006/relationships" xmlns:m="http://schemas.openxmlformats.org/officeDocument/2006/math" xmlns:v="urn:schemas-microsoft-com:vml" xmlns:wp14="http://schemas.microsoft.com/office/word/2010/wordprocessingDrawing" xmlns:wp="http://schemas.openxmlformats.org/drawingml/2006/wordprocessingDrawing" xmlns:w10="urn:schemas-microsoft-com:office:word" xmlns:w="http://schemas.openxmlformats.org/wordprocessingml/2006/main" xmlns:w14="http://schemas.microsoft.com/office/word/2010/wordml" xmlns:w15="http://schemas.microsoft.com/office/word/2012/wordml" xmlns:wpg="http://schemas.microsoft.com/office/word/2010/wordprocessingGroup" xmlns:wpi="http://schemas.microsoft.com/office/word/2010/wordprocessingInk" xmlns:wne="http://schemas.microsoft.com/office/word/2006/wordml" xmlns:wps="http://schemas.microsoft.com/office/word/2010/wordprocessingShape" mc:Ignorable="w14 w15 wp14">
+<w:document xmlns:wpc="http://schemas.microsoft.com/office/word/2010/wordprocessingCanvas" xmlns:mo="http://schemas.microsoft.com/office/mac/office/2008/main" xmlns:mc="http://schemas.openxmlformats.org/markup-compatibility/2006" xmlns:mv="urn:schemas-microsoft-com:mac:vml" xmlns:o="urn:schemas-microsoft-com:office:office" xmlns:r="http://schemas.openxmlformats.org/officeDocument/2006/relationships" xmlns:m="http://schemas.openxmlformats.org/officeDocument/2006/math" xmlns:v="urn:schemas-microsoft-com:vml" xmlns:wp14="http://schemas.microsoft.com/office/word/2010/wordprocessingDrawing" xmlns:wp="http://schemas.openxmlformats.org/drawingml/2006/wordprocessingDrawing" xmlns:w10="urn:schemas-microsoft-com:office:word" xmlns:w="http://schemas.openxmlformats.org/wordprocessingml/2006/main" xmlns:w14="http://schemas.microsoft.com/office/word/2010/wordml" xmlns:wpg="http://schemas.microsoft.com/office/word/2010/wordprocessingGroup" xmlns:wpi="http://schemas.microsoft.com/office/word/2010/wordprocessingInk" xmlns:wne="http://schemas.microsoft.com/office/word/2006/wordml" xmlns:wps="http://schemas.microsoft.com/office/word/2010/wordprocessingShape" mc:Ignorable="w14 wp14">
   <w:body>
     <w:p>
       <w:pPr>
@@ -120,7 +120,27 @@
           <w:sz w:val="28"/>
           <w:szCs w:val="28"/>
         </w:rPr>
-        <w:t xml:space="preserve">Philip Svacha, Dominic Kohler, Nicolas Spycher, </w:t>
+        <w:t xml:space="preserve">Philip </w:t>
+      </w:r>
+      <w:proofErr w:type="spellStart"/>
+      <w:r>
+        <w:rPr>
+          <w:rFonts w:cs="Arial"/>
+          <w:b/>
+          <w:sz w:val="28"/>
+          <w:szCs w:val="28"/>
+        </w:rPr>
+        <w:t>Svacha</w:t>
+      </w:r>
+      <w:proofErr w:type="spellEnd"/>
+      <w:r>
+        <w:rPr>
+          <w:rFonts w:cs="Arial"/>
+          <w:b/>
+          <w:sz w:val="28"/>
+          <w:szCs w:val="28"/>
+        </w:rPr>
+        <w:t xml:space="preserve">, Dominic Kohler, Nicolas Spycher, </w:t>
       </w:r>
       <w:r>
         <w:rPr>
@@ -426,6 +446,7 @@
                 <w:szCs w:val="24"/>
               </w:rPr>
             </w:pPr>
+            <w:proofErr w:type="gramStart"/>
             <w:r>
               <w:rPr>
                 <w:rFonts w:ascii="Arial" w:hAnsi="Arial" w:cs="Arial"/>
@@ -434,6 +455,7 @@
               </w:rPr>
               <w:t>..</w:t>
             </w:r>
+            <w:proofErr w:type="gramEnd"/>
           </w:p>
         </w:tc>
         <w:tc>
@@ -739,7 +761,7 @@
           <w:sz w:val="24"/>
           <w:szCs w:val="24"/>
         </w:rPr>
-        <w:t>October 5, 2014</w:t>
+        <w:t>October 6, 2014</w:t>
       </w:r>
       <w:r>
         <w:rPr>
@@ -1006,7 +1028,7 @@
             <w:sz w:val="24"/>
             <w:szCs w:val="24"/>
           </w:rPr>
-          <w:t>ii</w:t>
+          <w:t>iii</w:t>
         </w:r>
         <w:r>
           <w:rPr>
@@ -1101,7 +1123,7 @@
             <w:sz w:val="24"/>
             <w:szCs w:val="24"/>
           </w:rPr>
-          <w:t>1</w:t>
+          <w:t>3</w:t>
         </w:r>
         <w:r>
           <w:rPr>
@@ -1196,7 +1218,7 @@
             <w:sz w:val="24"/>
             <w:szCs w:val="24"/>
           </w:rPr>
-          <w:t>1</w:t>
+          <w:t>3</w:t>
         </w:r>
         <w:r>
           <w:rPr>
@@ -1272,26 +1294,18 @@
             <w:sz w:val="24"/>
             <w:szCs w:val="24"/>
           </w:rPr>
-        </w:r>
-        <w:r>
-          <w:rPr>
-            <w:rFonts w:ascii="Arial" w:hAnsi="Arial"/>
-            <w:noProof/>
-            <w:webHidden/>
-            <w:sz w:val="24"/>
-            <w:szCs w:val="24"/>
-          </w:rPr>
           <w:fldChar w:fldCharType="separate"/>
         </w:r>
         <w:r>
           <w:rPr>
             <w:rFonts w:ascii="Arial" w:hAnsi="Arial"/>
-            <w:noProof/>
-            <w:webHidden/>
-            <w:sz w:val="24"/>
-            <w:szCs w:val="24"/>
-          </w:rPr>
-          <w:t>1</w:t>
+            <w:b/>
+            <w:noProof/>
+            <w:webHidden/>
+            <w:sz w:val="24"/>
+            <w:szCs w:val="24"/>
+          </w:rPr>
+          <w:t>Error! Bookmark not defined.</w:t>
         </w:r>
         <w:r>
           <w:rPr>
@@ -1367,26 +1381,18 @@
             <w:sz w:val="24"/>
             <w:szCs w:val="24"/>
           </w:rPr>
-        </w:r>
-        <w:r>
-          <w:rPr>
-            <w:rFonts w:ascii="Arial" w:hAnsi="Arial"/>
-            <w:noProof/>
-            <w:webHidden/>
-            <w:sz w:val="24"/>
-            <w:szCs w:val="24"/>
-          </w:rPr>
           <w:fldChar w:fldCharType="separate"/>
         </w:r>
         <w:r>
           <w:rPr>
             <w:rFonts w:ascii="Arial" w:hAnsi="Arial"/>
-            <w:noProof/>
-            <w:webHidden/>
-            <w:sz w:val="24"/>
-            <w:szCs w:val="24"/>
-          </w:rPr>
-          <w:t>2</w:t>
+            <w:b/>
+            <w:noProof/>
+            <w:webHidden/>
+            <w:sz w:val="24"/>
+            <w:szCs w:val="24"/>
+          </w:rPr>
+          <w:t>Error! Bookmark not defined.</w:t>
         </w:r>
         <w:r>
           <w:rPr>
@@ -1787,26 +1793,18 @@
             <w:sz w:val="24"/>
             <w:szCs w:val="24"/>
           </w:rPr>
-        </w:r>
-        <w:r>
-          <w:rPr>
-            <w:rFonts w:ascii="Arial" w:hAnsi="Arial"/>
-            <w:noProof/>
-            <w:webHidden/>
-            <w:sz w:val="24"/>
-            <w:szCs w:val="24"/>
-          </w:rPr>
           <w:fldChar w:fldCharType="separate"/>
         </w:r>
         <w:r>
           <w:rPr>
             <w:rFonts w:ascii="Arial" w:hAnsi="Arial"/>
-            <w:noProof/>
-            <w:webHidden/>
-            <w:sz w:val="24"/>
-            <w:szCs w:val="24"/>
-          </w:rPr>
-          <w:t>4</w:t>
+            <w:b/>
+            <w:noProof/>
+            <w:webHidden/>
+            <w:sz w:val="24"/>
+            <w:szCs w:val="24"/>
+          </w:rPr>
+          <w:t>Error! Bookmark not defined.</w:t>
         </w:r>
         <w:r>
           <w:rPr>
@@ -1921,7 +1919,7 @@
             <w:sz w:val="24"/>
             <w:szCs w:val="24"/>
           </w:rPr>
-          <w:t>5</w:t>
+          <w:t>13</w:t>
         </w:r>
         <w:r>
           <w:rPr>
@@ -2017,26 +2015,18 @@
             <w:sz w:val="24"/>
             <w:szCs w:val="24"/>
           </w:rPr>
-        </w:r>
-        <w:r>
-          <w:rPr>
-            <w:rFonts w:ascii="Arial" w:hAnsi="Arial"/>
-            <w:noProof/>
-            <w:webHidden/>
-            <w:sz w:val="24"/>
-            <w:szCs w:val="24"/>
-          </w:rPr>
           <w:fldChar w:fldCharType="separate"/>
         </w:r>
         <w:r>
           <w:rPr>
             <w:rFonts w:ascii="Arial" w:hAnsi="Arial"/>
-            <w:noProof/>
-            <w:webHidden/>
-            <w:sz w:val="24"/>
-            <w:szCs w:val="24"/>
-          </w:rPr>
-          <w:t>5</w:t>
+            <w:b/>
+            <w:noProof/>
+            <w:webHidden/>
+            <w:sz w:val="24"/>
+            <w:szCs w:val="24"/>
+          </w:rPr>
+          <w:t>Error! Bookmark not defined.</w:t>
         </w:r>
         <w:r>
           <w:rPr>
@@ -2112,26 +2102,18 @@
             <w:sz w:val="24"/>
             <w:szCs w:val="24"/>
           </w:rPr>
-        </w:r>
-        <w:r>
-          <w:rPr>
-            <w:rFonts w:ascii="Arial" w:hAnsi="Arial"/>
-            <w:noProof/>
-            <w:webHidden/>
-            <w:sz w:val="24"/>
-            <w:szCs w:val="24"/>
-          </w:rPr>
           <w:fldChar w:fldCharType="separate"/>
         </w:r>
         <w:r>
           <w:rPr>
             <w:rFonts w:ascii="Arial" w:hAnsi="Arial"/>
-            <w:noProof/>
-            <w:webHidden/>
-            <w:sz w:val="24"/>
-            <w:szCs w:val="24"/>
-          </w:rPr>
-          <w:t>5</w:t>
+            <w:b/>
+            <w:noProof/>
+            <w:webHidden/>
+            <w:sz w:val="24"/>
+            <w:szCs w:val="24"/>
+          </w:rPr>
+          <w:t>Error! Bookmark not defined.</w:t>
         </w:r>
         <w:r>
           <w:rPr>
@@ -2227,26 +2209,18 @@
             <w:sz w:val="24"/>
             <w:szCs w:val="24"/>
           </w:rPr>
-        </w:r>
-        <w:r>
-          <w:rPr>
-            <w:rFonts w:ascii="Arial" w:hAnsi="Arial"/>
-            <w:noProof/>
-            <w:webHidden/>
-            <w:sz w:val="24"/>
-            <w:szCs w:val="24"/>
-          </w:rPr>
           <w:fldChar w:fldCharType="separate"/>
         </w:r>
         <w:r>
           <w:rPr>
             <w:rFonts w:ascii="Arial" w:hAnsi="Arial"/>
-            <w:noProof/>
-            <w:webHidden/>
-            <w:sz w:val="24"/>
-            <w:szCs w:val="24"/>
-          </w:rPr>
-          <w:t>6</w:t>
+            <w:b/>
+            <w:noProof/>
+            <w:webHidden/>
+            <w:sz w:val="24"/>
+            <w:szCs w:val="24"/>
+          </w:rPr>
+          <w:t>Error! Bookmark not defined.</w:t>
         </w:r>
         <w:r>
           <w:rPr>
@@ -2322,26 +2296,18 @@
             <w:sz w:val="24"/>
             <w:szCs w:val="24"/>
           </w:rPr>
-        </w:r>
-        <w:r>
-          <w:rPr>
-            <w:rFonts w:ascii="Arial" w:hAnsi="Arial"/>
-            <w:noProof/>
-            <w:webHidden/>
-            <w:sz w:val="24"/>
-            <w:szCs w:val="24"/>
-          </w:rPr>
           <w:fldChar w:fldCharType="separate"/>
         </w:r>
         <w:r>
           <w:rPr>
             <w:rFonts w:ascii="Arial" w:hAnsi="Arial"/>
-            <w:noProof/>
-            <w:webHidden/>
-            <w:sz w:val="24"/>
-            <w:szCs w:val="24"/>
-          </w:rPr>
-          <w:t>6</w:t>
+            <w:b/>
+            <w:noProof/>
+            <w:webHidden/>
+            <w:sz w:val="24"/>
+            <w:szCs w:val="24"/>
+          </w:rPr>
+          <w:t>Error! Bookmark not defined.</w:t>
         </w:r>
         <w:r>
           <w:rPr>
@@ -2437,26 +2403,18 @@
             <w:sz w:val="24"/>
             <w:szCs w:val="24"/>
           </w:rPr>
-        </w:r>
-        <w:r>
-          <w:rPr>
-            <w:rFonts w:ascii="Arial" w:hAnsi="Arial"/>
-            <w:noProof/>
-            <w:webHidden/>
-            <w:sz w:val="24"/>
-            <w:szCs w:val="24"/>
-          </w:rPr>
           <w:fldChar w:fldCharType="separate"/>
         </w:r>
         <w:r>
           <w:rPr>
             <w:rFonts w:ascii="Arial" w:hAnsi="Arial"/>
-            <w:noProof/>
-            <w:webHidden/>
-            <w:sz w:val="24"/>
-            <w:szCs w:val="24"/>
-          </w:rPr>
-          <w:t>7</w:t>
+            <w:b/>
+            <w:noProof/>
+            <w:webHidden/>
+            <w:sz w:val="24"/>
+            <w:szCs w:val="24"/>
+          </w:rPr>
+          <w:t>Error! Bookmark not defined.</w:t>
         </w:r>
         <w:r>
           <w:rPr>
@@ -2532,26 +2490,18 @@
             <w:sz w:val="24"/>
             <w:szCs w:val="24"/>
           </w:rPr>
-        </w:r>
-        <w:r>
-          <w:rPr>
-            <w:rFonts w:ascii="Arial" w:hAnsi="Arial"/>
-            <w:noProof/>
-            <w:webHidden/>
-            <w:sz w:val="24"/>
-            <w:szCs w:val="24"/>
-          </w:rPr>
           <w:fldChar w:fldCharType="separate"/>
         </w:r>
         <w:r>
           <w:rPr>
             <w:rFonts w:ascii="Arial" w:hAnsi="Arial"/>
-            <w:noProof/>
-            <w:webHidden/>
-            <w:sz w:val="24"/>
-            <w:szCs w:val="24"/>
-          </w:rPr>
-          <w:t>7</w:t>
+            <w:b/>
+            <w:noProof/>
+            <w:webHidden/>
+            <w:sz w:val="24"/>
+            <w:szCs w:val="24"/>
+          </w:rPr>
+          <w:t>Error! Bookmark not defined.</w:t>
         </w:r>
         <w:r>
           <w:rPr>
@@ -2647,26 +2597,18 @@
             <w:sz w:val="24"/>
             <w:szCs w:val="24"/>
           </w:rPr>
-        </w:r>
-        <w:r>
-          <w:rPr>
-            <w:rFonts w:ascii="Arial" w:hAnsi="Arial"/>
-            <w:noProof/>
-            <w:webHidden/>
-            <w:sz w:val="24"/>
-            <w:szCs w:val="24"/>
-          </w:rPr>
           <w:fldChar w:fldCharType="separate"/>
         </w:r>
         <w:r>
           <w:rPr>
             <w:rFonts w:ascii="Arial" w:hAnsi="Arial"/>
-            <w:noProof/>
-            <w:webHidden/>
-            <w:sz w:val="24"/>
-            <w:szCs w:val="24"/>
-          </w:rPr>
-          <w:t>8</w:t>
+            <w:b/>
+            <w:noProof/>
+            <w:webHidden/>
+            <w:sz w:val="24"/>
+            <w:szCs w:val="24"/>
+          </w:rPr>
+          <w:t>Error! Bookmark not defined.</w:t>
         </w:r>
         <w:r>
           <w:rPr>
@@ -2742,26 +2684,18 @@
             <w:sz w:val="24"/>
             <w:szCs w:val="24"/>
           </w:rPr>
-        </w:r>
-        <w:r>
-          <w:rPr>
-            <w:rFonts w:ascii="Arial" w:hAnsi="Arial"/>
-            <w:noProof/>
-            <w:webHidden/>
-            <w:sz w:val="24"/>
-            <w:szCs w:val="24"/>
-          </w:rPr>
           <w:fldChar w:fldCharType="separate"/>
         </w:r>
         <w:r>
           <w:rPr>
             <w:rFonts w:ascii="Arial" w:hAnsi="Arial"/>
-            <w:noProof/>
-            <w:webHidden/>
-            <w:sz w:val="24"/>
-            <w:szCs w:val="24"/>
-          </w:rPr>
-          <w:t>8</w:t>
+            <w:b/>
+            <w:noProof/>
+            <w:webHidden/>
+            <w:sz w:val="24"/>
+            <w:szCs w:val="24"/>
+          </w:rPr>
+          <w:t>Error! Bookmark not defined.</w:t>
         </w:r>
         <w:r>
           <w:rPr>
@@ -2837,26 +2771,18 @@
             <w:sz w:val="24"/>
             <w:szCs w:val="24"/>
           </w:rPr>
-        </w:r>
-        <w:r>
-          <w:rPr>
-            <w:rFonts w:ascii="Arial" w:hAnsi="Arial"/>
-            <w:noProof/>
-            <w:webHidden/>
-            <w:sz w:val="24"/>
-            <w:szCs w:val="24"/>
-          </w:rPr>
           <w:fldChar w:fldCharType="separate"/>
         </w:r>
         <w:r>
           <w:rPr>
             <w:rFonts w:ascii="Arial" w:hAnsi="Arial"/>
-            <w:noProof/>
-            <w:webHidden/>
-            <w:sz w:val="24"/>
-            <w:szCs w:val="24"/>
-          </w:rPr>
-          <w:t>9</w:t>
+            <w:b/>
+            <w:noProof/>
+            <w:webHidden/>
+            <w:sz w:val="24"/>
+            <w:szCs w:val="24"/>
+          </w:rPr>
+          <w:t>Error! Bookmark not defined.</w:t>
         </w:r>
         <w:r>
           <w:rPr>
@@ -2932,26 +2858,18 @@
             <w:sz w:val="24"/>
             <w:szCs w:val="24"/>
           </w:rPr>
-        </w:r>
-        <w:r>
-          <w:rPr>
-            <w:rFonts w:ascii="Arial" w:hAnsi="Arial"/>
-            <w:noProof/>
-            <w:webHidden/>
-            <w:sz w:val="24"/>
-            <w:szCs w:val="24"/>
-          </w:rPr>
           <w:fldChar w:fldCharType="separate"/>
         </w:r>
         <w:r>
           <w:rPr>
             <w:rFonts w:ascii="Arial" w:hAnsi="Arial"/>
-            <w:noProof/>
-            <w:webHidden/>
-            <w:sz w:val="24"/>
-            <w:szCs w:val="24"/>
-          </w:rPr>
-          <w:t>9</w:t>
+            <w:b/>
+            <w:noProof/>
+            <w:webHidden/>
+            <w:sz w:val="24"/>
+            <w:szCs w:val="24"/>
+          </w:rPr>
+          <w:t>Error! Bookmark not defined.</w:t>
         </w:r>
         <w:r>
           <w:rPr>
@@ -3027,26 +2945,18 @@
             <w:sz w:val="24"/>
             <w:szCs w:val="24"/>
           </w:rPr>
-        </w:r>
-        <w:r>
-          <w:rPr>
-            <w:rFonts w:ascii="Arial" w:hAnsi="Arial"/>
-            <w:noProof/>
-            <w:webHidden/>
-            <w:sz w:val="24"/>
-            <w:szCs w:val="24"/>
-          </w:rPr>
           <w:fldChar w:fldCharType="separate"/>
         </w:r>
         <w:r>
           <w:rPr>
             <w:rFonts w:ascii="Arial" w:hAnsi="Arial"/>
-            <w:noProof/>
-            <w:webHidden/>
-            <w:sz w:val="24"/>
-            <w:szCs w:val="24"/>
-          </w:rPr>
-          <w:t>10</w:t>
+            <w:b/>
+            <w:noProof/>
+            <w:webHidden/>
+            <w:sz w:val="24"/>
+            <w:szCs w:val="24"/>
+          </w:rPr>
+          <w:t>Error! Bookmark not defined.</w:t>
         </w:r>
         <w:r>
           <w:rPr>
@@ -3122,26 +3032,18 @@
             <w:sz w:val="24"/>
             <w:szCs w:val="24"/>
           </w:rPr>
-        </w:r>
-        <w:r>
-          <w:rPr>
-            <w:rFonts w:ascii="Arial" w:hAnsi="Arial"/>
-            <w:noProof/>
-            <w:webHidden/>
-            <w:sz w:val="24"/>
-            <w:szCs w:val="24"/>
-          </w:rPr>
           <w:fldChar w:fldCharType="separate"/>
         </w:r>
         <w:r>
           <w:rPr>
             <w:rFonts w:ascii="Arial" w:hAnsi="Arial"/>
-            <w:noProof/>
-            <w:webHidden/>
-            <w:sz w:val="24"/>
-            <w:szCs w:val="24"/>
-          </w:rPr>
-          <w:t>11</w:t>
+            <w:b/>
+            <w:noProof/>
+            <w:webHidden/>
+            <w:sz w:val="24"/>
+            <w:szCs w:val="24"/>
+          </w:rPr>
+          <w:t>Error! Bookmark not defined.</w:t>
         </w:r>
         <w:r>
           <w:rPr>
@@ -3217,26 +3119,18 @@
             <w:sz w:val="24"/>
             <w:szCs w:val="24"/>
           </w:rPr>
-        </w:r>
-        <w:r>
-          <w:rPr>
-            <w:rFonts w:ascii="Arial" w:hAnsi="Arial"/>
-            <w:noProof/>
-            <w:webHidden/>
-            <w:sz w:val="24"/>
-            <w:szCs w:val="24"/>
-          </w:rPr>
           <w:fldChar w:fldCharType="separate"/>
         </w:r>
         <w:r>
           <w:rPr>
             <w:rFonts w:ascii="Arial" w:hAnsi="Arial"/>
-            <w:noProof/>
-            <w:webHidden/>
-            <w:sz w:val="24"/>
-            <w:szCs w:val="24"/>
-          </w:rPr>
-          <w:t>11</w:t>
+            <w:b/>
+            <w:noProof/>
+            <w:webHidden/>
+            <w:sz w:val="24"/>
+            <w:szCs w:val="24"/>
+          </w:rPr>
+          <w:t>Error! Bookmark not defined.</w:t>
         </w:r>
         <w:r>
           <w:rPr>
@@ -3312,26 +3206,18 @@
             <w:sz w:val="24"/>
             <w:szCs w:val="24"/>
           </w:rPr>
-        </w:r>
-        <w:r>
-          <w:rPr>
-            <w:rFonts w:ascii="Arial" w:hAnsi="Arial"/>
-            <w:noProof/>
-            <w:webHidden/>
-            <w:sz w:val="24"/>
-            <w:szCs w:val="24"/>
-          </w:rPr>
           <w:fldChar w:fldCharType="separate"/>
         </w:r>
         <w:r>
           <w:rPr>
             <w:rFonts w:ascii="Arial" w:hAnsi="Arial"/>
-            <w:noProof/>
-            <w:webHidden/>
-            <w:sz w:val="24"/>
-            <w:szCs w:val="24"/>
-          </w:rPr>
-          <w:t>12</w:t>
+            <w:b/>
+            <w:noProof/>
+            <w:webHidden/>
+            <w:sz w:val="24"/>
+            <w:szCs w:val="24"/>
+          </w:rPr>
+          <w:t>Error! Bookmark not defined.</w:t>
         </w:r>
         <w:r>
           <w:rPr>
@@ -3407,26 +3293,18 @@
             <w:sz w:val="24"/>
             <w:szCs w:val="24"/>
           </w:rPr>
-        </w:r>
-        <w:r>
-          <w:rPr>
-            <w:rFonts w:ascii="Arial" w:hAnsi="Arial"/>
-            <w:noProof/>
-            <w:webHidden/>
-            <w:sz w:val="24"/>
-            <w:szCs w:val="24"/>
-          </w:rPr>
           <w:fldChar w:fldCharType="separate"/>
         </w:r>
         <w:r>
           <w:rPr>
             <w:rFonts w:ascii="Arial" w:hAnsi="Arial"/>
-            <w:noProof/>
-            <w:webHidden/>
-            <w:sz w:val="24"/>
-            <w:szCs w:val="24"/>
-          </w:rPr>
-          <w:t>12</w:t>
+            <w:b/>
+            <w:noProof/>
+            <w:webHidden/>
+            <w:sz w:val="24"/>
+            <w:szCs w:val="24"/>
+          </w:rPr>
+          <w:t>Error! Bookmark not defined.</w:t>
         </w:r>
         <w:r>
           <w:rPr>
@@ -3502,26 +3380,18 @@
             <w:sz w:val="24"/>
             <w:szCs w:val="24"/>
           </w:rPr>
-        </w:r>
-        <w:r>
-          <w:rPr>
-            <w:rFonts w:ascii="Arial" w:hAnsi="Arial"/>
-            <w:noProof/>
-            <w:webHidden/>
-            <w:sz w:val="24"/>
-            <w:szCs w:val="24"/>
-          </w:rPr>
           <w:fldChar w:fldCharType="separate"/>
         </w:r>
         <w:r>
           <w:rPr>
             <w:rFonts w:ascii="Arial" w:hAnsi="Arial"/>
-            <w:noProof/>
-            <w:webHidden/>
-            <w:sz w:val="24"/>
-            <w:szCs w:val="24"/>
-          </w:rPr>
-          <w:t>13</w:t>
+            <w:b/>
+            <w:noProof/>
+            <w:webHidden/>
+            <w:sz w:val="24"/>
+            <w:szCs w:val="24"/>
+          </w:rPr>
+          <w:t>Error! Bookmark not defined.</w:t>
         </w:r>
         <w:r>
           <w:rPr>
@@ -3597,26 +3467,18 @@
             <w:sz w:val="24"/>
             <w:szCs w:val="24"/>
           </w:rPr>
-        </w:r>
-        <w:r>
-          <w:rPr>
-            <w:rFonts w:ascii="Arial" w:hAnsi="Arial"/>
-            <w:noProof/>
-            <w:webHidden/>
-            <w:sz w:val="24"/>
-            <w:szCs w:val="24"/>
-          </w:rPr>
           <w:fldChar w:fldCharType="separate"/>
         </w:r>
         <w:r>
           <w:rPr>
             <w:rFonts w:ascii="Arial" w:hAnsi="Arial"/>
-            <w:noProof/>
-            <w:webHidden/>
-            <w:sz w:val="24"/>
-            <w:szCs w:val="24"/>
-          </w:rPr>
-          <w:t>14</w:t>
+            <w:b/>
+            <w:noProof/>
+            <w:webHidden/>
+            <w:sz w:val="24"/>
+            <w:szCs w:val="24"/>
+          </w:rPr>
+          <w:t>Error! Bookmark not defined.</w:t>
         </w:r>
         <w:r>
           <w:rPr>
@@ -3692,26 +3554,18 @@
             <w:sz w:val="24"/>
             <w:szCs w:val="24"/>
           </w:rPr>
-        </w:r>
-        <w:r>
-          <w:rPr>
-            <w:rFonts w:ascii="Arial" w:hAnsi="Arial"/>
-            <w:noProof/>
-            <w:webHidden/>
-            <w:sz w:val="24"/>
-            <w:szCs w:val="24"/>
-          </w:rPr>
           <w:fldChar w:fldCharType="separate"/>
         </w:r>
         <w:r>
           <w:rPr>
             <w:rFonts w:ascii="Arial" w:hAnsi="Arial"/>
-            <w:noProof/>
-            <w:webHidden/>
-            <w:sz w:val="24"/>
-            <w:szCs w:val="24"/>
-          </w:rPr>
-          <w:t>14</w:t>
+            <w:b/>
+            <w:noProof/>
+            <w:webHidden/>
+            <w:sz w:val="24"/>
+            <w:szCs w:val="24"/>
+          </w:rPr>
+          <w:t>Error! Bookmark not defined.</w:t>
         </w:r>
         <w:r>
           <w:rPr>
@@ -3807,26 +3661,18 @@
             <w:sz w:val="24"/>
             <w:szCs w:val="24"/>
           </w:rPr>
-        </w:r>
-        <w:r>
-          <w:rPr>
-            <w:rFonts w:ascii="Arial" w:hAnsi="Arial"/>
-            <w:noProof/>
-            <w:webHidden/>
-            <w:sz w:val="24"/>
-            <w:szCs w:val="24"/>
-          </w:rPr>
           <w:fldChar w:fldCharType="separate"/>
         </w:r>
         <w:r>
           <w:rPr>
             <w:rFonts w:ascii="Arial" w:hAnsi="Arial"/>
-            <w:noProof/>
-            <w:webHidden/>
-            <w:sz w:val="24"/>
-            <w:szCs w:val="24"/>
-          </w:rPr>
-          <w:t>15</w:t>
+            <w:b/>
+            <w:noProof/>
+            <w:webHidden/>
+            <w:sz w:val="24"/>
+            <w:szCs w:val="24"/>
+          </w:rPr>
+          <w:t>Error! Bookmark not defined.</w:t>
         </w:r>
         <w:r>
           <w:rPr>
@@ -3941,7 +3787,7 @@
             <w:sz w:val="24"/>
             <w:szCs w:val="24"/>
           </w:rPr>
-          <w:t>15</w:t>
+          <w:t>13</w:t>
         </w:r>
         <w:r>
           <w:rPr>
@@ -4056,7 +3902,7 @@
             <w:sz w:val="24"/>
             <w:szCs w:val="24"/>
           </w:rPr>
-          <w:t>17</w:t>
+          <w:t>15</w:t>
         </w:r>
         <w:r>
           <w:rPr>
@@ -4171,7 +4017,7 @@
             <w:sz w:val="24"/>
             <w:szCs w:val="24"/>
           </w:rPr>
-          <w:t>17</w:t>
+          <w:t>15</w:t>
         </w:r>
         <w:r>
           <w:rPr>
@@ -4267,26 +4113,18 @@
             <w:sz w:val="24"/>
             <w:szCs w:val="24"/>
           </w:rPr>
-        </w:r>
-        <w:r>
-          <w:rPr>
-            <w:rFonts w:ascii="Arial" w:hAnsi="Arial"/>
-            <w:noProof/>
-            <w:webHidden/>
-            <w:sz w:val="24"/>
-            <w:szCs w:val="24"/>
-          </w:rPr>
           <w:fldChar w:fldCharType="separate"/>
         </w:r>
         <w:r>
           <w:rPr>
             <w:rFonts w:ascii="Arial" w:hAnsi="Arial"/>
-            <w:noProof/>
-            <w:webHidden/>
-            <w:sz w:val="24"/>
-            <w:szCs w:val="24"/>
-          </w:rPr>
-          <w:t>17</w:t>
+            <w:b/>
+            <w:noProof/>
+            <w:webHidden/>
+            <w:sz w:val="24"/>
+            <w:szCs w:val="24"/>
+          </w:rPr>
+          <w:t>Error! Bookmark not defined.</w:t>
         </w:r>
         <w:r>
           <w:rPr>
@@ -4382,26 +4220,18 @@
             <w:sz w:val="24"/>
             <w:szCs w:val="24"/>
           </w:rPr>
-        </w:r>
-        <w:r>
-          <w:rPr>
-            <w:rFonts w:ascii="Arial" w:hAnsi="Arial"/>
-            <w:noProof/>
-            <w:webHidden/>
-            <w:sz w:val="24"/>
-            <w:szCs w:val="24"/>
-          </w:rPr>
           <w:fldChar w:fldCharType="separate"/>
         </w:r>
         <w:r>
           <w:rPr>
             <w:rFonts w:ascii="Arial" w:hAnsi="Arial"/>
-            <w:noProof/>
-            <w:webHidden/>
-            <w:sz w:val="24"/>
-            <w:szCs w:val="24"/>
-          </w:rPr>
-          <w:t>17</w:t>
+            <w:b/>
+            <w:noProof/>
+            <w:webHidden/>
+            <w:sz w:val="24"/>
+            <w:szCs w:val="24"/>
+          </w:rPr>
+          <w:t>Error! Bookmark not defined.</w:t>
         </w:r>
         <w:r>
           <w:rPr>
@@ -4497,26 +4327,18 @@
             <w:sz w:val="24"/>
             <w:szCs w:val="24"/>
           </w:rPr>
-        </w:r>
-        <w:r>
-          <w:rPr>
-            <w:rFonts w:ascii="Arial" w:hAnsi="Arial"/>
-            <w:noProof/>
-            <w:webHidden/>
-            <w:sz w:val="24"/>
-            <w:szCs w:val="24"/>
-          </w:rPr>
           <w:fldChar w:fldCharType="separate"/>
         </w:r>
         <w:r>
           <w:rPr>
             <w:rFonts w:ascii="Arial" w:hAnsi="Arial"/>
-            <w:noProof/>
-            <w:webHidden/>
-            <w:sz w:val="24"/>
-            <w:szCs w:val="24"/>
-          </w:rPr>
-          <w:t>18</w:t>
+            <w:b/>
+            <w:noProof/>
+            <w:webHidden/>
+            <w:sz w:val="24"/>
+            <w:szCs w:val="24"/>
+          </w:rPr>
+          <w:t>Error! Bookmark not defined.</w:t>
         </w:r>
         <w:r>
           <w:rPr>
@@ -4612,26 +4434,18 @@
             <w:sz w:val="24"/>
             <w:szCs w:val="24"/>
           </w:rPr>
-        </w:r>
-        <w:r>
-          <w:rPr>
-            <w:rFonts w:ascii="Arial" w:hAnsi="Arial"/>
-            <w:noProof/>
-            <w:webHidden/>
-            <w:sz w:val="24"/>
-            <w:szCs w:val="24"/>
-          </w:rPr>
           <w:fldChar w:fldCharType="separate"/>
         </w:r>
         <w:r>
           <w:rPr>
             <w:rFonts w:ascii="Arial" w:hAnsi="Arial"/>
-            <w:noProof/>
-            <w:webHidden/>
-            <w:sz w:val="24"/>
-            <w:szCs w:val="24"/>
-          </w:rPr>
-          <w:t>18</w:t>
+            <w:b/>
+            <w:noProof/>
+            <w:webHidden/>
+            <w:sz w:val="24"/>
+            <w:szCs w:val="24"/>
+          </w:rPr>
+          <w:t>Error! Bookmark not defined.</w:t>
         </w:r>
         <w:r>
           <w:rPr>
@@ -4727,26 +4541,18 @@
             <w:sz w:val="24"/>
             <w:szCs w:val="24"/>
           </w:rPr>
-        </w:r>
-        <w:r>
-          <w:rPr>
-            <w:rFonts w:ascii="Arial" w:hAnsi="Arial"/>
-            <w:noProof/>
-            <w:webHidden/>
-            <w:sz w:val="24"/>
-            <w:szCs w:val="24"/>
-          </w:rPr>
           <w:fldChar w:fldCharType="separate"/>
         </w:r>
         <w:r>
           <w:rPr>
             <w:rFonts w:ascii="Arial" w:hAnsi="Arial"/>
-            <w:noProof/>
-            <w:webHidden/>
-            <w:sz w:val="24"/>
-            <w:szCs w:val="24"/>
-          </w:rPr>
-          <w:t>19</w:t>
+            <w:b/>
+            <w:noProof/>
+            <w:webHidden/>
+            <w:sz w:val="24"/>
+            <w:szCs w:val="24"/>
+          </w:rPr>
+          <w:t>Error! Bookmark not defined.</w:t>
         </w:r>
         <w:r>
           <w:rPr>
@@ -4842,26 +4648,18 @@
             <w:sz w:val="24"/>
             <w:szCs w:val="24"/>
           </w:rPr>
-        </w:r>
-        <w:r>
-          <w:rPr>
-            <w:rFonts w:ascii="Arial" w:hAnsi="Arial"/>
-            <w:noProof/>
-            <w:webHidden/>
-            <w:sz w:val="24"/>
-            <w:szCs w:val="24"/>
-          </w:rPr>
           <w:fldChar w:fldCharType="separate"/>
         </w:r>
         <w:r>
           <w:rPr>
             <w:rFonts w:ascii="Arial" w:hAnsi="Arial"/>
-            <w:noProof/>
-            <w:webHidden/>
-            <w:sz w:val="24"/>
-            <w:szCs w:val="24"/>
-          </w:rPr>
-          <w:t>19</w:t>
+            <w:b/>
+            <w:noProof/>
+            <w:webHidden/>
+            <w:sz w:val="24"/>
+            <w:szCs w:val="24"/>
+          </w:rPr>
+          <w:t>Error! Bookmark not defined.</w:t>
         </w:r>
         <w:r>
           <w:rPr>
@@ -4957,26 +4755,18 @@
             <w:sz w:val="24"/>
             <w:szCs w:val="24"/>
           </w:rPr>
-        </w:r>
-        <w:r>
-          <w:rPr>
-            <w:rFonts w:ascii="Arial" w:hAnsi="Arial"/>
-            <w:noProof/>
-            <w:webHidden/>
-            <w:sz w:val="24"/>
-            <w:szCs w:val="24"/>
-          </w:rPr>
           <w:fldChar w:fldCharType="separate"/>
         </w:r>
         <w:r>
           <w:rPr>
             <w:rFonts w:ascii="Arial" w:hAnsi="Arial"/>
-            <w:noProof/>
-            <w:webHidden/>
-            <w:sz w:val="24"/>
-            <w:szCs w:val="24"/>
-          </w:rPr>
-          <w:t>20</w:t>
+            <w:b/>
+            <w:noProof/>
+            <w:webHidden/>
+            <w:sz w:val="24"/>
+            <w:szCs w:val="24"/>
+          </w:rPr>
+          <w:t>Error! Bookmark not defined.</w:t>
         </w:r>
         <w:r>
           <w:rPr>
@@ -5072,26 +4862,18 @@
             <w:sz w:val="24"/>
             <w:szCs w:val="24"/>
           </w:rPr>
-        </w:r>
-        <w:r>
-          <w:rPr>
-            <w:rFonts w:ascii="Arial" w:hAnsi="Arial"/>
-            <w:noProof/>
-            <w:webHidden/>
-            <w:sz w:val="24"/>
-            <w:szCs w:val="24"/>
-          </w:rPr>
           <w:fldChar w:fldCharType="separate"/>
         </w:r>
         <w:r>
           <w:rPr>
             <w:rFonts w:ascii="Arial" w:hAnsi="Arial"/>
-            <w:noProof/>
-            <w:webHidden/>
-            <w:sz w:val="24"/>
-            <w:szCs w:val="24"/>
-          </w:rPr>
-          <w:t>20</w:t>
+            <w:b/>
+            <w:noProof/>
+            <w:webHidden/>
+            <w:sz w:val="24"/>
+            <w:szCs w:val="24"/>
+          </w:rPr>
+          <w:t>Error! Bookmark not defined.</w:t>
         </w:r>
         <w:r>
           <w:rPr>
@@ -5187,26 +4969,18 @@
             <w:sz w:val="24"/>
             <w:szCs w:val="24"/>
           </w:rPr>
-        </w:r>
-        <w:r>
-          <w:rPr>
-            <w:rFonts w:ascii="Arial" w:hAnsi="Arial"/>
-            <w:noProof/>
-            <w:webHidden/>
-            <w:sz w:val="24"/>
-            <w:szCs w:val="24"/>
-          </w:rPr>
           <w:fldChar w:fldCharType="separate"/>
         </w:r>
         <w:r>
           <w:rPr>
             <w:rFonts w:ascii="Arial" w:hAnsi="Arial"/>
-            <w:noProof/>
-            <w:webHidden/>
-            <w:sz w:val="24"/>
-            <w:szCs w:val="24"/>
-          </w:rPr>
-          <w:t>21</w:t>
+            <w:b/>
+            <w:noProof/>
+            <w:webHidden/>
+            <w:sz w:val="24"/>
+            <w:szCs w:val="24"/>
+          </w:rPr>
+          <w:t>Error! Bookmark not defined.</w:t>
         </w:r>
         <w:r>
           <w:rPr>
@@ -5302,26 +5076,18 @@
             <w:sz w:val="24"/>
             <w:szCs w:val="24"/>
           </w:rPr>
-        </w:r>
-        <w:r>
-          <w:rPr>
-            <w:rFonts w:ascii="Arial" w:hAnsi="Arial"/>
-            <w:noProof/>
-            <w:webHidden/>
-            <w:sz w:val="24"/>
-            <w:szCs w:val="24"/>
-          </w:rPr>
           <w:fldChar w:fldCharType="separate"/>
         </w:r>
         <w:r>
           <w:rPr>
             <w:rFonts w:ascii="Arial" w:hAnsi="Arial"/>
-            <w:noProof/>
-            <w:webHidden/>
-            <w:sz w:val="24"/>
-            <w:szCs w:val="24"/>
-          </w:rPr>
-          <w:t>21</w:t>
+            <w:b/>
+            <w:noProof/>
+            <w:webHidden/>
+            <w:sz w:val="24"/>
+            <w:szCs w:val="24"/>
+          </w:rPr>
+          <w:t>Error! Bookmark not defined.</w:t>
         </w:r>
         <w:r>
           <w:rPr>
@@ -5417,26 +5183,18 @@
             <w:sz w:val="24"/>
             <w:szCs w:val="24"/>
           </w:rPr>
-        </w:r>
-        <w:r>
-          <w:rPr>
-            <w:rFonts w:ascii="Arial" w:hAnsi="Arial"/>
-            <w:noProof/>
-            <w:webHidden/>
-            <w:sz w:val="24"/>
-            <w:szCs w:val="24"/>
-          </w:rPr>
           <w:fldChar w:fldCharType="separate"/>
         </w:r>
         <w:r>
           <w:rPr>
             <w:rFonts w:ascii="Arial" w:hAnsi="Arial"/>
-            <w:noProof/>
-            <w:webHidden/>
-            <w:sz w:val="24"/>
-            <w:szCs w:val="24"/>
-          </w:rPr>
-          <w:t>22</w:t>
+            <w:b/>
+            <w:noProof/>
+            <w:webHidden/>
+            <w:sz w:val="24"/>
+            <w:szCs w:val="24"/>
+          </w:rPr>
+          <w:t>Error! Bookmark not defined.</w:t>
         </w:r>
         <w:r>
           <w:rPr>
@@ -5532,26 +5290,18 @@
             <w:sz w:val="24"/>
             <w:szCs w:val="24"/>
           </w:rPr>
-        </w:r>
-        <w:r>
-          <w:rPr>
-            <w:rFonts w:ascii="Arial" w:hAnsi="Arial"/>
-            <w:noProof/>
-            <w:webHidden/>
-            <w:sz w:val="24"/>
-            <w:szCs w:val="24"/>
-          </w:rPr>
           <w:fldChar w:fldCharType="separate"/>
         </w:r>
         <w:r>
           <w:rPr>
             <w:rFonts w:ascii="Arial" w:hAnsi="Arial"/>
-            <w:noProof/>
-            <w:webHidden/>
-            <w:sz w:val="24"/>
-            <w:szCs w:val="24"/>
-          </w:rPr>
-          <w:t>22</w:t>
+            <w:b/>
+            <w:noProof/>
+            <w:webHidden/>
+            <w:sz w:val="24"/>
+            <w:szCs w:val="24"/>
+          </w:rPr>
+          <w:t>Error! Bookmark not defined.</w:t>
         </w:r>
         <w:r>
           <w:rPr>
@@ -5647,26 +5397,18 @@
             <w:sz w:val="24"/>
             <w:szCs w:val="24"/>
           </w:rPr>
-        </w:r>
-        <w:r>
-          <w:rPr>
-            <w:rFonts w:ascii="Arial" w:hAnsi="Arial"/>
-            <w:noProof/>
-            <w:webHidden/>
-            <w:sz w:val="24"/>
-            <w:szCs w:val="24"/>
-          </w:rPr>
           <w:fldChar w:fldCharType="separate"/>
         </w:r>
         <w:r>
           <w:rPr>
             <w:rFonts w:ascii="Arial" w:hAnsi="Arial"/>
-            <w:noProof/>
-            <w:webHidden/>
-            <w:sz w:val="24"/>
-            <w:szCs w:val="24"/>
-          </w:rPr>
-          <w:t>23</w:t>
+            <w:b/>
+            <w:noProof/>
+            <w:webHidden/>
+            <w:sz w:val="24"/>
+            <w:szCs w:val="24"/>
+          </w:rPr>
+          <w:t>Error! Bookmark not defined.</w:t>
         </w:r>
         <w:r>
           <w:rPr>
@@ -5762,26 +5504,18 @@
             <w:sz w:val="24"/>
             <w:szCs w:val="24"/>
           </w:rPr>
-        </w:r>
-        <w:r>
-          <w:rPr>
-            <w:rFonts w:ascii="Arial" w:hAnsi="Arial"/>
-            <w:noProof/>
-            <w:webHidden/>
-            <w:sz w:val="24"/>
-            <w:szCs w:val="24"/>
-          </w:rPr>
           <w:fldChar w:fldCharType="separate"/>
         </w:r>
         <w:r>
           <w:rPr>
             <w:rFonts w:ascii="Arial" w:hAnsi="Arial"/>
-            <w:noProof/>
-            <w:webHidden/>
-            <w:sz w:val="24"/>
-            <w:szCs w:val="24"/>
-          </w:rPr>
-          <w:t>23</w:t>
+            <w:b/>
+            <w:noProof/>
+            <w:webHidden/>
+            <w:sz w:val="24"/>
+            <w:szCs w:val="24"/>
+          </w:rPr>
+          <w:t>Error! Bookmark not defined.</w:t>
         </w:r>
         <w:r>
           <w:rPr>
@@ -5896,7 +5630,7 @@
             <w:sz w:val="24"/>
             <w:szCs w:val="24"/>
           </w:rPr>
-          <w:t>23</w:t>
+          <w:t>15</w:t>
         </w:r>
         <w:r>
           <w:rPr>
@@ -6011,7 +5745,7 @@
             <w:sz w:val="24"/>
             <w:szCs w:val="24"/>
           </w:rPr>
-          <w:t>25</w:t>
+          <w:t>16</w:t>
         </w:r>
         <w:r>
           <w:rPr>
@@ -6087,26 +5821,18 @@
             <w:sz w:val="24"/>
             <w:szCs w:val="24"/>
           </w:rPr>
-        </w:r>
-        <w:r>
-          <w:rPr>
-            <w:rFonts w:ascii="Arial" w:hAnsi="Arial"/>
-            <w:noProof/>
-            <w:webHidden/>
-            <w:sz w:val="24"/>
-            <w:szCs w:val="24"/>
-          </w:rPr>
           <w:fldChar w:fldCharType="separate"/>
         </w:r>
         <w:r>
           <w:rPr>
             <w:rFonts w:ascii="Arial" w:hAnsi="Arial"/>
-            <w:noProof/>
-            <w:webHidden/>
-            <w:sz w:val="24"/>
-            <w:szCs w:val="24"/>
-          </w:rPr>
-          <w:t>26</w:t>
+            <w:b/>
+            <w:noProof/>
+            <w:webHidden/>
+            <w:sz w:val="24"/>
+            <w:szCs w:val="24"/>
+          </w:rPr>
+          <w:t>Error! Bookmark not defined.</w:t>
         </w:r>
         <w:r>
           <w:rPr>
@@ -6264,26 +5990,18 @@
             <w:sz w:val="24"/>
             <w:szCs w:val="24"/>
           </w:rPr>
-        </w:r>
-        <w:r>
-          <w:rPr>
-            <w:rFonts w:ascii="Arial" w:hAnsi="Arial"/>
-            <w:noProof/>
-            <w:webHidden/>
-            <w:sz w:val="24"/>
-            <w:szCs w:val="24"/>
-          </w:rPr>
           <w:fldChar w:fldCharType="separate"/>
         </w:r>
         <w:r>
           <w:rPr>
             <w:rFonts w:ascii="Arial" w:hAnsi="Arial"/>
-            <w:noProof/>
-            <w:webHidden/>
-            <w:sz w:val="24"/>
-            <w:szCs w:val="24"/>
-          </w:rPr>
-          <w:t>4</w:t>
+            <w:b/>
+            <w:noProof/>
+            <w:webHidden/>
+            <w:sz w:val="24"/>
+            <w:szCs w:val="24"/>
+          </w:rPr>
+          <w:t>Error! Bookmark not defined.</w:t>
         </w:r>
         <w:r>
           <w:rPr>
@@ -6359,26 +6077,18 @@
             <w:sz w:val="24"/>
             <w:szCs w:val="24"/>
           </w:rPr>
-        </w:r>
-        <w:r>
-          <w:rPr>
-            <w:rFonts w:ascii="Arial" w:hAnsi="Arial"/>
-            <w:noProof/>
-            <w:webHidden/>
-            <w:sz w:val="24"/>
-            <w:szCs w:val="24"/>
-          </w:rPr>
           <w:fldChar w:fldCharType="separate"/>
         </w:r>
         <w:r>
           <w:rPr>
             <w:rFonts w:ascii="Arial" w:hAnsi="Arial"/>
-            <w:noProof/>
-            <w:webHidden/>
-            <w:sz w:val="24"/>
-            <w:szCs w:val="24"/>
-          </w:rPr>
-          <w:t>6</w:t>
+            <w:b/>
+            <w:noProof/>
+            <w:webHidden/>
+            <w:sz w:val="24"/>
+            <w:szCs w:val="24"/>
+          </w:rPr>
+          <w:t>Error! Bookmark not defined.</w:t>
         </w:r>
         <w:r>
           <w:rPr>
@@ -6454,26 +6164,18 @@
             <w:sz w:val="24"/>
             <w:szCs w:val="24"/>
           </w:rPr>
-        </w:r>
-        <w:r>
-          <w:rPr>
-            <w:rFonts w:ascii="Arial" w:hAnsi="Arial"/>
-            <w:noProof/>
-            <w:webHidden/>
-            <w:sz w:val="24"/>
-            <w:szCs w:val="24"/>
-          </w:rPr>
           <w:fldChar w:fldCharType="separate"/>
         </w:r>
         <w:r>
           <w:rPr>
             <w:rFonts w:ascii="Arial" w:hAnsi="Arial"/>
-            <w:noProof/>
-            <w:webHidden/>
-            <w:sz w:val="24"/>
-            <w:szCs w:val="24"/>
-          </w:rPr>
-          <w:t>8</w:t>
+            <w:b/>
+            <w:noProof/>
+            <w:webHidden/>
+            <w:sz w:val="24"/>
+            <w:szCs w:val="24"/>
+          </w:rPr>
+          <w:t>Error! Bookmark not defined.</w:t>
         </w:r>
         <w:r>
           <w:rPr>
@@ -6549,26 +6251,18 @@
             <w:sz w:val="24"/>
             <w:szCs w:val="24"/>
           </w:rPr>
-        </w:r>
-        <w:r>
-          <w:rPr>
-            <w:rFonts w:ascii="Arial" w:hAnsi="Arial"/>
-            <w:noProof/>
-            <w:webHidden/>
-            <w:sz w:val="24"/>
-            <w:szCs w:val="24"/>
-          </w:rPr>
           <w:fldChar w:fldCharType="separate"/>
         </w:r>
         <w:r>
           <w:rPr>
             <w:rFonts w:ascii="Arial" w:hAnsi="Arial"/>
-            <w:noProof/>
-            <w:webHidden/>
-            <w:sz w:val="24"/>
-            <w:szCs w:val="24"/>
-          </w:rPr>
-          <w:t>23</w:t>
+            <w:b/>
+            <w:noProof/>
+            <w:webHidden/>
+            <w:sz w:val="24"/>
+            <w:szCs w:val="24"/>
+          </w:rPr>
+          <w:t>Error! Bookmark not defined.</w:t>
         </w:r>
         <w:r>
           <w:rPr>
@@ -6616,7 +6310,7 @@
           <w:szCs w:val="24"/>
         </w:rPr>
         <w:sectPr>
-          <w:footerReference w:type="default" r:id="rId8"/>
+          <w:footerReference w:type="default" r:id="rId9"/>
           <w:pgSz w:w="12240" w:h="15840" w:code="1"/>
           <w:pgMar w:top="1440" w:right="1800" w:bottom="1440" w:left="1800" w:header="720" w:footer="720" w:gutter="0"/>
           <w:pgNumType w:fmt="lowerRoman" w:start="1"/>
@@ -7206,7 +6900,15 @@
                 <w:rFonts w:ascii="Arial" w:hAnsi="Arial"/>
                 <w:szCs w:val="24"/>
               </w:rPr>
-              <w:t>Any person with an interest in the project who is not a developer.</w:t>
+              <w:t xml:space="preserve">Any person with an interest in the project who is not a </w:t>
+            </w:r>
+            <w:r>
+              <w:rPr>
+                <w:rFonts w:ascii="Arial" w:hAnsi="Arial"/>
+                <w:szCs w:val="24"/>
+              </w:rPr>
+              <w:lastRenderedPageBreak/>
+              <w:t>developer.</w:t>
             </w:r>
           </w:p>
         </w:tc>
@@ -7552,6 +7254,7 @@
           <w:szCs w:val="24"/>
         </w:rPr>
       </w:pPr>
+      <w:proofErr w:type="gramStart"/>
       <w:r>
         <w:rPr>
           <w:rFonts w:ascii="Arial" w:hAnsi="Arial"/>
@@ -7585,6 +7288,7 @@
         </w:rPr>
         <w:t>.</w:t>
       </w:r>
+      <w:proofErr w:type="gramEnd"/>
     </w:p>
     <w:p>
       <w:pPr>
@@ -7665,7 +7369,25 @@
           <w:sz w:val="24"/>
           <w:szCs w:val="24"/>
         </w:rPr>
-        <w:t xml:space="preserve"> section, of this document is written primarily for the developers and describes in technical terms the details of the functionality of the product. </w:t>
+        <w:t xml:space="preserve"> section, of this document is </w:t>
+      </w:r>
+      <w:proofErr w:type="gramStart"/>
+      <w:r>
+        <w:rPr>
+          <w:rFonts w:ascii="Arial" w:hAnsi="Arial"/>
+          <w:sz w:val="24"/>
+          <w:szCs w:val="24"/>
+        </w:rPr>
+        <w:t>written</w:t>
+      </w:r>
+      <w:proofErr w:type="gramEnd"/>
+      <w:r>
+        <w:rPr>
+          <w:rFonts w:ascii="Arial" w:hAnsi="Arial"/>
+          <w:sz w:val="24"/>
+          <w:szCs w:val="24"/>
+        </w:rPr>
+        <w:t xml:space="preserve"> primarily for the developers and describes in technical terms the details of the functionality of the product. </w:t>
       </w:r>
       <w:bookmarkStart w:id="10" w:name="_Toc44676297"/>
       <w:r>
@@ -7719,7 +7441,6 @@
         <w:rPr>
           <w:noProof/>
           <w:szCs w:val="24"/>
-          <w:lang w:val="de-CH" w:eastAsia="de-CH"/>
         </w:rPr>
         <w:drawing>
           <wp:inline distT="0" distB="0" distL="0" distR="0" wp14:anchorId="16281B64" wp14:editId="252DE1C7">
@@ -7739,7 +7460,7 @@
                     </pic:cNvPicPr>
                   </pic:nvPicPr>
                   <pic:blipFill>
-                    <a:blip r:embed="rId9">
+                    <a:blip r:embed="rId10">
                       <a:extLst>
                         <a:ext uri="{28A0092B-C50C-407E-A947-70E740481C1C}">
                           <a14:useLocalDpi xmlns:a14="http://schemas.microsoft.com/office/drawing/2010/main" val="0"/>
@@ -10009,6 +9730,14 @@
         </w:rPr>
         <w:t xml:space="preserve">As a user or an ad placer I want to have the possibility to sign up to the application, by setting a username (email) and a password and giving additional information for my user profile. </w:t>
       </w:r>
+      <w:r>
+        <w:rPr>
+          <w:rFonts w:cs="Arial"/>
+          <w:color w:val="000000" w:themeColor="text1"/>
+          <w:sz w:val="24"/>
+        </w:rPr>
+        <w:t>I want to be able to indicate what information will be publicly displayed on my user profile.</w:t>
+      </w:r>
     </w:p>
     <w:p>
       <w:pPr>
@@ -10068,6 +9797,7 @@
           <w:color w:val="000000" w:themeColor="text1"/>
           <w:sz w:val="24"/>
         </w:rPr>
+        <w:lastRenderedPageBreak/>
         <w:t>Trigger</w:t>
       </w:r>
     </w:p>
@@ -10087,7 +9817,6 @@
           <w:color w:val="000000" w:themeColor="text1"/>
           <w:sz w:val="24"/>
         </w:rPr>
-        <w:lastRenderedPageBreak/>
         <w:t>The user clicks the sign up button at the welcome page.</w:t>
       </w:r>
     </w:p>
@@ -10911,6 +10640,7 @@
           <w:color w:val="000000" w:themeColor="text1"/>
           <w:sz w:val="24"/>
         </w:rPr>
+        <w:lastRenderedPageBreak/>
         <w:t>User, Ad placer</w:t>
       </w:r>
     </w:p>
@@ -13426,25 +13156,700 @@
     </w:p>
     <w:p>
       <w:pPr>
+        <w:rPr>
+          <w:rFonts w:cs="Arial"/>
+          <w:sz w:val="24"/>
+        </w:rPr>
+      </w:pPr>
+    </w:p>
+    <w:p>
+      <w:pPr>
         <w:pStyle w:val="Heading3"/>
+      </w:pPr>
+      <w:r>
+        <w:t>Change password</w:t>
+      </w:r>
+    </w:p>
+    <w:p>
+      <w:pPr>
+        <w:pStyle w:val="ListParagraph"/>
         <w:numPr>
-          <w:ilvl w:val="0"/>
-          <w:numId w:val="0"/>
+          <w:ilvl w:val="1"/>
+          <w:numId w:val="8"/>
         </w:numPr>
-      </w:pPr>
+        <w:rPr>
+          <w:rFonts w:cs="Arial"/>
+          <w:sz w:val="24"/>
+        </w:rPr>
+      </w:pPr>
+      <w:r>
+        <w:rPr>
+          <w:rFonts w:cs="Arial"/>
+          <w:sz w:val="24"/>
+        </w:rPr>
+        <w:t>Actors</w:t>
+      </w:r>
+    </w:p>
+    <w:p>
+      <w:pPr>
+        <w:pStyle w:val="ListParagraph"/>
+        <w:ind w:left="792"/>
+        <w:rPr>
+          <w:rFonts w:cs="Arial"/>
+          <w:sz w:val="24"/>
+        </w:rPr>
+      </w:pPr>
+      <w:r>
+        <w:rPr>
+          <w:rFonts w:cs="Arial"/>
+          <w:sz w:val="24"/>
+        </w:rPr>
+        <w:t>User, Ad placer</w:t>
+      </w:r>
+    </w:p>
+    <w:p>
+      <w:pPr>
+        <w:pStyle w:val="ListParagraph"/>
+        <w:ind w:left="792"/>
+        <w:rPr>
+          <w:rFonts w:cs="Arial"/>
+          <w:sz w:val="24"/>
+        </w:rPr>
+      </w:pPr>
+    </w:p>
+    <w:p>
+      <w:pPr>
+        <w:pStyle w:val="ListParagraph"/>
+        <w:numPr>
+          <w:ilvl w:val="1"/>
+          <w:numId w:val="8"/>
+        </w:numPr>
+        <w:rPr>
+          <w:rFonts w:cs="Arial"/>
+          <w:sz w:val="24"/>
+        </w:rPr>
+      </w:pPr>
+      <w:r>
+        <w:rPr>
+          <w:rFonts w:cs="Arial"/>
+          <w:sz w:val="24"/>
+        </w:rPr>
+        <w:t>Description</w:t>
+      </w:r>
+    </w:p>
+    <w:p>
+      <w:pPr>
+        <w:pStyle w:val="ListParagraph"/>
+        <w:ind w:left="792"/>
+        <w:rPr>
+          <w:rFonts w:cs="Arial"/>
+          <w:sz w:val="24"/>
+        </w:rPr>
+      </w:pPr>
+      <w:r>
+        <w:rPr>
+          <w:rFonts w:cs="Arial"/>
+          <w:sz w:val="24"/>
+        </w:rPr>
+        <w:t xml:space="preserve">A user will </w:t>
+      </w:r>
+      <w:r>
+        <w:rPr>
+          <w:rFonts w:cs="Arial"/>
+          <w:sz w:val="24"/>
+        </w:rPr>
+        <w:t>change his password by entering his old one and his new one twice</w:t>
+      </w:r>
+    </w:p>
+    <w:p>
+      <w:pPr>
+        <w:pStyle w:val="ListParagraph"/>
+        <w:ind w:left="792"/>
+        <w:rPr>
+          <w:rFonts w:cs="Arial"/>
+          <w:sz w:val="24"/>
+        </w:rPr>
+      </w:pPr>
+    </w:p>
+    <w:p>
+      <w:pPr>
+        <w:pStyle w:val="ListParagraph"/>
+        <w:numPr>
+          <w:ilvl w:val="1"/>
+          <w:numId w:val="8"/>
+        </w:numPr>
+        <w:rPr>
+          <w:rFonts w:cs="Arial"/>
+          <w:sz w:val="24"/>
+        </w:rPr>
+      </w:pPr>
+      <w:r>
+        <w:rPr>
+          <w:rFonts w:cs="Arial"/>
+          <w:sz w:val="24"/>
+        </w:rPr>
+        <w:t>Trigger</w:t>
+      </w:r>
+    </w:p>
+    <w:p>
+      <w:pPr>
+        <w:pStyle w:val="ListParagraph"/>
+        <w:ind w:left="1440" w:hanging="648"/>
+        <w:rPr>
+          <w:rFonts w:cs="Arial"/>
+          <w:sz w:val="24"/>
+        </w:rPr>
+      </w:pPr>
+      <w:r>
+        <w:rPr>
+          <w:rFonts w:cs="Arial"/>
+          <w:sz w:val="24"/>
+        </w:rPr>
+        <w:t>The user clicks on the “</w:t>
+      </w:r>
+      <w:r>
+        <w:rPr>
+          <w:rFonts w:cs="Arial"/>
+          <w:sz w:val="24"/>
+        </w:rPr>
+        <w:t>change password</w:t>
+      </w:r>
+      <w:r>
+        <w:rPr>
+          <w:rFonts w:cs="Arial"/>
+          <w:sz w:val="24"/>
+        </w:rPr>
+        <w:t>” button in the edit profile section.</w:t>
+      </w:r>
+    </w:p>
+    <w:p>
+      <w:pPr>
+        <w:rPr>
+          <w:rFonts w:cs="Arial"/>
+          <w:sz w:val="24"/>
+        </w:rPr>
+      </w:pPr>
+    </w:p>
+    <w:p>
+      <w:pPr>
+        <w:pStyle w:val="ListParagraph"/>
+        <w:numPr>
+          <w:ilvl w:val="1"/>
+          <w:numId w:val="8"/>
+        </w:numPr>
+        <w:rPr>
+          <w:rFonts w:cs="Arial"/>
+          <w:sz w:val="24"/>
+        </w:rPr>
+      </w:pPr>
+      <w:r>
+        <w:rPr>
+          <w:rFonts w:cs="Arial"/>
+          <w:sz w:val="24"/>
+        </w:rPr>
+        <w:t>Pre-conditions</w:t>
+      </w:r>
+    </w:p>
+    <w:p>
+      <w:pPr>
+        <w:pStyle w:val="ListParagraph"/>
+        <w:ind w:left="792"/>
+        <w:rPr>
+          <w:rFonts w:cs="Arial"/>
+          <w:sz w:val="24"/>
+        </w:rPr>
+      </w:pPr>
+      <w:r>
+        <w:rPr>
+          <w:rFonts w:cs="Arial"/>
+          <w:sz w:val="24"/>
+        </w:rPr>
+        <w:t>1. The user must be logged in.</w:t>
+      </w:r>
+    </w:p>
+    <w:p>
+      <w:pPr>
+        <w:rPr>
+          <w:rFonts w:cs="Arial"/>
+          <w:sz w:val="24"/>
+        </w:rPr>
+      </w:pPr>
+    </w:p>
+    <w:p>
+      <w:pPr>
+        <w:pStyle w:val="ListParagraph"/>
+        <w:numPr>
+          <w:ilvl w:val="1"/>
+          <w:numId w:val="8"/>
+        </w:numPr>
+        <w:rPr>
+          <w:rFonts w:cs="Arial"/>
+          <w:sz w:val="24"/>
+        </w:rPr>
+      </w:pPr>
+      <w:r>
+        <w:rPr>
+          <w:rFonts w:cs="Arial"/>
+          <w:sz w:val="24"/>
+        </w:rPr>
+        <w:t>Post-conditions</w:t>
+      </w:r>
+    </w:p>
+    <w:p>
+      <w:pPr>
+        <w:pStyle w:val="ListParagraph"/>
+        <w:ind w:left="792"/>
+        <w:rPr>
+          <w:rFonts w:cs="Arial"/>
+          <w:sz w:val="24"/>
+        </w:rPr>
+      </w:pPr>
+      <w:r>
+        <w:rPr>
+          <w:rFonts w:cs="Arial"/>
+          <w:sz w:val="24"/>
+        </w:rPr>
+        <w:t xml:space="preserve">1. The user is </w:t>
+      </w:r>
+      <w:r>
+        <w:rPr>
+          <w:rFonts w:cs="Arial"/>
+          <w:sz w:val="24"/>
+        </w:rPr>
+        <w:t>logged in with his new password</w:t>
+      </w:r>
+      <w:r>
+        <w:rPr>
+          <w:rFonts w:cs="Arial"/>
+          <w:sz w:val="24"/>
+        </w:rPr>
+        <w:t>.</w:t>
+      </w:r>
+    </w:p>
+    <w:p>
+      <w:pPr>
+        <w:pStyle w:val="ListParagraph"/>
+        <w:ind w:left="792"/>
+        <w:rPr>
+          <w:rFonts w:cs="Arial"/>
+          <w:sz w:val="24"/>
+        </w:rPr>
+      </w:pPr>
+      <w:r>
+        <w:rPr>
+          <w:rFonts w:cs="Arial"/>
+          <w:sz w:val="24"/>
+        </w:rPr>
+        <w:t xml:space="preserve">2. </w:t>
+      </w:r>
+      <w:r>
+        <w:rPr>
+          <w:rFonts w:cs="Arial"/>
+          <w:sz w:val="24"/>
+        </w:rPr>
+        <w:t>The password is changed in the database</w:t>
+      </w:r>
+    </w:p>
+    <w:p>
+      <w:pPr>
+        <w:rPr>
+          <w:rFonts w:cs="Arial"/>
+          <w:sz w:val="24"/>
+        </w:rPr>
+      </w:pPr>
+    </w:p>
+    <w:p>
+      <w:pPr>
+        <w:pStyle w:val="ListParagraph"/>
+        <w:numPr>
+          <w:ilvl w:val="1"/>
+          <w:numId w:val="8"/>
+        </w:numPr>
+        <w:rPr>
+          <w:rFonts w:cs="Arial"/>
+          <w:sz w:val="24"/>
+        </w:rPr>
+      </w:pPr>
+      <w:r>
+        <w:rPr>
+          <w:rFonts w:cs="Arial"/>
+          <w:sz w:val="24"/>
+        </w:rPr>
+        <w:t>Main Scenario</w:t>
+      </w:r>
+    </w:p>
+    <w:p>
+      <w:pPr>
+        <w:pStyle w:val="ListParagraph"/>
+        <w:ind w:left="792"/>
+        <w:rPr>
+          <w:rFonts w:cs="Arial"/>
+          <w:sz w:val="24"/>
+        </w:rPr>
+      </w:pPr>
+      <w:r>
+        <w:rPr>
+          <w:rFonts w:cs="Arial"/>
+          <w:sz w:val="24"/>
+        </w:rPr>
+        <w:t>1. The user clicks on the “</w:t>
+      </w:r>
+      <w:r>
+        <w:rPr>
+          <w:rFonts w:cs="Arial"/>
+          <w:sz w:val="24"/>
+        </w:rPr>
+        <w:t>change</w:t>
+      </w:r>
+      <w:r>
+        <w:rPr>
+          <w:rFonts w:cs="Arial"/>
+          <w:sz w:val="24"/>
+        </w:rPr>
+        <w:t xml:space="preserve"> </w:t>
+      </w:r>
+      <w:r>
+        <w:rPr>
+          <w:rFonts w:cs="Arial"/>
+          <w:sz w:val="24"/>
+        </w:rPr>
+        <w:t>password</w:t>
+      </w:r>
+      <w:r>
+        <w:rPr>
+          <w:rFonts w:cs="Arial"/>
+          <w:sz w:val="24"/>
+        </w:rPr>
+        <w:t>” button.</w:t>
+      </w:r>
+    </w:p>
+    <w:p>
+      <w:pPr>
+        <w:pStyle w:val="ListParagraph"/>
+        <w:ind w:left="792"/>
+        <w:rPr>
+          <w:rFonts w:cs="Arial"/>
+          <w:sz w:val="24"/>
+        </w:rPr>
+      </w:pPr>
+      <w:r>
+        <w:rPr>
+          <w:rFonts w:cs="Arial"/>
+          <w:sz w:val="24"/>
+        </w:rPr>
+        <w:t xml:space="preserve">2. The user enters his </w:t>
+      </w:r>
+      <w:r>
+        <w:rPr>
+          <w:rFonts w:cs="Arial"/>
+          <w:sz w:val="24"/>
+        </w:rPr>
+        <w:t>new password and confirms it</w:t>
+      </w:r>
+      <w:r>
+        <w:rPr>
+          <w:rFonts w:cs="Arial"/>
+          <w:sz w:val="24"/>
+        </w:rPr>
+        <w:t>.</w:t>
+      </w:r>
+    </w:p>
+    <w:p>
+      <w:pPr>
+        <w:pStyle w:val="ListParagraph"/>
+        <w:ind w:left="792"/>
+        <w:rPr>
+          <w:rFonts w:cs="Arial"/>
+          <w:sz w:val="24"/>
+        </w:rPr>
+      </w:pPr>
+      <w:r>
+        <w:rPr>
+          <w:rFonts w:cs="Arial"/>
+          <w:sz w:val="24"/>
+        </w:rPr>
+        <w:t xml:space="preserve">3. </w:t>
+      </w:r>
+      <w:r>
+        <w:rPr>
+          <w:rFonts w:cs="Arial"/>
+          <w:sz w:val="24"/>
+        </w:rPr>
+        <w:t>The user enters the old password</w:t>
+      </w:r>
+      <w:r>
+        <w:rPr>
+          <w:rFonts w:cs="Arial"/>
+          <w:sz w:val="24"/>
+        </w:rPr>
+        <w:t xml:space="preserve"> and confirms the action</w:t>
+      </w:r>
+    </w:p>
+    <w:p>
+      <w:pPr>
+        <w:rPr>
+          <w:rFonts w:cs="Arial"/>
+          <w:sz w:val="24"/>
+        </w:rPr>
+      </w:pPr>
+    </w:p>
+    <w:p>
+      <w:pPr>
+        <w:pStyle w:val="ListParagraph"/>
+        <w:numPr>
+          <w:ilvl w:val="1"/>
+          <w:numId w:val="8"/>
+        </w:numPr>
+        <w:rPr>
+          <w:rFonts w:cs="Arial"/>
+          <w:sz w:val="24"/>
+        </w:rPr>
+      </w:pPr>
+      <w:r>
+        <w:rPr>
+          <w:rFonts w:cs="Arial"/>
+          <w:sz w:val="24"/>
+        </w:rPr>
+        <w:t>Alternative Scenarios</w:t>
+      </w:r>
+    </w:p>
+    <w:p>
+      <w:pPr>
+        <w:pStyle w:val="ListParagraph"/>
+        <w:numPr>
+          <w:ilvl w:val="2"/>
+          <w:numId w:val="8"/>
+        </w:numPr>
+        <w:rPr>
+          <w:rFonts w:cs="Arial"/>
+          <w:sz w:val="24"/>
+        </w:rPr>
+      </w:pPr>
+      <w:r>
+        <w:rPr>
+          <w:rFonts w:cs="Arial"/>
+          <w:sz w:val="24"/>
+        </w:rPr>
+        <w:t>The new password is not valid</w:t>
+      </w:r>
+    </w:p>
+    <w:p>
+      <w:pPr>
+        <w:pStyle w:val="ListParagraph"/>
+        <w:numPr>
+          <w:ilvl w:val="3"/>
+          <w:numId w:val="8"/>
+        </w:numPr>
+        <w:rPr>
+          <w:rFonts w:cs="Arial"/>
+          <w:sz w:val="24"/>
+        </w:rPr>
+      </w:pPr>
+      <w:r>
+        <w:rPr>
+          <w:rFonts w:cs="Arial"/>
+          <w:sz w:val="24"/>
+        </w:rPr>
+        <w:t>The System will prompt to enter a valid password</w:t>
+      </w:r>
+    </w:p>
+    <w:p>
+      <w:pPr>
+        <w:pStyle w:val="ListParagraph"/>
+        <w:numPr>
+          <w:ilvl w:val="3"/>
+          <w:numId w:val="8"/>
+        </w:numPr>
+        <w:rPr>
+          <w:rFonts w:cs="Arial"/>
+          <w:sz w:val="24"/>
+        </w:rPr>
+      </w:pPr>
+      <w:r>
+        <w:rPr>
+          <w:rFonts w:cs="Arial"/>
+          <w:sz w:val="24"/>
+        </w:rPr>
+        <w:t>User enters a valid password</w:t>
+      </w:r>
+    </w:p>
+    <w:p>
+      <w:pPr>
+        <w:pStyle w:val="ListParagraph"/>
+        <w:numPr>
+          <w:ilvl w:val="2"/>
+          <w:numId w:val="8"/>
+        </w:numPr>
+        <w:rPr>
+          <w:rFonts w:cs="Arial"/>
+          <w:sz w:val="24"/>
+        </w:rPr>
+      </w:pPr>
+      <w:r>
+        <w:rPr>
+          <w:rFonts w:cs="Arial"/>
+          <w:sz w:val="24"/>
+        </w:rPr>
+        <w:t xml:space="preserve">Old </w:t>
+      </w:r>
+      <w:r>
+        <w:rPr>
+          <w:rFonts w:cs="Arial"/>
+          <w:sz w:val="24"/>
+        </w:rPr>
+        <w:t>Password is not valid</w:t>
+      </w:r>
+    </w:p>
+    <w:p>
+      <w:pPr>
+        <w:pStyle w:val="ListParagraph"/>
+        <w:numPr>
+          <w:ilvl w:val="3"/>
+          <w:numId w:val="8"/>
+        </w:numPr>
+        <w:rPr>
+          <w:rFonts w:cs="Arial"/>
+          <w:sz w:val="24"/>
+        </w:rPr>
+      </w:pPr>
+      <w:r>
+        <w:rPr>
+          <w:rFonts w:cs="Arial"/>
+          <w:sz w:val="24"/>
+        </w:rPr>
+        <w:t>System will prompt to enter the correct password</w:t>
+      </w:r>
+    </w:p>
+    <w:p>
+      <w:pPr>
+        <w:pStyle w:val="ListParagraph"/>
+        <w:numPr>
+          <w:ilvl w:val="3"/>
+          <w:numId w:val="8"/>
+        </w:numPr>
+        <w:rPr>
+          <w:rFonts w:cs="Arial"/>
+          <w:sz w:val="24"/>
+        </w:rPr>
+      </w:pPr>
+      <w:r>
+        <w:rPr>
+          <w:rFonts w:cs="Arial"/>
+          <w:sz w:val="24"/>
+        </w:rPr>
+        <w:t>User enters the correct password</w:t>
+      </w:r>
+    </w:p>
+    <w:p>
+      <w:pPr>
+        <w:rPr>
+          <w:rFonts w:cs="Arial"/>
+          <w:sz w:val="24"/>
+        </w:rPr>
+      </w:pPr>
+    </w:p>
+    <w:p>
+      <w:pPr>
+        <w:pStyle w:val="ListParagraph"/>
+        <w:numPr>
+          <w:ilvl w:val="1"/>
+          <w:numId w:val="8"/>
+        </w:numPr>
+        <w:rPr>
+          <w:rFonts w:cs="Arial"/>
+          <w:sz w:val="24"/>
+        </w:rPr>
+      </w:pPr>
+      <w:r>
+        <w:rPr>
+          <w:rFonts w:cs="Arial"/>
+          <w:sz w:val="24"/>
+        </w:rPr>
+        <w:t>Special Requirements</w:t>
+      </w:r>
+    </w:p>
+    <w:p>
+      <w:pPr>
+        <w:pStyle w:val="ListParagraph"/>
+        <w:ind w:left="792"/>
+        <w:rPr>
+          <w:rFonts w:cs="Arial"/>
+          <w:sz w:val="24"/>
+        </w:rPr>
+      </w:pPr>
+      <w:r>
+        <w:rPr>
+          <w:rFonts w:cs="Arial"/>
+          <w:sz w:val="24"/>
+        </w:rPr>
+        <w:t>Use</w:t>
+      </w:r>
+      <w:r>
+        <w:rPr>
+          <w:rFonts w:cs="Arial"/>
+          <w:sz w:val="24"/>
+        </w:rPr>
+        <w:t>r</w:t>
+      </w:r>
+      <w:r>
+        <w:rPr>
+          <w:rFonts w:cs="Arial"/>
+          <w:sz w:val="24"/>
+        </w:rPr>
+        <w:t xml:space="preserve"> has 3 tries to enter the</w:t>
+      </w:r>
+      <w:r>
+        <w:rPr>
+          <w:rFonts w:cs="Arial"/>
+          <w:sz w:val="24"/>
+        </w:rPr>
+        <w:t xml:space="preserve"> correct old</w:t>
+      </w:r>
       <w:bookmarkStart w:id="12" w:name="_GoBack"/>
       <w:bookmarkEnd w:id="12"/>
+      <w:r>
+        <w:rPr>
+          <w:rFonts w:cs="Arial"/>
+          <w:sz w:val="24"/>
+        </w:rPr>
+        <w:t xml:space="preserve"> password. After that, he will be logged out.</w:t>
+      </w:r>
+    </w:p>
+    <w:p>
+      <w:pPr>
+        <w:rPr>
+          <w:rFonts w:cs="Arial"/>
+          <w:sz w:val="24"/>
+        </w:rPr>
+      </w:pPr>
     </w:p>
     <w:p>
       <w:pPr>
         <w:pStyle w:val="ListParagraph"/>
-        <w:ind w:left="792"/>
-        <w:rPr>
-          <w:rFonts w:cs="Arial"/>
-          <w:sz w:val="24"/>
-        </w:rPr>
-      </w:pPr>
-    </w:p>
+        <w:numPr>
+          <w:ilvl w:val="1"/>
+          <w:numId w:val="8"/>
+        </w:numPr>
+        <w:rPr>
+          <w:rFonts w:cs="Arial"/>
+          <w:sz w:val="24"/>
+        </w:rPr>
+      </w:pPr>
+      <w:r>
+        <w:rPr>
+          <w:rFonts w:cs="Arial"/>
+          <w:sz w:val="24"/>
+        </w:rPr>
+        <w:t>Notes</w:t>
+      </w:r>
+    </w:p>
+    <w:p>
+      <w:pPr>
+        <w:pStyle w:val="Heading3"/>
+      </w:pPr>
+    </w:p>
+    <w:p/>
+    <w:p/>
     <w:p>
       <w:pPr>
         <w:jc w:val="center"/>
@@ -13631,8 +14036,21 @@
     </w:p>
     <w:p>
       <w:pPr>
-        <w:rPr>
-          <w:rFonts w:ascii="Arial" w:hAnsi="Arial"/>
+        <w:jc w:val="center"/>
+        <w:rPr>
+          <w:rFonts w:ascii="Arial" w:hAnsi="Arial"/>
+          <w:i/>
+          <w:sz w:val="24"/>
+          <w:szCs w:val="24"/>
+        </w:rPr>
+      </w:pPr>
+    </w:p>
+    <w:p>
+      <w:pPr>
+        <w:jc w:val="center"/>
+        <w:rPr>
+          <w:rFonts w:ascii="Arial" w:hAnsi="Arial"/>
+          <w:i/>
           <w:sz w:val="24"/>
           <w:szCs w:val="24"/>
         </w:rPr>
@@ -15119,8 +15537,18 @@
           <w:sz w:val="24"/>
           <w:szCs w:val="24"/>
         </w:rPr>
-        <w:t>See section use casesl</w:t>
-      </w:r>
+        <w:t xml:space="preserve">See section use </w:t>
+      </w:r>
+      <w:proofErr w:type="spellStart"/>
+      <w:r>
+        <w:rPr>
+          <w:rFonts w:ascii="Arial" w:hAnsi="Arial"/>
+          <w:sz w:val="24"/>
+          <w:szCs w:val="24"/>
+        </w:rPr>
+        <w:t>casesl</w:t>
+      </w:r>
+      <w:proofErr w:type="spellEnd"/>
     </w:p>
     <w:p>
       <w:pPr>
@@ -15593,7 +16021,21 @@
         <w:rPr>
           <w:sz w:val="24"/>
         </w:rPr>
-        <w:t>Possibility to extend the system with additional real estate functionality (e.g. selling houses/appartments)</w:t>
+        <w:t>Possibility to extend the system with additional real estate functionality (e.g. selling houses/</w:t>
+      </w:r>
+      <w:proofErr w:type="spellStart"/>
+      <w:r>
+        <w:rPr>
+          <w:sz w:val="24"/>
+        </w:rPr>
+        <w:t>appartments</w:t>
+      </w:r>
+      <w:proofErr w:type="spellEnd"/>
+      <w:r>
+        <w:rPr>
+          <w:sz w:val="24"/>
+        </w:rPr>
+        <w:t>)</w:t>
       </w:r>
     </w:p>
     <w:p>
@@ -15656,13 +16098,23 @@
           <w:szCs w:val="24"/>
         </w:rPr>
       </w:pPr>
-      <w:r>
-        <w:rPr>
-          <w:rFonts w:ascii="Arial" w:hAnsi="Arial"/>
-          <w:sz w:val="24"/>
-          <w:szCs w:val="24"/>
-        </w:rPr>
-        <w:t>Database ? TODO</w:t>
+      <w:proofErr w:type="gramStart"/>
+      <w:r>
+        <w:rPr>
+          <w:rFonts w:ascii="Arial" w:hAnsi="Arial"/>
+          <w:sz w:val="24"/>
+          <w:szCs w:val="24"/>
+        </w:rPr>
+        <w:t>Database ?</w:t>
+      </w:r>
+      <w:proofErr w:type="gramEnd"/>
+      <w:r>
+        <w:rPr>
+          <w:rFonts w:ascii="Arial" w:hAnsi="Arial"/>
+          <w:sz w:val="24"/>
+          <w:szCs w:val="24"/>
+        </w:rPr>
+        <w:t xml:space="preserve"> TODO</w:t>
       </w:r>
     </w:p>
     <w:p>
@@ -15753,10 +16205,10 @@
         <w:tblLook w:val="0000" w:firstRow="0" w:lastRow="0" w:firstColumn="0" w:lastColumn="0" w:noHBand="0" w:noVBand="0"/>
       </w:tblPr>
       <w:tblGrid>
-        <w:gridCol w:w="1707"/>
-        <w:gridCol w:w="1403"/>
-        <w:gridCol w:w="2794"/>
-        <w:gridCol w:w="2952"/>
+        <w:gridCol w:w="1708"/>
+        <w:gridCol w:w="1404"/>
+        <w:gridCol w:w="2793"/>
+        <w:gridCol w:w="2951"/>
       </w:tblGrid>
       <w:tr>
         <w:tc>
@@ -15877,6 +16329,7 @@
                 <w:szCs w:val="24"/>
               </w:rPr>
             </w:pPr>
+            <w:proofErr w:type="spellStart"/>
             <w:r>
               <w:rPr>
                 <w:rFonts w:ascii="Arial" w:hAnsi="Arial"/>
@@ -15885,6 +16338,7 @@
               </w:rPr>
               <w:t>UserId</w:t>
             </w:r>
+            <w:proofErr w:type="spellEnd"/>
           </w:p>
         </w:tc>
         <w:tc>
@@ -15899,6 +16353,7 @@
                 <w:szCs w:val="24"/>
               </w:rPr>
             </w:pPr>
+            <w:proofErr w:type="spellStart"/>
             <w:r>
               <w:rPr>
                 <w:rFonts w:ascii="Arial" w:hAnsi="Arial"/>
@@ -15915,6 +16370,7 @@
               </w:rPr>
               <w:t>nt</w:t>
             </w:r>
+            <w:proofErr w:type="spellEnd"/>
           </w:p>
         </w:tc>
         <w:tc>
@@ -15959,6 +16415,7 @@
                 <w:szCs w:val="24"/>
               </w:rPr>
             </w:pPr>
+            <w:proofErr w:type="spellStart"/>
             <w:r>
               <w:rPr>
                 <w:rFonts w:ascii="Arial" w:hAnsi="Arial"/>
@@ -15975,6 +16432,7 @@
               </w:rPr>
               <w:t>Name</w:t>
             </w:r>
+            <w:proofErr w:type="spellEnd"/>
           </w:p>
         </w:tc>
         <w:tc>
@@ -15989,6 +16447,7 @@
                 <w:szCs w:val="24"/>
               </w:rPr>
             </w:pPr>
+            <w:proofErr w:type="spellStart"/>
             <w:r>
               <w:rPr>
                 <w:rFonts w:ascii="Arial" w:hAnsi="Arial"/>
@@ -15997,6 +16456,7 @@
               </w:rPr>
               <w:t>Varchar</w:t>
             </w:r>
+            <w:proofErr w:type="spellEnd"/>
           </w:p>
         </w:tc>
         <w:tc>
@@ -16063,6 +16523,7 @@
                 <w:szCs w:val="24"/>
               </w:rPr>
             </w:pPr>
+            <w:proofErr w:type="spellStart"/>
             <w:r>
               <w:rPr>
                 <w:rFonts w:ascii="Arial" w:hAnsi="Arial"/>
@@ -16071,6 +16532,7 @@
               </w:rPr>
               <w:t>Varchar</w:t>
             </w:r>
+            <w:proofErr w:type="spellEnd"/>
           </w:p>
         </w:tc>
         <w:tc>
@@ -16105,8 +16567,18 @@
                 <w:sz w:val="24"/>
                 <w:szCs w:val="24"/>
               </w:rPr>
-              <w:t>Unique/not nullable</w:t>
+              <w:t xml:space="preserve">Unique/not </w:t>
             </w:r>
+            <w:proofErr w:type="spellStart"/>
+            <w:r>
+              <w:rPr>
+                <w:rFonts w:ascii="Arial" w:hAnsi="Arial"/>
+                <w:sz w:val="24"/>
+                <w:szCs w:val="24"/>
+              </w:rPr>
+              <w:t>nullable</w:t>
+            </w:r>
+            <w:proofErr w:type="spellEnd"/>
           </w:p>
         </w:tc>
       </w:tr>
@@ -16169,6 +16641,7 @@
                 <w:szCs w:val="24"/>
               </w:rPr>
             </w:pPr>
+            <w:proofErr w:type="spellStart"/>
             <w:r>
               <w:rPr>
                 <w:rFonts w:ascii="Arial" w:hAnsi="Arial"/>
@@ -16177,6 +16650,7 @@
               </w:rPr>
               <w:t>Varchar</w:t>
             </w:r>
+            <w:proofErr w:type="spellEnd"/>
           </w:p>
         </w:tc>
         <w:tc>
@@ -16243,6 +16717,7 @@
                 <w:szCs w:val="24"/>
               </w:rPr>
             </w:pPr>
+            <w:proofErr w:type="spellStart"/>
             <w:r>
               <w:rPr>
                 <w:rFonts w:ascii="Arial" w:hAnsi="Arial"/>
@@ -16251,6 +16726,7 @@
               </w:rPr>
               <w:t>Varchar</w:t>
             </w:r>
+            <w:proofErr w:type="spellEnd"/>
           </w:p>
         </w:tc>
         <w:tc>
@@ -16544,9 +17020,9 @@
       </w:tblPr>
       <w:tblGrid>
         <w:gridCol w:w="1714"/>
-        <w:gridCol w:w="1403"/>
+        <w:gridCol w:w="1404"/>
         <w:gridCol w:w="2792"/>
-        <w:gridCol w:w="2947"/>
+        <w:gridCol w:w="2946"/>
       </w:tblGrid>
       <w:tr>
         <w:tc>
@@ -16689,6 +17165,7 @@
                 <w:szCs w:val="24"/>
               </w:rPr>
             </w:pPr>
+            <w:proofErr w:type="spellStart"/>
             <w:r>
               <w:rPr>
                 <w:rFonts w:ascii="Arial" w:hAnsi="Arial"/>
@@ -16697,6 +17174,7 @@
               </w:rPr>
               <w:t>Int</w:t>
             </w:r>
+            <w:proofErr w:type="spellEnd"/>
           </w:p>
         </w:tc>
         <w:tc>
@@ -16739,8 +17217,18 @@
                 <w:sz w:val="24"/>
                 <w:szCs w:val="24"/>
               </w:rPr>
-              <w:t>Key / not nullable</w:t>
+              <w:t xml:space="preserve">Key / not </w:t>
             </w:r>
+            <w:proofErr w:type="spellStart"/>
+            <w:r>
+              <w:rPr>
+                <w:rFonts w:ascii="Arial" w:hAnsi="Arial"/>
+                <w:sz w:val="24"/>
+                <w:szCs w:val="24"/>
+              </w:rPr>
+              <w:t>nullable</w:t>
+            </w:r>
+            <w:proofErr w:type="spellEnd"/>
             <w:r>
               <w:rPr>
                 <w:rFonts w:ascii="Arial" w:hAnsi="Arial"/>
@@ -16803,6 +17291,7 @@
                 <w:szCs w:val="24"/>
               </w:rPr>
             </w:pPr>
+            <w:proofErr w:type="spellStart"/>
             <w:r>
               <w:rPr>
                 <w:rFonts w:ascii="Arial" w:hAnsi="Arial"/>
@@ -16811,6 +17300,7 @@
               </w:rPr>
               <w:t>Varchar</w:t>
             </w:r>
+            <w:proofErr w:type="spellEnd"/>
           </w:p>
         </w:tc>
         <w:tc>
@@ -17115,6 +17605,7 @@
                 <w:szCs w:val="24"/>
               </w:rPr>
             </w:pPr>
+            <w:proofErr w:type="spellStart"/>
             <w:r>
               <w:rPr>
                 <w:rFonts w:ascii="Arial" w:hAnsi="Arial"/>
@@ -17123,6 +17614,7 @@
               </w:rPr>
               <w:t>Varchar</w:t>
             </w:r>
+            <w:proofErr w:type="spellEnd"/>
           </w:p>
         </w:tc>
         <w:tc>
@@ -17481,6 +17973,7 @@
                 <w:szCs w:val="24"/>
               </w:rPr>
             </w:pPr>
+            <w:proofErr w:type="spellStart"/>
             <w:r>
               <w:rPr>
                 <w:rFonts w:ascii="Arial" w:hAnsi="Arial"/>
@@ -17489,6 +17982,7 @@
               </w:rPr>
               <w:t>TypeId</w:t>
             </w:r>
+            <w:proofErr w:type="spellEnd"/>
             <w:r>
               <w:rPr>
                 <w:rFonts w:ascii="Arial" w:hAnsi="Arial"/>
@@ -17527,6 +18021,7 @@
                 <w:szCs w:val="24"/>
               </w:rPr>
             </w:pPr>
+            <w:proofErr w:type="spellStart"/>
             <w:r>
               <w:rPr>
                 <w:rFonts w:ascii="Arial" w:hAnsi="Arial"/>
@@ -17535,6 +18030,7 @@
               </w:rPr>
               <w:t>Int</w:t>
             </w:r>
+            <w:proofErr w:type="spellEnd"/>
           </w:p>
         </w:tc>
         <w:tc>
@@ -17601,6 +18097,7 @@
                 <w:szCs w:val="24"/>
               </w:rPr>
             </w:pPr>
+            <w:proofErr w:type="spellStart"/>
             <w:r>
               <w:rPr>
                 <w:rFonts w:ascii="Arial" w:hAnsi="Arial"/>
@@ -17609,6 +18106,7 @@
               </w:rPr>
               <w:t>Varchar</w:t>
             </w:r>
+            <w:proofErr w:type="spellEnd"/>
           </w:p>
         </w:tc>
         <w:tc>
@@ -17797,8 +18295,8 @@
       </w:pPr>
     </w:p>
     <w:sectPr>
-      <w:headerReference w:type="default" r:id="rId10"/>
-      <w:footerReference w:type="default" r:id="rId11"/>
+      <w:headerReference w:type="default" r:id="rId11"/>
+      <w:footerReference w:type="default" r:id="rId12"/>
       <w:type w:val="continuous"/>
       <w:pgSz w:w="12240" w:h="15840" w:code="1"/>
       <w:pgMar w:top="1440" w:right="1800" w:bottom="1440" w:left="1800" w:header="720" w:footer="720" w:gutter="0"/>
@@ -17810,7 +18308,7 @@
 </file>
 
 <file path=word/endnotes.xml><?xml version="1.0" encoding="utf-8"?>
-<w:endnotes xmlns:wpc="http://schemas.microsoft.com/office/word/2010/wordprocessingCanvas" xmlns:mc="http://schemas.openxmlformats.org/markup-compatibility/2006" xmlns:o="urn:schemas-microsoft-com:office:office" xmlns:r="http://schemas.openxmlformats.org/officeDocument/2006/relationships" xmlns:m="http://schemas.openxmlformats.org/officeDocument/2006/math" xmlns:v="urn:schemas-microsoft-com:vml" xmlns:wp14="http://schemas.microsoft.com/office/word/2010/wordprocessingDrawing" xmlns:wp="http://schemas.openxmlformats.org/drawingml/2006/wordprocessingDrawing" xmlns:w10="urn:schemas-microsoft-com:office:word" xmlns:w="http://schemas.openxmlformats.org/wordprocessingml/2006/main" xmlns:w14="http://schemas.microsoft.com/office/word/2010/wordml" xmlns:w15="http://schemas.microsoft.com/office/word/2012/wordml" xmlns:wpg="http://schemas.microsoft.com/office/word/2010/wordprocessingGroup" xmlns:wpi="http://schemas.microsoft.com/office/word/2010/wordprocessingInk" xmlns:wne="http://schemas.microsoft.com/office/word/2006/wordml" xmlns:wps="http://schemas.microsoft.com/office/word/2010/wordprocessingShape" mc:Ignorable="w14 w15 wp14">
+<w:endnotes xmlns:wpc="http://schemas.microsoft.com/office/word/2010/wordprocessingCanvas" xmlns:mo="http://schemas.microsoft.com/office/mac/office/2008/main" xmlns:mc="http://schemas.openxmlformats.org/markup-compatibility/2006" xmlns:mv="urn:schemas-microsoft-com:mac:vml" xmlns:o="urn:schemas-microsoft-com:office:office" xmlns:r="http://schemas.openxmlformats.org/officeDocument/2006/relationships" xmlns:m="http://schemas.openxmlformats.org/officeDocument/2006/math" xmlns:v="urn:schemas-microsoft-com:vml" xmlns:wp14="http://schemas.microsoft.com/office/word/2010/wordprocessingDrawing" xmlns:wp="http://schemas.openxmlformats.org/drawingml/2006/wordprocessingDrawing" xmlns:w10="urn:schemas-microsoft-com:office:word" xmlns:w="http://schemas.openxmlformats.org/wordprocessingml/2006/main" xmlns:w14="http://schemas.microsoft.com/office/word/2010/wordml" xmlns:wpg="http://schemas.microsoft.com/office/word/2010/wordprocessingGroup" xmlns:wpi="http://schemas.microsoft.com/office/word/2010/wordprocessingInk" xmlns:wne="http://schemas.microsoft.com/office/word/2006/wordml" xmlns:wps="http://schemas.microsoft.com/office/word/2010/wordprocessingShape" mc:Ignorable="w14 wp14">
   <w:endnote w:type="separator" w:id="-1">
     <w:p>
       <w:r>
@@ -17829,7 +18327,7 @@
 </file>
 
 <file path=word/footer1.xml><?xml version="1.0" encoding="utf-8"?>
-<w:ftr xmlns:wpc="http://schemas.microsoft.com/office/word/2010/wordprocessingCanvas" xmlns:mc="http://schemas.openxmlformats.org/markup-compatibility/2006" xmlns:o="urn:schemas-microsoft-com:office:office" xmlns:r="http://schemas.openxmlformats.org/officeDocument/2006/relationships" xmlns:m="http://schemas.openxmlformats.org/officeDocument/2006/math" xmlns:v="urn:schemas-microsoft-com:vml" xmlns:wp14="http://schemas.microsoft.com/office/word/2010/wordprocessingDrawing" xmlns:wp="http://schemas.openxmlformats.org/drawingml/2006/wordprocessingDrawing" xmlns:w10="urn:schemas-microsoft-com:office:word" xmlns:w="http://schemas.openxmlformats.org/wordprocessingml/2006/main" xmlns:w14="http://schemas.microsoft.com/office/word/2010/wordml" xmlns:w15="http://schemas.microsoft.com/office/word/2012/wordml" xmlns:wpg="http://schemas.microsoft.com/office/word/2010/wordprocessingGroup" xmlns:wpi="http://schemas.microsoft.com/office/word/2010/wordprocessingInk" xmlns:wne="http://schemas.microsoft.com/office/word/2006/wordml" xmlns:wps="http://schemas.microsoft.com/office/word/2010/wordprocessingShape" mc:Ignorable="w14 w15 wp14">
+<w:ftr xmlns:wpc="http://schemas.microsoft.com/office/word/2010/wordprocessingCanvas" xmlns:mo="http://schemas.microsoft.com/office/mac/office/2008/main" xmlns:mc="http://schemas.openxmlformats.org/markup-compatibility/2006" xmlns:mv="urn:schemas-microsoft-com:mac:vml" xmlns:o="urn:schemas-microsoft-com:office:office" xmlns:r="http://schemas.openxmlformats.org/officeDocument/2006/relationships" xmlns:m="http://schemas.openxmlformats.org/officeDocument/2006/math" xmlns:v="urn:schemas-microsoft-com:vml" xmlns:wp14="http://schemas.microsoft.com/office/word/2010/wordprocessingDrawing" xmlns:wp="http://schemas.openxmlformats.org/drawingml/2006/wordprocessingDrawing" xmlns:w10="urn:schemas-microsoft-com:office:word" xmlns:w="http://schemas.openxmlformats.org/wordprocessingml/2006/main" xmlns:w14="http://schemas.microsoft.com/office/word/2010/wordml" xmlns:wpg="http://schemas.microsoft.com/office/word/2010/wordprocessingGroup" xmlns:wpi="http://schemas.microsoft.com/office/word/2010/wordprocessingInk" xmlns:wne="http://schemas.microsoft.com/office/word/2006/wordml" xmlns:wps="http://schemas.microsoft.com/office/word/2010/wordprocessingShape" mc:Ignorable="w14 wp14">
   <w:p>
     <w:pPr>
       <w:pStyle w:val="Footer"/>
@@ -17871,7 +18369,7 @@
 </file>
 
 <file path=word/footer2.xml><?xml version="1.0" encoding="utf-8"?>
-<w:ftr xmlns:wpc="http://schemas.microsoft.com/office/word/2010/wordprocessingCanvas" xmlns:mc="http://schemas.openxmlformats.org/markup-compatibility/2006" xmlns:o="urn:schemas-microsoft-com:office:office" xmlns:r="http://schemas.openxmlformats.org/officeDocument/2006/relationships" xmlns:m="http://schemas.openxmlformats.org/officeDocument/2006/math" xmlns:v="urn:schemas-microsoft-com:vml" xmlns:wp14="http://schemas.microsoft.com/office/word/2010/wordprocessingDrawing" xmlns:wp="http://schemas.openxmlformats.org/drawingml/2006/wordprocessingDrawing" xmlns:w10="urn:schemas-microsoft-com:office:word" xmlns:w="http://schemas.openxmlformats.org/wordprocessingml/2006/main" xmlns:w14="http://schemas.microsoft.com/office/word/2010/wordml" xmlns:w15="http://schemas.microsoft.com/office/word/2012/wordml" xmlns:wpg="http://schemas.microsoft.com/office/word/2010/wordprocessingGroup" xmlns:wpi="http://schemas.microsoft.com/office/word/2010/wordprocessingInk" xmlns:wne="http://schemas.microsoft.com/office/word/2006/wordml" xmlns:wps="http://schemas.microsoft.com/office/word/2010/wordprocessingShape" mc:Ignorable="w14 w15 wp14">
+<w:ftr xmlns:wpc="http://schemas.microsoft.com/office/word/2010/wordprocessingCanvas" xmlns:mo="http://schemas.microsoft.com/office/mac/office/2008/main" xmlns:mc="http://schemas.openxmlformats.org/markup-compatibility/2006" xmlns:mv="urn:schemas-microsoft-com:mac:vml" xmlns:o="urn:schemas-microsoft-com:office:office" xmlns:r="http://schemas.openxmlformats.org/officeDocument/2006/relationships" xmlns:m="http://schemas.openxmlformats.org/officeDocument/2006/math" xmlns:v="urn:schemas-microsoft-com:vml" xmlns:wp14="http://schemas.microsoft.com/office/word/2010/wordprocessingDrawing" xmlns:wp="http://schemas.openxmlformats.org/drawingml/2006/wordprocessingDrawing" xmlns:w10="urn:schemas-microsoft-com:office:word" xmlns:w="http://schemas.openxmlformats.org/wordprocessingml/2006/main" xmlns:w14="http://schemas.microsoft.com/office/word/2010/wordml" xmlns:wpg="http://schemas.microsoft.com/office/word/2010/wordprocessingGroup" xmlns:wpi="http://schemas.microsoft.com/office/word/2010/wordprocessingInk" xmlns:wne="http://schemas.microsoft.com/office/word/2006/wordml" xmlns:wps="http://schemas.microsoft.com/office/word/2010/wordprocessingShape" mc:Ignorable="w14 wp14">
   <w:p>
     <w:pPr>
       <w:pStyle w:val="Footer"/>
@@ -17905,7 +18403,7 @@
         <w:rStyle w:val="PageNumber"/>
         <w:noProof/>
       </w:rPr>
-      <w:t>16</w:t>
+      <w:t>11</w:t>
     </w:r>
     <w:r>
       <w:rPr>
@@ -17925,7 +18423,7 @@
 </file>
 
 <file path=word/footnotes.xml><?xml version="1.0" encoding="utf-8"?>
-<w:footnotes xmlns:wpc="http://schemas.microsoft.com/office/word/2010/wordprocessingCanvas" xmlns:mc="http://schemas.openxmlformats.org/markup-compatibility/2006" xmlns:o="urn:schemas-microsoft-com:office:office" xmlns:r="http://schemas.openxmlformats.org/officeDocument/2006/relationships" xmlns:m="http://schemas.openxmlformats.org/officeDocument/2006/math" xmlns:v="urn:schemas-microsoft-com:vml" xmlns:wp14="http://schemas.microsoft.com/office/word/2010/wordprocessingDrawing" xmlns:wp="http://schemas.openxmlformats.org/drawingml/2006/wordprocessingDrawing" xmlns:w10="urn:schemas-microsoft-com:office:word" xmlns:w="http://schemas.openxmlformats.org/wordprocessingml/2006/main" xmlns:w14="http://schemas.microsoft.com/office/word/2010/wordml" xmlns:w15="http://schemas.microsoft.com/office/word/2012/wordml" xmlns:wpg="http://schemas.microsoft.com/office/word/2010/wordprocessingGroup" xmlns:wpi="http://schemas.microsoft.com/office/word/2010/wordprocessingInk" xmlns:wne="http://schemas.microsoft.com/office/word/2006/wordml" xmlns:wps="http://schemas.microsoft.com/office/word/2010/wordprocessingShape" mc:Ignorable="w14 w15 wp14">
+<w:footnotes xmlns:wpc="http://schemas.microsoft.com/office/word/2010/wordprocessingCanvas" xmlns:mo="http://schemas.microsoft.com/office/mac/office/2008/main" xmlns:mc="http://schemas.openxmlformats.org/markup-compatibility/2006" xmlns:mv="urn:schemas-microsoft-com:mac:vml" xmlns:o="urn:schemas-microsoft-com:office:office" xmlns:r="http://schemas.openxmlformats.org/officeDocument/2006/relationships" xmlns:m="http://schemas.openxmlformats.org/officeDocument/2006/math" xmlns:v="urn:schemas-microsoft-com:vml" xmlns:wp14="http://schemas.microsoft.com/office/word/2010/wordprocessingDrawing" xmlns:wp="http://schemas.openxmlformats.org/drawingml/2006/wordprocessingDrawing" xmlns:w10="urn:schemas-microsoft-com:office:word" xmlns:w="http://schemas.openxmlformats.org/wordprocessingml/2006/main" xmlns:w14="http://schemas.microsoft.com/office/word/2010/wordml" xmlns:wpg="http://schemas.microsoft.com/office/word/2010/wordprocessingGroup" xmlns:wpi="http://schemas.microsoft.com/office/word/2010/wordprocessingInk" xmlns:wne="http://schemas.microsoft.com/office/word/2006/wordml" xmlns:wps="http://schemas.microsoft.com/office/word/2010/wordprocessingShape" mc:Ignorable="w14 wp14">
   <w:footnote w:type="separator" w:id="-1">
     <w:p>
       <w:r>
@@ -17944,7 +18442,7 @@
 </file>
 
 <file path=word/header1.xml><?xml version="1.0" encoding="utf-8"?>
-<w:hdr xmlns:wpc="http://schemas.microsoft.com/office/word/2010/wordprocessingCanvas" xmlns:mc="http://schemas.openxmlformats.org/markup-compatibility/2006" xmlns:o="urn:schemas-microsoft-com:office:office" xmlns:r="http://schemas.openxmlformats.org/officeDocument/2006/relationships" xmlns:m="http://schemas.openxmlformats.org/officeDocument/2006/math" xmlns:v="urn:schemas-microsoft-com:vml" xmlns:wp14="http://schemas.microsoft.com/office/word/2010/wordprocessingDrawing" xmlns:wp="http://schemas.openxmlformats.org/drawingml/2006/wordprocessingDrawing" xmlns:w10="urn:schemas-microsoft-com:office:word" xmlns:w="http://schemas.openxmlformats.org/wordprocessingml/2006/main" xmlns:w14="http://schemas.microsoft.com/office/word/2010/wordml" xmlns:w15="http://schemas.microsoft.com/office/word/2012/wordml" xmlns:wpg="http://schemas.microsoft.com/office/word/2010/wordprocessingGroup" xmlns:wpi="http://schemas.microsoft.com/office/word/2010/wordprocessingInk" xmlns:wne="http://schemas.microsoft.com/office/word/2006/wordml" xmlns:wps="http://schemas.microsoft.com/office/word/2010/wordprocessingShape" mc:Ignorable="w14 w15 wp14">
+<w:hdr xmlns:wpc="http://schemas.microsoft.com/office/word/2010/wordprocessingCanvas" xmlns:mo="http://schemas.microsoft.com/office/mac/office/2008/main" xmlns:mc="http://schemas.openxmlformats.org/markup-compatibility/2006" xmlns:mv="urn:schemas-microsoft-com:mac:vml" xmlns:o="urn:schemas-microsoft-com:office:office" xmlns:r="http://schemas.openxmlformats.org/officeDocument/2006/relationships" xmlns:m="http://schemas.openxmlformats.org/officeDocument/2006/math" xmlns:v="urn:schemas-microsoft-com:vml" xmlns:wp14="http://schemas.microsoft.com/office/word/2010/wordprocessingDrawing" xmlns:wp="http://schemas.openxmlformats.org/drawingml/2006/wordprocessingDrawing" xmlns:w10="urn:schemas-microsoft-com:office:word" xmlns:w="http://schemas.openxmlformats.org/wordprocessingml/2006/main" xmlns:w14="http://schemas.microsoft.com/office/word/2010/wordml" xmlns:wpg="http://schemas.microsoft.com/office/word/2010/wordprocessingGroup" xmlns:wpi="http://schemas.microsoft.com/office/word/2010/wordprocessingInk" xmlns:wne="http://schemas.microsoft.com/office/word/2006/wordml" xmlns:wps="http://schemas.microsoft.com/office/word/2010/wordprocessingShape" mc:Ignorable="w14 wp14">
   <w:p>
     <w:pPr>
       <w:pStyle w:val="Header"/>
@@ -17954,7 +18452,7 @@
 </file>
 
 <file path=word/numbering.xml><?xml version="1.0" encoding="utf-8"?>
-<w:numbering xmlns:wpc="http://schemas.microsoft.com/office/word/2010/wordprocessingCanvas" xmlns:mc="http://schemas.openxmlformats.org/markup-compatibility/2006" xmlns:o="urn:schemas-microsoft-com:office:office" xmlns:r="http://schemas.openxmlformats.org/officeDocument/2006/relationships" xmlns:m="http://schemas.openxmlformats.org/officeDocument/2006/math" xmlns:v="urn:schemas-microsoft-com:vml" xmlns:wp14="http://schemas.microsoft.com/office/word/2010/wordprocessingDrawing" xmlns:wp="http://schemas.openxmlformats.org/drawingml/2006/wordprocessingDrawing" xmlns:w10="urn:schemas-microsoft-com:office:word" xmlns:w="http://schemas.openxmlformats.org/wordprocessingml/2006/main" xmlns:w14="http://schemas.microsoft.com/office/word/2010/wordml" xmlns:w15="http://schemas.microsoft.com/office/word/2012/wordml" xmlns:wpg="http://schemas.microsoft.com/office/word/2010/wordprocessingGroup" xmlns:wpi="http://schemas.microsoft.com/office/word/2010/wordprocessingInk" xmlns:wne="http://schemas.microsoft.com/office/word/2006/wordml" xmlns:wps="http://schemas.microsoft.com/office/word/2010/wordprocessingShape" mc:Ignorable="w14 w15 wp14">
+<w:numbering xmlns:wpc="http://schemas.microsoft.com/office/word/2010/wordprocessingCanvas" xmlns:mo="http://schemas.microsoft.com/office/mac/office/2008/main" xmlns:mc="http://schemas.openxmlformats.org/markup-compatibility/2006" xmlns:mv="urn:schemas-microsoft-com:mac:vml" xmlns:o="urn:schemas-microsoft-com:office:office" xmlns:r="http://schemas.openxmlformats.org/officeDocument/2006/relationships" xmlns:m="http://schemas.openxmlformats.org/officeDocument/2006/math" xmlns:v="urn:schemas-microsoft-com:vml" xmlns:wp14="http://schemas.microsoft.com/office/word/2010/wordprocessingDrawing" xmlns:wp="http://schemas.openxmlformats.org/drawingml/2006/wordprocessingDrawing" xmlns:w10="urn:schemas-microsoft-com:office:word" xmlns:w="http://schemas.openxmlformats.org/wordprocessingml/2006/main" xmlns:w14="http://schemas.microsoft.com/office/word/2010/wordml" xmlns:wpg="http://schemas.microsoft.com/office/word/2010/wordprocessingGroup" xmlns:wpi="http://schemas.microsoft.com/office/word/2010/wordprocessingInk" xmlns:wne="http://schemas.microsoft.com/office/word/2006/wordml" xmlns:wps="http://schemas.microsoft.com/office/word/2010/wordprocessingShape" mc:Ignorable="w14 wp14">
   <w:abstractNum w:abstractNumId="0">
     <w:nsid w:val="0ED77AC4"/>
     <w:multiLevelType w:val="hybridMultilevel"/>
@@ -18374,6 +18872,92 @@
     </w:lvl>
   </w:abstractNum>
   <w:abstractNum w:abstractNumId="5">
+    <w:nsid w:val="42521044"/>
+    <w:multiLevelType w:val="hybridMultilevel"/>
+    <w:tmpl w:val="53F2C3DE"/>
+    <w:lvl w:ilvl="0" w:tplc="0409000F">
+      <w:start w:val="1"/>
+      <w:numFmt w:val="decimal"/>
+      <w:lvlText w:val="%1."/>
+      <w:lvlJc w:val="left"/>
+      <w:pPr>
+        <w:ind w:left="720" w:hanging="360"/>
+      </w:pPr>
+    </w:lvl>
+    <w:lvl w:ilvl="1" w:tplc="04090019" w:tentative="1">
+      <w:start w:val="1"/>
+      <w:numFmt w:val="lowerLetter"/>
+      <w:lvlText w:val="%2."/>
+      <w:lvlJc w:val="left"/>
+      <w:pPr>
+        <w:ind w:left="1440" w:hanging="360"/>
+      </w:pPr>
+    </w:lvl>
+    <w:lvl w:ilvl="2" w:tplc="0409001B" w:tentative="1">
+      <w:start w:val="1"/>
+      <w:numFmt w:val="lowerRoman"/>
+      <w:lvlText w:val="%3."/>
+      <w:lvlJc w:val="right"/>
+      <w:pPr>
+        <w:ind w:left="2160" w:hanging="180"/>
+      </w:pPr>
+    </w:lvl>
+    <w:lvl w:ilvl="3" w:tplc="0409000F" w:tentative="1">
+      <w:start w:val="1"/>
+      <w:numFmt w:val="decimal"/>
+      <w:lvlText w:val="%4."/>
+      <w:lvlJc w:val="left"/>
+      <w:pPr>
+        <w:ind w:left="2880" w:hanging="360"/>
+      </w:pPr>
+    </w:lvl>
+    <w:lvl w:ilvl="4" w:tplc="04090019" w:tentative="1">
+      <w:start w:val="1"/>
+      <w:numFmt w:val="lowerLetter"/>
+      <w:lvlText w:val="%5."/>
+      <w:lvlJc w:val="left"/>
+      <w:pPr>
+        <w:ind w:left="3600" w:hanging="360"/>
+      </w:pPr>
+    </w:lvl>
+    <w:lvl w:ilvl="5" w:tplc="0409001B" w:tentative="1">
+      <w:start w:val="1"/>
+      <w:numFmt w:val="lowerRoman"/>
+      <w:lvlText w:val="%6."/>
+      <w:lvlJc w:val="right"/>
+      <w:pPr>
+        <w:ind w:left="4320" w:hanging="180"/>
+      </w:pPr>
+    </w:lvl>
+    <w:lvl w:ilvl="6" w:tplc="0409000F" w:tentative="1">
+      <w:start w:val="1"/>
+      <w:numFmt w:val="decimal"/>
+      <w:lvlText w:val="%7."/>
+      <w:lvlJc w:val="left"/>
+      <w:pPr>
+        <w:ind w:left="5040" w:hanging="360"/>
+      </w:pPr>
+    </w:lvl>
+    <w:lvl w:ilvl="7" w:tplc="04090019" w:tentative="1">
+      <w:start w:val="1"/>
+      <w:numFmt w:val="lowerLetter"/>
+      <w:lvlText w:val="%8."/>
+      <w:lvlJc w:val="left"/>
+      <w:pPr>
+        <w:ind w:left="5760" w:hanging="360"/>
+      </w:pPr>
+    </w:lvl>
+    <w:lvl w:ilvl="8" w:tplc="0409001B" w:tentative="1">
+      <w:start w:val="1"/>
+      <w:numFmt w:val="lowerRoman"/>
+      <w:lvlText w:val="%9."/>
+      <w:lvlJc w:val="right"/>
+      <w:pPr>
+        <w:ind w:left="6480" w:hanging="180"/>
+      </w:pPr>
+    </w:lvl>
+  </w:abstractNum>
+  <w:abstractNum w:abstractNumId="6">
     <w:nsid w:val="4C9375E3"/>
     <w:multiLevelType w:val="multilevel"/>
     <w:tmpl w:val="0EB45850"/>
@@ -18488,7 +19072,7 @@
       </w:rPr>
     </w:lvl>
   </w:abstractNum>
-  <w:abstractNum w:abstractNumId="6">
+  <w:abstractNum w:abstractNumId="7">
     <w:nsid w:val="4CD30C61"/>
     <w:multiLevelType w:val="multilevel"/>
     <w:tmpl w:val="0407001F"/>
@@ -18575,7 +19159,7 @@
       </w:pPr>
     </w:lvl>
   </w:abstractNum>
-  <w:abstractNum w:abstractNumId="7">
+  <w:abstractNum w:abstractNumId="8">
     <w:nsid w:val="4D41693E"/>
     <w:multiLevelType w:val="hybridMultilevel"/>
     <w:tmpl w:val="EDC67140"/>
@@ -18664,7 +19248,7 @@
       </w:pPr>
     </w:lvl>
   </w:abstractNum>
-  <w:abstractNum w:abstractNumId="8">
+  <w:abstractNum w:abstractNumId="9">
     <w:nsid w:val="531A5390"/>
     <w:multiLevelType w:val="hybridMultilevel"/>
     <w:tmpl w:val="EDC67140"/>
@@ -18753,7 +19337,120 @@
       </w:pPr>
     </w:lvl>
   </w:abstractNum>
-  <w:abstractNum w:abstractNumId="9">
+  <w:abstractNum w:abstractNumId="10">
+    <w:nsid w:val="5AE9608B"/>
+    <w:multiLevelType w:val="multilevel"/>
+    <w:tmpl w:val="A0E02586"/>
+    <w:lvl w:ilvl="0">
+      <w:start w:val="1"/>
+      <w:numFmt w:val="decimal"/>
+      <w:lvlText w:val="%1."/>
+      <w:lvlJc w:val="left"/>
+      <w:pPr>
+        <w:ind w:left="360" w:hanging="360"/>
+      </w:pPr>
+      <w:rPr>
+        <w:rFonts w:hint="default"/>
+      </w:rPr>
+    </w:lvl>
+    <w:lvl w:ilvl="1">
+      <w:start w:val="1"/>
+      <w:numFmt w:val="decimal"/>
+      <w:lvlText w:val="%1.%2."/>
+      <w:lvlJc w:val="left"/>
+      <w:pPr>
+        <w:ind w:left="792" w:hanging="432"/>
+      </w:pPr>
+      <w:rPr>
+        <w:rFonts w:hint="default"/>
+      </w:rPr>
+    </w:lvl>
+    <w:lvl w:ilvl="2">
+      <w:start w:val="1"/>
+      <w:numFmt w:val="decimal"/>
+      <w:lvlText w:val="%3."/>
+      <w:lvlJc w:val="left"/>
+      <w:pPr>
+        <w:ind w:left="1080" w:hanging="360"/>
+      </w:pPr>
+      <w:rPr>
+        <w:rFonts w:hint="default"/>
+      </w:rPr>
+    </w:lvl>
+    <w:lvl w:ilvl="3">
+      <w:start w:val="1"/>
+      <w:numFmt w:val="decimal"/>
+      <w:lvlText w:val="%1.%2.%3.%4."/>
+      <w:lvlJc w:val="left"/>
+      <w:pPr>
+        <w:ind w:left="1728" w:hanging="648"/>
+      </w:pPr>
+      <w:rPr>
+        <w:rFonts w:hint="default"/>
+      </w:rPr>
+    </w:lvl>
+    <w:lvl w:ilvl="4">
+      <w:start w:val="1"/>
+      <w:numFmt w:val="decimal"/>
+      <w:lvlText w:val="%1.%2.%3.%4.%5."/>
+      <w:lvlJc w:val="left"/>
+      <w:pPr>
+        <w:ind w:left="2232" w:hanging="792"/>
+      </w:pPr>
+      <w:rPr>
+        <w:rFonts w:hint="default"/>
+      </w:rPr>
+    </w:lvl>
+    <w:lvl w:ilvl="5">
+      <w:start w:val="1"/>
+      <w:numFmt w:val="decimal"/>
+      <w:lvlText w:val="%1.%2.%3.%4.%5.%6."/>
+      <w:lvlJc w:val="left"/>
+      <w:pPr>
+        <w:ind w:left="2736" w:hanging="936"/>
+      </w:pPr>
+      <w:rPr>
+        <w:rFonts w:hint="default"/>
+      </w:rPr>
+    </w:lvl>
+    <w:lvl w:ilvl="6">
+      <w:start w:val="1"/>
+      <w:numFmt w:val="decimal"/>
+      <w:lvlText w:val="%1.%2.%3.%4.%5.%6.%7."/>
+      <w:lvlJc w:val="left"/>
+      <w:pPr>
+        <w:ind w:left="3240" w:hanging="1080"/>
+      </w:pPr>
+      <w:rPr>
+        <w:rFonts w:hint="default"/>
+      </w:rPr>
+    </w:lvl>
+    <w:lvl w:ilvl="7">
+      <w:start w:val="1"/>
+      <w:numFmt w:val="decimal"/>
+      <w:lvlText w:val="%1.%2.%3.%4.%5.%6.%7.%8."/>
+      <w:lvlJc w:val="left"/>
+      <w:pPr>
+        <w:ind w:left="3744" w:hanging="1224"/>
+      </w:pPr>
+      <w:rPr>
+        <w:rFonts w:hint="default"/>
+      </w:rPr>
+    </w:lvl>
+    <w:lvl w:ilvl="8">
+      <w:start w:val="1"/>
+      <w:numFmt w:val="decimal"/>
+      <w:lvlText w:val="%1.%2.%3.%4.%5.%6.%7.%8.%9."/>
+      <w:lvlJc w:val="left"/>
+      <w:pPr>
+        <w:ind w:left="4320" w:hanging="1440"/>
+      </w:pPr>
+      <w:rPr>
+        <w:rFonts w:hint="default"/>
+      </w:rPr>
+    </w:lvl>
+  </w:abstractNum>
+  <w:abstractNum w:abstractNumId="11">
     <w:nsid w:val="5AEF4E79"/>
     <w:multiLevelType w:val="hybridMultilevel"/>
     <w:tmpl w:val="9AC2746A"/>
@@ -18842,7 +19539,7 @@
       </w:pPr>
     </w:lvl>
   </w:abstractNum>
-  <w:abstractNum w:abstractNumId="10">
+  <w:abstractNum w:abstractNumId="12">
     <w:nsid w:val="67E33098"/>
     <w:multiLevelType w:val="hybridMultilevel"/>
     <w:tmpl w:val="CCC2DDD6"/>
@@ -18956,7 +19653,7 @@
       </w:pPr>
     </w:lvl>
   </w:abstractNum>
-  <w:abstractNum w:abstractNumId="11">
+  <w:abstractNum w:abstractNumId="13">
     <w:nsid w:val="6B9A3997"/>
     <w:multiLevelType w:val="hybridMultilevel"/>
     <w:tmpl w:val="4F4EB96C"/>
@@ -19045,7 +19742,7 @@
       </w:pPr>
     </w:lvl>
   </w:abstractNum>
-  <w:abstractNum w:abstractNumId="12">
+  <w:abstractNum w:abstractNumId="14">
     <w:nsid w:val="6CA5322F"/>
     <w:multiLevelType w:val="multilevel"/>
     <w:tmpl w:val="A0E02586"/>
@@ -19158,7 +19855,7 @@
       </w:rPr>
     </w:lvl>
   </w:abstractNum>
-  <w:abstractNum w:abstractNumId="13">
+  <w:abstractNum w:abstractNumId="15">
     <w:nsid w:val="6F1A15F5"/>
     <w:multiLevelType w:val="hybridMultilevel"/>
     <w:tmpl w:val="2668D02C"/>
@@ -19247,7 +19944,7 @@
       </w:pPr>
     </w:lvl>
   </w:abstractNum>
-  <w:abstractNum w:abstractNumId="14">
+  <w:abstractNum w:abstractNumId="16">
     <w:nsid w:val="7E8E535C"/>
     <w:multiLevelType w:val="multilevel"/>
     <w:tmpl w:val="3FB6B3E8"/>
@@ -19362,10 +20059,10 @@
     </w:lvl>
   </w:abstractNum>
   <w:num w:numId="1">
-    <w:abstractNumId w:val="5"/>
+    <w:abstractNumId w:val="6"/>
   </w:num>
   <w:num w:numId="2">
-    <w:abstractNumId w:val="5"/>
+    <w:abstractNumId w:val="6"/>
     <w:lvlOverride w:ilvl="0">
       <w:startOverride w:val="1"/>
     </w:lvlOverride>
@@ -19395,25 +20092,25 @@
     </w:lvlOverride>
   </w:num>
   <w:num w:numId="3">
-    <w:abstractNumId w:val="6"/>
+    <w:abstractNumId w:val="7"/>
   </w:num>
   <w:num w:numId="4">
-    <w:abstractNumId w:val="10"/>
+    <w:abstractNumId w:val="12"/>
   </w:num>
   <w:num w:numId="5">
     <w:abstractNumId w:val="3"/>
   </w:num>
   <w:num w:numId="6">
-    <w:abstractNumId w:val="8"/>
+    <w:abstractNumId w:val="9"/>
   </w:num>
   <w:num w:numId="7">
-    <w:abstractNumId w:val="11"/>
+    <w:abstractNumId w:val="13"/>
   </w:num>
   <w:num w:numId="8">
-    <w:abstractNumId w:val="12"/>
+    <w:abstractNumId w:val="14"/>
   </w:num>
   <w:num w:numId="9">
-    <w:abstractNumId w:val="7"/>
+    <w:abstractNumId w:val="8"/>
   </w:num>
   <w:num w:numId="10">
     <w:abstractNumId w:val="2"/>
@@ -19422,13 +20119,13 @@
     <w:abstractNumId w:val="0"/>
   </w:num>
   <w:num w:numId="12">
-    <w:abstractNumId w:val="13"/>
+    <w:abstractNumId w:val="15"/>
   </w:num>
   <w:num w:numId="13">
-    <w:abstractNumId w:val="9"/>
+    <w:abstractNumId w:val="11"/>
   </w:num>
   <w:num w:numId="14">
-    <w:abstractNumId w:val="14"/>
+    <w:abstractNumId w:val="16"/>
   </w:num>
   <w:num w:numId="15">
     <w:abstractNumId w:val="4"/>
@@ -19437,14 +20134,20 @@
     <w:abstractNumId w:val="1"/>
   </w:num>
   <w:num w:numId="17">
+    <w:abstractNumId w:val="6"/>
+  </w:num>
+  <w:num w:numId="18">
     <w:abstractNumId w:val="5"/>
+  </w:num>
+  <w:num w:numId="19">
+    <w:abstractNumId w:val="10"/>
   </w:num>
   <w:numIdMacAtCleanup w:val="15"/>
 </w:numbering>
 </file>
 
 <file path=word/styles.xml><?xml version="1.0" encoding="utf-8"?>
-<w:styles xmlns:mc="http://schemas.openxmlformats.org/markup-compatibility/2006" xmlns:r="http://schemas.openxmlformats.org/officeDocument/2006/relationships" xmlns:w="http://schemas.openxmlformats.org/wordprocessingml/2006/main" xmlns:w14="http://schemas.microsoft.com/office/word/2010/wordml" xmlns:w15="http://schemas.microsoft.com/office/word/2012/wordml" mc:Ignorable="w14 w15">
+<w:styles xmlns:mc="http://schemas.openxmlformats.org/markup-compatibility/2006" xmlns:r="http://schemas.openxmlformats.org/officeDocument/2006/relationships" xmlns:w="http://schemas.openxmlformats.org/wordprocessingml/2006/main" xmlns:w14="http://schemas.microsoft.com/office/word/2010/wordml" mc:Ignorable="w14">
   <w:docDefaults>
     <w:rPrDefault>
       <w:rPr>
@@ -19454,369 +20157,153 @@
     </w:rPrDefault>
     <w:pPrDefault/>
   </w:docDefaults>
-  <w:latentStyles w:defLockedState="0" w:defUIPriority="99" w:defSemiHidden="0" w:defUnhideWhenUsed="0" w:defQFormat="0" w:count="371">
-    <w:lsdException w:name="Normal" w:uiPriority="0" w:qFormat="1"/>
-    <w:lsdException w:name="heading 1" w:uiPriority="9" w:qFormat="1"/>
-    <w:lsdException w:name="heading 2" w:uiPriority="0" w:qFormat="1"/>
-    <w:lsdException w:name="heading 3" w:uiPriority="0" w:qFormat="1"/>
-    <w:lsdException w:name="heading 4" w:uiPriority="9" w:qFormat="1"/>
-    <w:lsdException w:name="heading 5" w:uiPriority="9" w:qFormat="1"/>
-    <w:lsdException w:name="heading 6" w:semiHidden="1" w:uiPriority="9" w:unhideWhenUsed="1" w:qFormat="1"/>
-    <w:lsdException w:name="heading 7" w:semiHidden="1" w:uiPriority="9" w:unhideWhenUsed="1" w:qFormat="1"/>
-    <w:lsdException w:name="heading 8" w:semiHidden="1" w:uiPriority="9" w:unhideWhenUsed="1" w:qFormat="1"/>
-    <w:lsdException w:name="heading 9" w:semiHidden="1" w:uiPriority="9" w:unhideWhenUsed="1" w:qFormat="1"/>
-    <w:lsdException w:name="index 1" w:semiHidden="1" w:unhideWhenUsed="1"/>
-    <w:lsdException w:name="index 2" w:semiHidden="1" w:unhideWhenUsed="1"/>
-    <w:lsdException w:name="index 3" w:semiHidden="1" w:unhideWhenUsed="1"/>
-    <w:lsdException w:name="index 4" w:semiHidden="1" w:unhideWhenUsed="1"/>
-    <w:lsdException w:name="index 5" w:semiHidden="1" w:unhideWhenUsed="1"/>
-    <w:lsdException w:name="index 6" w:semiHidden="1" w:unhideWhenUsed="1"/>
-    <w:lsdException w:name="index 7" w:semiHidden="1" w:unhideWhenUsed="1"/>
-    <w:lsdException w:name="index 8" w:semiHidden="1" w:unhideWhenUsed="1"/>
-    <w:lsdException w:name="index 9" w:semiHidden="1" w:unhideWhenUsed="1"/>
-    <w:lsdException w:name="toc 1" w:semiHidden="1" w:uiPriority="39" w:unhideWhenUsed="1"/>
-    <w:lsdException w:name="toc 2" w:semiHidden="1" w:uiPriority="39" w:unhideWhenUsed="1"/>
-    <w:lsdException w:name="toc 3" w:semiHidden="1" w:uiPriority="39" w:unhideWhenUsed="1"/>
-    <w:lsdException w:name="toc 4" w:semiHidden="1" w:uiPriority="39" w:unhideWhenUsed="1"/>
-    <w:lsdException w:name="toc 5" w:semiHidden="1" w:uiPriority="39" w:unhideWhenUsed="1"/>
-    <w:lsdException w:name="toc 6" w:semiHidden="1" w:uiPriority="39" w:unhideWhenUsed="1"/>
-    <w:lsdException w:name="toc 7" w:semiHidden="1" w:uiPriority="39" w:unhideWhenUsed="1"/>
-    <w:lsdException w:name="toc 8" w:semiHidden="1" w:uiPriority="39" w:unhideWhenUsed="1"/>
-    <w:lsdException w:name="toc 9" w:semiHidden="1" w:uiPriority="39" w:unhideWhenUsed="1"/>
-    <w:lsdException w:name="Normal Indent" w:semiHidden="1" w:unhideWhenUsed="1"/>
-    <w:lsdException w:name="footnote text" w:semiHidden="1" w:unhideWhenUsed="1"/>
-    <w:lsdException w:name="annotation text" w:semiHidden="1" w:unhideWhenUsed="1"/>
-    <w:lsdException w:name="header" w:semiHidden="1" w:unhideWhenUsed="1"/>
-    <w:lsdException w:name="footer" w:semiHidden="1" w:unhideWhenUsed="1"/>
-    <w:lsdException w:name="index heading" w:semiHidden="1" w:unhideWhenUsed="1"/>
-    <w:lsdException w:name="caption" w:uiPriority="35" w:qFormat="1"/>
-    <w:lsdException w:name="table of figures" w:semiHidden="1" w:unhideWhenUsed="1"/>
-    <w:lsdException w:name="envelope address" w:semiHidden="1" w:unhideWhenUsed="1"/>
-    <w:lsdException w:name="envelope return" w:semiHidden="1" w:unhideWhenUsed="1"/>
-    <w:lsdException w:name="footnote reference" w:semiHidden="1" w:unhideWhenUsed="1"/>
-    <w:lsdException w:name="annotation reference" w:semiHidden="1" w:unhideWhenUsed="1"/>
-    <w:lsdException w:name="line number" w:semiHidden="1" w:unhideWhenUsed="1"/>
-    <w:lsdException w:name="page number" w:semiHidden="1" w:unhideWhenUsed="1"/>
-    <w:lsdException w:name="endnote reference" w:semiHidden="1" w:unhideWhenUsed="1"/>
-    <w:lsdException w:name="endnote text" w:semiHidden="1" w:unhideWhenUsed="1"/>
-    <w:lsdException w:name="table of authorities" w:semiHidden="1" w:unhideWhenUsed="1"/>
-    <w:lsdException w:name="macro" w:semiHidden="1" w:unhideWhenUsed="1"/>
-    <w:lsdException w:name="toa heading" w:semiHidden="1" w:unhideWhenUsed="1"/>
-    <w:lsdException w:name="List" w:semiHidden="1" w:unhideWhenUsed="1"/>
-    <w:lsdException w:name="List Bullet" w:semiHidden="1" w:unhideWhenUsed="1"/>
-    <w:lsdException w:name="List Number" w:semiHidden="1" w:unhideWhenUsed="1"/>
-    <w:lsdException w:name="List 2" w:semiHidden="1" w:unhideWhenUsed="1"/>
-    <w:lsdException w:name="List 3" w:semiHidden="1" w:unhideWhenUsed="1"/>
-    <w:lsdException w:name="List 4" w:semiHidden="1" w:unhideWhenUsed="1"/>
-    <w:lsdException w:name="List 5" w:semiHidden="1" w:unhideWhenUsed="1"/>
-    <w:lsdException w:name="List Bullet 2" w:semiHidden="1" w:unhideWhenUsed="1"/>
-    <w:lsdException w:name="List Bullet 3" w:semiHidden="1" w:unhideWhenUsed="1"/>
-    <w:lsdException w:name="List Bullet 4" w:semiHidden="1" w:unhideWhenUsed="1"/>
-    <w:lsdException w:name="List Bullet 5" w:semiHidden="1" w:unhideWhenUsed="1"/>
-    <w:lsdException w:name="List Number 2" w:semiHidden="1" w:unhideWhenUsed="1"/>
-    <w:lsdException w:name="List Number 3" w:semiHidden="1" w:unhideWhenUsed="1"/>
-    <w:lsdException w:name="List Number 4" w:semiHidden="1" w:unhideWhenUsed="1"/>
-    <w:lsdException w:name="List Number 5" w:semiHidden="1" w:unhideWhenUsed="1"/>
-    <w:lsdException w:name="Title" w:uiPriority="10" w:qFormat="1"/>
-    <w:lsdException w:name="Closing" w:semiHidden="1" w:unhideWhenUsed="1"/>
-    <w:lsdException w:name="Signature" w:semiHidden="1" w:unhideWhenUsed="1"/>
-    <w:lsdException w:name="Default Paragraph Font" w:semiHidden="1" w:uiPriority="1" w:unhideWhenUsed="1"/>
-    <w:lsdException w:name="Body Text" w:semiHidden="1" w:unhideWhenUsed="1"/>
-    <w:lsdException w:name="Body Text Indent" w:semiHidden="1" w:unhideWhenUsed="1"/>
-    <w:lsdException w:name="List Continue" w:semiHidden="1" w:unhideWhenUsed="1"/>
-    <w:lsdException w:name="List Continue 2" w:semiHidden="1" w:unhideWhenUsed="1"/>
-    <w:lsdException w:name="List Continue 3" w:semiHidden="1" w:unhideWhenUsed="1"/>
-    <w:lsdException w:name="List Continue 4" w:semiHidden="1" w:unhideWhenUsed="1"/>
-    <w:lsdException w:name="List Continue 5" w:semiHidden="1" w:unhideWhenUsed="1"/>
-    <w:lsdException w:name="Message Header" w:semiHidden="1" w:unhideWhenUsed="1"/>
-    <w:lsdException w:name="Subtitle" w:uiPriority="11" w:qFormat="1"/>
-    <w:lsdException w:name="Salutation" w:semiHidden="1" w:unhideWhenUsed="1"/>
-    <w:lsdException w:name="Date" w:semiHidden="1" w:unhideWhenUsed="1"/>
-    <w:lsdException w:name="Body Text First Indent" w:semiHidden="1" w:unhideWhenUsed="1"/>
-    <w:lsdException w:name="Body Text First Indent 2" w:semiHidden="1" w:unhideWhenUsed="1"/>
-    <w:lsdException w:name="Note Heading" w:semiHidden="1" w:unhideWhenUsed="1"/>
-    <w:lsdException w:name="Body Text 2" w:semiHidden="1" w:unhideWhenUsed="1"/>
-    <w:lsdException w:name="Body Text 3" w:semiHidden="1" w:unhideWhenUsed="1"/>
-    <w:lsdException w:name="Body Text Indent 2" w:semiHidden="1" w:unhideWhenUsed="1"/>
-    <w:lsdException w:name="Body Text Indent 3" w:semiHidden="1" w:unhideWhenUsed="1"/>
-    <w:lsdException w:name="Block Text" w:semiHidden="1" w:unhideWhenUsed="1"/>
-    <w:lsdException w:name="Hyperlink" w:semiHidden="1" w:unhideWhenUsed="1"/>
-    <w:lsdException w:name="FollowedHyperlink" w:semiHidden="1" w:unhideWhenUsed="1"/>
-    <w:lsdException w:name="Strong" w:uiPriority="22" w:qFormat="1"/>
-    <w:lsdException w:name="Emphasis" w:uiPriority="20" w:qFormat="1"/>
-    <w:lsdException w:name="Document Map" w:semiHidden="1" w:unhideWhenUsed="1"/>
-    <w:lsdException w:name="Plain Text" w:semiHidden="1" w:unhideWhenUsed="1"/>
-    <w:lsdException w:name="E-mail Signature" w:semiHidden="1" w:unhideWhenUsed="1"/>
-    <w:lsdException w:name="HTML Top of Form" w:semiHidden="1" w:unhideWhenUsed="1"/>
-    <w:lsdException w:name="HTML Bottom of Form" w:semiHidden="1" w:unhideWhenUsed="1"/>
-    <w:lsdException w:name="Normal (Web)" w:semiHidden="1" w:unhideWhenUsed="1"/>
-    <w:lsdException w:name="HTML Acronym" w:semiHidden="1" w:unhideWhenUsed="1"/>
-    <w:lsdException w:name="HTML Address" w:semiHidden="1" w:unhideWhenUsed="1"/>
-    <w:lsdException w:name="HTML Cite" w:semiHidden="1" w:unhideWhenUsed="1"/>
-    <w:lsdException w:name="HTML Code" w:semiHidden="1" w:unhideWhenUsed="1"/>
-    <w:lsdException w:name="HTML Definition" w:semiHidden="1" w:unhideWhenUsed="1"/>
-    <w:lsdException w:name="HTML Keyboard" w:semiHidden="1" w:unhideWhenUsed="1"/>
-    <w:lsdException w:name="HTML Preformatted" w:semiHidden="1" w:unhideWhenUsed="1"/>
-    <w:lsdException w:name="HTML Sample" w:semiHidden="1" w:unhideWhenUsed="1"/>
-    <w:lsdException w:name="HTML Typewriter" w:semiHidden="1" w:unhideWhenUsed="1"/>
-    <w:lsdException w:name="HTML Variable" w:semiHidden="1" w:unhideWhenUsed="1"/>
-    <w:lsdException w:name="Normal Table" w:semiHidden="1" w:unhideWhenUsed="1"/>
-    <w:lsdException w:name="annotation subject" w:semiHidden="1" w:unhideWhenUsed="1"/>
-    <w:lsdException w:name="No List" w:semiHidden="1" w:unhideWhenUsed="1"/>
-    <w:lsdException w:name="Outline List 1" w:semiHidden="1" w:unhideWhenUsed="1"/>
-    <w:lsdException w:name="Outline List 2" w:semiHidden="1" w:unhideWhenUsed="1"/>
-    <w:lsdException w:name="Outline List 3" w:semiHidden="1" w:unhideWhenUsed="1"/>
-    <w:lsdException w:name="Table Simple 1" w:semiHidden="1" w:unhideWhenUsed="1"/>
-    <w:lsdException w:name="Table Simple 2" w:semiHidden="1" w:unhideWhenUsed="1"/>
-    <w:lsdException w:name="Table Simple 3" w:semiHidden="1" w:unhideWhenUsed="1"/>
-    <w:lsdException w:name="Table Classic 1" w:semiHidden="1" w:unhideWhenUsed="1"/>
-    <w:lsdException w:name="Table Classic 2" w:semiHidden="1" w:unhideWhenUsed="1"/>
-    <w:lsdException w:name="Table Classic 3" w:semiHidden="1" w:unhideWhenUsed="1"/>
-    <w:lsdException w:name="Table Classic 4" w:semiHidden="1" w:unhideWhenUsed="1"/>
-    <w:lsdException w:name="Table Colorful 1" w:semiHidden="1" w:unhideWhenUsed="1"/>
-    <w:lsdException w:name="Table Colorful 2" w:semiHidden="1" w:unhideWhenUsed="1"/>
-    <w:lsdException w:name="Table Colorful 3" w:semiHidden="1" w:unhideWhenUsed="1"/>
-    <w:lsdException w:name="Table Columns 1" w:semiHidden="1" w:unhideWhenUsed="1"/>
-    <w:lsdException w:name="Table Columns 2" w:semiHidden="1" w:unhideWhenUsed="1"/>
-    <w:lsdException w:name="Table Columns 3" w:semiHidden="1" w:unhideWhenUsed="1"/>
-    <w:lsdException w:name="Table Columns 4" w:semiHidden="1" w:unhideWhenUsed="1"/>
-    <w:lsdException w:name="Table Columns 5" w:semiHidden="1" w:unhideWhenUsed="1"/>
-    <w:lsdException w:name="Table Grid 1" w:semiHidden="1" w:unhideWhenUsed="1"/>
-    <w:lsdException w:name="Table Grid 2" w:semiHidden="1" w:unhideWhenUsed="1"/>
-    <w:lsdException w:name="Table Grid 3" w:semiHidden="1" w:unhideWhenUsed="1"/>
-    <w:lsdException w:name="Table Grid 4" w:semiHidden="1" w:unhideWhenUsed="1"/>
-    <w:lsdException w:name="Table Grid 5" w:semiHidden="1" w:unhideWhenUsed="1"/>
-    <w:lsdException w:name="Table Grid 6" w:semiHidden="1" w:unhideWhenUsed="1"/>
-    <w:lsdException w:name="Table Grid 7" w:semiHidden="1" w:unhideWhenUsed="1"/>
-    <w:lsdException w:name="Table Grid 8" w:semiHidden="1" w:unhideWhenUsed="1"/>
-    <w:lsdException w:name="Table List 1" w:semiHidden="1" w:unhideWhenUsed="1"/>
-    <w:lsdException w:name="Table List 2" w:semiHidden="1" w:unhideWhenUsed="1"/>
-    <w:lsdException w:name="Table List 3" w:semiHidden="1" w:unhideWhenUsed="1"/>
-    <w:lsdException w:name="Table List 4" w:semiHidden="1" w:unhideWhenUsed="1"/>
-    <w:lsdException w:name="Table List 5" w:semiHidden="1" w:unhideWhenUsed="1"/>
-    <w:lsdException w:name="Table List 6" w:semiHidden="1" w:unhideWhenUsed="1"/>
-    <w:lsdException w:name="Table List 7" w:semiHidden="1" w:unhideWhenUsed="1"/>
-    <w:lsdException w:name="Table List 8" w:semiHidden="1" w:unhideWhenUsed="1"/>
-    <w:lsdException w:name="Table 3D effects 1" w:semiHidden="1" w:unhideWhenUsed="1"/>
-    <w:lsdException w:name="Table 3D effects 2" w:semiHidden="1" w:unhideWhenUsed="1"/>
-    <w:lsdException w:name="Table 3D effects 3" w:semiHidden="1" w:unhideWhenUsed="1"/>
-    <w:lsdException w:name="Table Contemporary" w:semiHidden="1" w:unhideWhenUsed="1"/>
-    <w:lsdException w:name="Table Elegant" w:semiHidden="1" w:unhideWhenUsed="1"/>
-    <w:lsdException w:name="Table Professional" w:semiHidden="1" w:unhideWhenUsed="1"/>
-    <w:lsdException w:name="Table Subtle 1" w:semiHidden="1" w:unhideWhenUsed="1"/>
-    <w:lsdException w:name="Table Subtle 2" w:semiHidden="1" w:unhideWhenUsed="1"/>
-    <w:lsdException w:name="Table Web 1" w:semiHidden="1" w:unhideWhenUsed="1"/>
-    <w:lsdException w:name="Table Web 2" w:semiHidden="1" w:unhideWhenUsed="1"/>
-    <w:lsdException w:name="Table Web 3" w:semiHidden="1" w:unhideWhenUsed="1"/>
-    <w:lsdException w:name="Balloon Text" w:semiHidden="1" w:unhideWhenUsed="1"/>
-    <w:lsdException w:name="Table Grid" w:uiPriority="59"/>
-    <w:lsdException w:name="Table Theme" w:semiHidden="1" w:unhideWhenUsed="1"/>
-    <w:lsdException w:name="Placeholder Text" w:semiHidden="1"/>
-    <w:lsdException w:name="No Spacing" w:uiPriority="1" w:qFormat="1"/>
-    <w:lsdException w:name="Light Shading" w:uiPriority="60"/>
-    <w:lsdException w:name="Light List" w:uiPriority="61"/>
-    <w:lsdException w:name="Light Grid" w:uiPriority="62"/>
-    <w:lsdException w:name="Medium Shading 1" w:uiPriority="63"/>
-    <w:lsdException w:name="Medium Shading 2" w:uiPriority="64"/>
-    <w:lsdException w:name="Medium List 1" w:uiPriority="65"/>
-    <w:lsdException w:name="Medium List 2" w:uiPriority="66"/>
-    <w:lsdException w:name="Medium Grid 1" w:uiPriority="67"/>
-    <w:lsdException w:name="Medium Grid 2" w:uiPriority="68"/>
-    <w:lsdException w:name="Medium Grid 3" w:uiPriority="69"/>
-    <w:lsdException w:name="Dark List" w:uiPriority="70"/>
-    <w:lsdException w:name="Colorful Shading" w:uiPriority="71"/>
-    <w:lsdException w:name="Colorful List" w:uiPriority="72"/>
-    <w:lsdException w:name="Colorful Grid" w:uiPriority="73"/>
-    <w:lsdException w:name="Light Shading Accent 1" w:uiPriority="30" w:qFormat="1"/>
-    <w:lsdException w:name="Light List Accent 1" w:uiPriority="61"/>
-    <w:lsdException w:name="Light Grid Accent 1" w:uiPriority="62"/>
-    <w:lsdException w:name="Medium Shading 1 Accent 1" w:uiPriority="63"/>
-    <w:lsdException w:name="Medium Shading 2 Accent 1" w:uiPriority="64"/>
-    <w:lsdException w:name="Medium List 1 Accent 1" w:uiPriority="65"/>
-    <w:lsdException w:name="Revision" w:semiHidden="1"/>
-    <w:lsdException w:name="List Paragraph" w:uiPriority="34" w:qFormat="1"/>
-    <w:lsdException w:name="Quote" w:uiPriority="29" w:qFormat="1"/>
-    <w:lsdException w:name="Intense Quote" w:uiPriority="30" w:qFormat="1"/>
-    <w:lsdException w:name="Medium List 2 Accent 1" w:uiPriority="66"/>
-    <w:lsdException w:name="Medium Grid 1 Accent 1" w:uiPriority="67"/>
-    <w:lsdException w:name="Medium Grid 2 Accent 1" w:uiPriority="68"/>
-    <w:lsdException w:name="Medium Grid 3 Accent 1" w:uiPriority="69"/>
-    <w:lsdException w:name="Dark List Accent 1" w:uiPriority="70"/>
-    <w:lsdException w:name="Colorful Shading Accent 1" w:uiPriority="71"/>
-    <w:lsdException w:name="Colorful List Accent 1" w:uiPriority="72"/>
-    <w:lsdException w:name="Colorful Grid Accent 1" w:uiPriority="73"/>
-    <w:lsdException w:name="Light Shading Accent 2" w:uiPriority="60"/>
-    <w:lsdException w:name="Light List Accent 2" w:uiPriority="61"/>
-    <w:lsdException w:name="Light Grid Accent 2" w:uiPriority="62"/>
-    <w:lsdException w:name="Medium Shading 1 Accent 2" w:uiPriority="63"/>
-    <w:lsdException w:name="Medium Shading 2 Accent 2" w:uiPriority="64"/>
-    <w:lsdException w:name="Medium List 1 Accent 2" w:uiPriority="65"/>
-    <w:lsdException w:name="Medium List 2 Accent 2" w:uiPriority="66"/>
-    <w:lsdException w:name="Medium Grid 1 Accent 2" w:uiPriority="67"/>
-    <w:lsdException w:name="Medium Grid 2 Accent 2" w:uiPriority="68"/>
-    <w:lsdException w:name="Medium Grid 3 Accent 2" w:uiPriority="69"/>
-    <w:lsdException w:name="Dark List Accent 2" w:uiPriority="70"/>
-    <w:lsdException w:name="Colorful Shading Accent 2" w:uiPriority="71"/>
-    <w:lsdException w:name="Colorful List Accent 2" w:uiPriority="72"/>
-    <w:lsdException w:name="Colorful Grid Accent 2" w:uiPriority="73"/>
-    <w:lsdException w:name="Light Shading Accent 3" w:uiPriority="60"/>
-    <w:lsdException w:name="Light List Accent 3" w:uiPriority="61"/>
-    <w:lsdException w:name="Light Grid Accent 3" w:uiPriority="62"/>
-    <w:lsdException w:name="Medium Shading 1 Accent 3" w:uiPriority="63"/>
-    <w:lsdException w:name="Medium Shading 2 Accent 3" w:uiPriority="64"/>
-    <w:lsdException w:name="Medium List 1 Accent 3" w:uiPriority="65"/>
-    <w:lsdException w:name="Medium List 2 Accent 3" w:uiPriority="66"/>
-    <w:lsdException w:name="Medium Grid 1 Accent 3" w:uiPriority="67"/>
-    <w:lsdException w:name="Medium Grid 2 Accent 3" w:uiPriority="68"/>
-    <w:lsdException w:name="Medium Grid 3 Accent 3" w:uiPriority="69"/>
-    <w:lsdException w:name="Dark List Accent 3" w:uiPriority="70"/>
-    <w:lsdException w:name="Colorful Shading Accent 3" w:uiPriority="71"/>
-    <w:lsdException w:name="Colorful List Accent 3" w:uiPriority="72"/>
-    <w:lsdException w:name="Colorful Grid Accent 3" w:uiPriority="73"/>
-    <w:lsdException w:name="Light Shading Accent 4" w:uiPriority="60"/>
-    <w:lsdException w:name="Light List Accent 4" w:uiPriority="61"/>
-    <w:lsdException w:name="Light Grid Accent 4" w:uiPriority="62"/>
-    <w:lsdException w:name="Medium Shading 1 Accent 4" w:uiPriority="63"/>
-    <w:lsdException w:name="Medium Shading 2 Accent 4" w:uiPriority="64"/>
-    <w:lsdException w:name="Medium List 1 Accent 4" w:uiPriority="65"/>
-    <w:lsdException w:name="Medium List 2 Accent 4" w:uiPriority="66"/>
-    <w:lsdException w:name="Medium Grid 1 Accent 4" w:uiPriority="67"/>
-    <w:lsdException w:name="Medium Grid 2 Accent 4" w:uiPriority="68"/>
-    <w:lsdException w:name="Medium Grid 3 Accent 4" w:uiPriority="69"/>
-    <w:lsdException w:name="Dark List Accent 4" w:uiPriority="70"/>
-    <w:lsdException w:name="Colorful Shading Accent 4" w:uiPriority="71"/>
-    <w:lsdException w:name="Colorful List Accent 4" w:uiPriority="72"/>
-    <w:lsdException w:name="Colorful Grid Accent 4" w:uiPriority="73"/>
-    <w:lsdException w:name="Light Shading Accent 5" w:uiPriority="60"/>
-    <w:lsdException w:name="Light List Accent 5" w:uiPriority="61"/>
-    <w:lsdException w:name="Light Grid Accent 5" w:uiPriority="62"/>
-    <w:lsdException w:name="Medium Shading 1 Accent 5" w:uiPriority="63"/>
-    <w:lsdException w:name="Medium Shading 2 Accent 5" w:uiPriority="64"/>
-    <w:lsdException w:name="Medium List 1 Accent 5" w:uiPriority="65"/>
-    <w:lsdException w:name="Medium List 2 Accent 5" w:uiPriority="66"/>
-    <w:lsdException w:name="Medium Grid 1 Accent 5" w:uiPriority="67"/>
-    <w:lsdException w:name="Medium Grid 2 Accent 5" w:uiPriority="68"/>
-    <w:lsdException w:name="Medium Grid 3 Accent 5" w:uiPriority="69"/>
-    <w:lsdException w:name="Dark List Accent 5" w:uiPriority="70"/>
-    <w:lsdException w:name="Colorful Shading Accent 5" w:uiPriority="71"/>
-    <w:lsdException w:name="Colorful List Accent 5" w:uiPriority="72"/>
-    <w:lsdException w:name="Colorful Grid Accent 5" w:uiPriority="73"/>
-    <w:lsdException w:name="Light Shading Accent 6" w:uiPriority="60"/>
-    <w:lsdException w:name="Light List Accent 6" w:uiPriority="61"/>
-    <w:lsdException w:name="Light Grid Accent 6" w:uiPriority="62"/>
-    <w:lsdException w:name="Medium Shading 1 Accent 6" w:uiPriority="63"/>
-    <w:lsdException w:name="Medium Shading 2 Accent 6" w:uiPriority="64"/>
-    <w:lsdException w:name="Medium List 1 Accent 6" w:uiPriority="65"/>
-    <w:lsdException w:name="Medium List 2 Accent 6" w:uiPriority="66"/>
-    <w:lsdException w:name="Medium Grid 1 Accent 6" w:uiPriority="67"/>
-    <w:lsdException w:name="Medium Grid 2 Accent 6" w:uiPriority="68"/>
-    <w:lsdException w:name="Medium Grid 3 Accent 6" w:uiPriority="69"/>
-    <w:lsdException w:name="Dark List Accent 6" w:uiPriority="70"/>
-    <w:lsdException w:name="Colorful Shading Accent 6" w:uiPriority="71"/>
-    <w:lsdException w:name="Colorful List Accent 6" w:uiPriority="72"/>
-    <w:lsdException w:name="Colorful Grid Accent 6" w:uiPriority="73"/>
-    <w:lsdException w:name="Subtle Emphasis" w:uiPriority="19" w:qFormat="1"/>
-    <w:lsdException w:name="Intense Emphasis" w:uiPriority="21" w:qFormat="1"/>
-    <w:lsdException w:name="Subtle Reference" w:uiPriority="31" w:qFormat="1"/>
-    <w:lsdException w:name="Intense Reference" w:uiPriority="32" w:qFormat="1"/>
-    <w:lsdException w:name="Book Title" w:uiPriority="33" w:qFormat="1"/>
-    <w:lsdException w:name="Bibliography" w:semiHidden="1" w:uiPriority="37" w:unhideWhenUsed="1"/>
-    <w:lsdException w:name="TOC Heading" w:semiHidden="1" w:uiPriority="39" w:unhideWhenUsed="1" w:qFormat="1"/>
-    <w:lsdException w:name="Grid Table 4" w:uiPriority="49"/>
-    <w:lsdException w:name="Grid Table 5 Dark" w:uiPriority="50"/>
-    <w:lsdException w:name="Grid Table 6 Colorful" w:uiPriority="51"/>
-    <w:lsdException w:name="Grid Table 7 Colorful" w:uiPriority="52"/>
-    <w:lsdException w:name="Grid Table 1 Light Accent 1" w:uiPriority="46"/>
-    <w:lsdException w:name="Grid Table 2 Accent 1" w:uiPriority="47"/>
-    <w:lsdException w:name="Grid Table 3 Accent 1" w:uiPriority="48"/>
-    <w:lsdException w:name="Grid Table 4 Accent 1" w:uiPriority="49"/>
-    <w:lsdException w:name="Grid Table 5 Dark Accent 1" w:uiPriority="50"/>
-    <w:lsdException w:name="Grid Table 6 Colorful Accent 1" w:uiPriority="51"/>
-    <w:lsdException w:name="Grid Table 7 Colorful Accent 1" w:uiPriority="52"/>
-    <w:lsdException w:name="Grid Table 1 Light Accent 2" w:uiPriority="46"/>
-    <w:lsdException w:name="Grid Table 2 Accent 2" w:uiPriority="47"/>
-    <w:lsdException w:name="Grid Table 3 Accent 2" w:uiPriority="48"/>
-    <w:lsdException w:name="Grid Table 4 Accent 2" w:uiPriority="49"/>
-    <w:lsdException w:name="Grid Table 5 Dark Accent 2" w:uiPriority="50"/>
-    <w:lsdException w:name="Grid Table 6 Colorful Accent 2" w:uiPriority="51"/>
-    <w:lsdException w:name="Grid Table 7 Colorful Accent 2" w:uiPriority="52"/>
-    <w:lsdException w:name="Grid Table 1 Light Accent 3" w:uiPriority="46"/>
-    <w:lsdException w:name="Grid Table 2 Accent 3" w:uiPriority="47"/>
-    <w:lsdException w:name="Grid Table 3 Accent 3" w:uiPriority="48"/>
-    <w:lsdException w:name="Grid Table 4 Accent 3" w:uiPriority="49"/>
-    <w:lsdException w:name="Grid Table 5 Dark Accent 3" w:uiPriority="50"/>
-    <w:lsdException w:name="Grid Table 6 Colorful Accent 3" w:uiPriority="51"/>
-    <w:lsdException w:name="Grid Table 7 Colorful Accent 3" w:uiPriority="52"/>
-    <w:lsdException w:name="Grid Table 1 Light Accent 4" w:uiPriority="46"/>
-    <w:lsdException w:name="Grid Table 2 Accent 4" w:uiPriority="47"/>
-    <w:lsdException w:name="Grid Table 3 Accent 4" w:uiPriority="48"/>
-    <w:lsdException w:name="Grid Table 4 Accent 4" w:uiPriority="49"/>
-    <w:lsdException w:name="Grid Table 5 Dark Accent 4" w:uiPriority="50"/>
-    <w:lsdException w:name="Grid Table 6 Colorful Accent 4" w:uiPriority="51"/>
-    <w:lsdException w:name="Grid Table 7 Colorful Accent 4" w:uiPriority="52"/>
-    <w:lsdException w:name="Grid Table 1 Light Accent 5" w:uiPriority="46"/>
-    <w:lsdException w:name="Grid Table 2 Accent 5" w:uiPriority="47"/>
-    <w:lsdException w:name="Grid Table 3 Accent 5" w:uiPriority="48"/>
-    <w:lsdException w:name="Grid Table 4 Accent 5" w:uiPriority="49"/>
-    <w:lsdException w:name="Grid Table 5 Dark Accent 5" w:uiPriority="50"/>
-    <w:lsdException w:name="Grid Table 6 Colorful Accent 5" w:uiPriority="51"/>
-    <w:lsdException w:name="Grid Table 7 Colorful Accent 5" w:uiPriority="52"/>
-    <w:lsdException w:name="Grid Table 1 Light Accent 6" w:uiPriority="46"/>
-    <w:lsdException w:name="Grid Table 2 Accent 6" w:uiPriority="47"/>
-    <w:lsdException w:name="Grid Table 3 Accent 6" w:uiPriority="48"/>
-    <w:lsdException w:name="Grid Table 4 Accent 6" w:uiPriority="49"/>
-    <w:lsdException w:name="Grid Table 5 Dark Accent 6" w:uiPriority="50"/>
-    <w:lsdException w:name="Grid Table 6 Colorful Accent 6" w:uiPriority="51"/>
-    <w:lsdException w:name="Grid Table 7 Colorful Accent 6" w:uiPriority="52"/>
-    <w:lsdException w:name="List Table 1 Light" w:uiPriority="46"/>
-    <w:lsdException w:name="List Table 2" w:uiPriority="47"/>
-    <w:lsdException w:name="List Table 3" w:uiPriority="48"/>
-    <w:lsdException w:name="List Table 4" w:uiPriority="49"/>
-    <w:lsdException w:name="List Table 5 Dark" w:uiPriority="50"/>
-    <w:lsdException w:name="List Table 6 Colorful" w:uiPriority="51"/>
-    <w:lsdException w:name="List Table 7 Colorful" w:uiPriority="52"/>
-    <w:lsdException w:name="List Table 1 Light Accent 1" w:uiPriority="46"/>
-    <w:lsdException w:name="List Table 2 Accent 1" w:uiPriority="47"/>
-    <w:lsdException w:name="List Table 3 Accent 1" w:uiPriority="48"/>
-    <w:lsdException w:name="List Table 4 Accent 1" w:uiPriority="49"/>
-    <w:lsdException w:name="List Table 5 Dark Accent 1" w:uiPriority="50"/>
-    <w:lsdException w:name="List Table 6 Colorful Accent 1" w:uiPriority="51"/>
-    <w:lsdException w:name="List Table 7 Colorful Accent 1" w:uiPriority="52"/>
-    <w:lsdException w:name="List Table 1 Light Accent 2" w:uiPriority="46"/>
-    <w:lsdException w:name="List Table 2 Accent 2" w:uiPriority="47"/>
-    <w:lsdException w:name="List Table 3 Accent 2" w:uiPriority="48"/>
-    <w:lsdException w:name="List Table 4 Accent 2" w:uiPriority="49"/>
-    <w:lsdException w:name="List Table 5 Dark Accent 2" w:uiPriority="50"/>
-    <w:lsdException w:name="List Table 6 Colorful Accent 2" w:uiPriority="51"/>
-    <w:lsdException w:name="List Table 7 Colorful Accent 2" w:uiPriority="52"/>
-    <w:lsdException w:name="List Table 1 Light Accent 3" w:uiPriority="46"/>
-    <w:lsdException w:name="List Table 2 Accent 3" w:uiPriority="47"/>
-    <w:lsdException w:name="List Table 3 Accent 3" w:uiPriority="48"/>
-    <w:lsdException w:name="List Table 4 Accent 3" w:uiPriority="49"/>
-    <w:lsdException w:name="List Table 5 Dark Accent 3" w:uiPriority="50"/>
-    <w:lsdException w:name="List Table 6 Colorful Accent 3" w:uiPriority="51"/>
-    <w:lsdException w:name="List Table 7 Colorful Accent 3" w:uiPriority="52"/>
-    <w:lsdException w:name="List Table 1 Light Accent 4" w:uiPriority="46"/>
-    <w:lsdException w:name="List Table 2 Accent 4" w:uiPriority="47"/>
-    <w:lsdException w:name="List Table 3 Accent 4" w:uiPriority="48"/>
-    <w:lsdException w:name="List Table 4 Accent 4" w:uiPriority="49"/>
-    <w:lsdException w:name="List Table 5 Dark Accent 4" w:uiPriority="50"/>
-    <w:lsdException w:name="List Table 6 Colorful Accent 4" w:uiPriority="51"/>
-    <w:lsdException w:name="List Table 7 Colorful Accent 4" w:uiPriority="52"/>
-    <w:lsdException w:name="List Table 1 Light Accent 5" w:uiPriority="46"/>
-    <w:lsdException w:name="List Table 2 Accent 5" w:uiPriority="47"/>
-    <w:lsdException w:name="List Table 3 Accent 5" w:uiPriority="48"/>
-    <w:lsdException w:name="List Table 4 Accent 5" w:uiPriority="49"/>
-    <w:lsdException w:name="List Table 5 Dark Accent 5" w:uiPriority="50"/>
-    <w:lsdException w:name="List Table 6 Colorful Accent 5" w:uiPriority="51"/>
-    <w:lsdException w:name="List Table 7 Colorful Accent 5" w:uiPriority="52"/>
-    <w:lsdException w:name="List Table 1 Light Accent 6" w:uiPriority="46"/>
-    <w:lsdException w:name="List Table 2 Accent 6" w:uiPriority="47"/>
-    <w:lsdException w:name="List Table 3 Accent 6" w:uiPriority="48"/>
-    <w:lsdException w:name="List Table 4 Accent 6" w:uiPriority="49"/>
-    <w:lsdException w:name="List Table 5 Dark Accent 6" w:uiPriority="50"/>
-    <w:lsdException w:name="List Table 6 Colorful Accent 6" w:uiPriority="51"/>
-    <w:lsdException w:name="List Table 7 Colorful Accent 6" w:uiPriority="52"/>
+  <w:latentStyles w:defLockedState="0" w:defUIPriority="99" w:defSemiHidden="1" w:defUnhideWhenUsed="1" w:defQFormat="0" w:count="276">
+    <w:lsdException w:name="Normal" w:semiHidden="0" w:uiPriority="0" w:unhideWhenUsed="0" w:qFormat="1"/>
+    <w:lsdException w:name="heading 1" w:semiHidden="0" w:uiPriority="9" w:unhideWhenUsed="0" w:qFormat="1"/>
+    <w:lsdException w:name="heading 2" w:semiHidden="0" w:uiPriority="0" w:unhideWhenUsed="0" w:qFormat="1"/>
+    <w:lsdException w:name="heading 3" w:semiHidden="0" w:uiPriority="0" w:unhideWhenUsed="0" w:qFormat="1"/>
+    <w:lsdException w:name="heading 4" w:semiHidden="0" w:uiPriority="9" w:unhideWhenUsed="0" w:qFormat="1"/>
+    <w:lsdException w:name="heading 5" w:semiHidden="0" w:uiPriority="9" w:unhideWhenUsed="0" w:qFormat="1"/>
+    <w:lsdException w:name="heading 6" w:uiPriority="9" w:qFormat="1"/>
+    <w:lsdException w:name="heading 7" w:uiPriority="9" w:qFormat="1"/>
+    <w:lsdException w:name="heading 8" w:uiPriority="9" w:qFormat="1"/>
+    <w:lsdException w:name="heading 9" w:uiPriority="9" w:qFormat="1"/>
+    <w:lsdException w:name="toc 1" w:uiPriority="39"/>
+    <w:lsdException w:name="toc 2" w:uiPriority="39"/>
+    <w:lsdException w:name="toc 3" w:uiPriority="39"/>
+    <w:lsdException w:name="toc 4" w:uiPriority="39"/>
+    <w:lsdException w:name="toc 5" w:uiPriority="39"/>
+    <w:lsdException w:name="toc 6" w:uiPriority="39"/>
+    <w:lsdException w:name="toc 7" w:uiPriority="39"/>
+    <w:lsdException w:name="toc 8" w:uiPriority="39"/>
+    <w:lsdException w:name="toc 9" w:uiPriority="39"/>
+    <w:lsdException w:name="caption" w:semiHidden="0" w:uiPriority="35" w:unhideWhenUsed="0" w:qFormat="1"/>
+    <w:lsdException w:name="Title" w:semiHidden="0" w:uiPriority="10" w:unhideWhenUsed="0" w:qFormat="1"/>
+    <w:lsdException w:name="Default Paragraph Font" w:uiPriority="1"/>
+    <w:lsdException w:name="Subtitle" w:semiHidden="0" w:uiPriority="11" w:unhideWhenUsed="0" w:qFormat="1"/>
+    <w:lsdException w:name="Strong" w:semiHidden="0" w:uiPriority="22" w:unhideWhenUsed="0" w:qFormat="1"/>
+    <w:lsdException w:name="Emphasis" w:semiHidden="0" w:uiPriority="20" w:unhideWhenUsed="0" w:qFormat="1"/>
+    <w:lsdException w:name="Table Grid" w:semiHidden="0" w:uiPriority="59" w:unhideWhenUsed="0"/>
+    <w:lsdException w:name="Note Level 1" w:semiHidden="0" w:unhideWhenUsed="0"/>
+    <w:lsdException w:name="Note Level 2" w:semiHidden="0" w:unhideWhenUsed="0"/>
+    <w:lsdException w:name="Note Level 3" w:semiHidden="0" w:unhideWhenUsed="0"/>
+    <w:lsdException w:name="Note Level 4" w:semiHidden="0" w:unhideWhenUsed="0"/>
+    <w:lsdException w:name="Note Level 5" w:semiHidden="0" w:unhideWhenUsed="0"/>
+    <w:lsdException w:name="Note Level 6" w:semiHidden="0" w:unhideWhenUsed="0"/>
+    <w:lsdException w:name="Note Level 7" w:semiHidden="0" w:unhideWhenUsed="0"/>
+    <w:lsdException w:name="Note Level 8" w:semiHidden="0" w:unhideWhenUsed="0"/>
+    <w:lsdException w:name="Note Level 9" w:semiHidden="0" w:unhideWhenUsed="0"/>
+    <w:lsdException w:name="Placeholder Text" w:unhideWhenUsed="0"/>
+    <w:lsdException w:name="No Spacing" w:semiHidden="0" w:uiPriority="1" w:unhideWhenUsed="0" w:qFormat="1"/>
+    <w:lsdException w:name="Light Shading" w:semiHidden="0" w:uiPriority="60" w:unhideWhenUsed="0"/>
+    <w:lsdException w:name="Light List" w:semiHidden="0" w:uiPriority="61" w:unhideWhenUsed="0"/>
+    <w:lsdException w:name="Light Grid" w:semiHidden="0" w:uiPriority="62" w:unhideWhenUsed="0"/>
+    <w:lsdException w:name="Medium Shading 1" w:semiHidden="0" w:uiPriority="63" w:unhideWhenUsed="0"/>
+    <w:lsdException w:name="Medium Shading 2" w:semiHidden="0" w:uiPriority="64" w:unhideWhenUsed="0"/>
+    <w:lsdException w:name="Medium List 1" w:semiHidden="0" w:uiPriority="65" w:unhideWhenUsed="0"/>
+    <w:lsdException w:name="Medium List 2" w:semiHidden="0" w:uiPriority="66" w:unhideWhenUsed="0"/>
+    <w:lsdException w:name="Medium Grid 1" w:semiHidden="0" w:uiPriority="67" w:unhideWhenUsed="0"/>
+    <w:lsdException w:name="Medium Grid 2" w:semiHidden="0" w:uiPriority="68" w:unhideWhenUsed="0"/>
+    <w:lsdException w:name="Medium Grid 3" w:semiHidden="0" w:uiPriority="69" w:unhideWhenUsed="0"/>
+    <w:lsdException w:name="Dark List" w:semiHidden="0" w:uiPriority="70" w:unhideWhenUsed="0"/>
+    <w:lsdException w:name="Colorful Shading" w:semiHidden="0" w:uiPriority="71" w:unhideWhenUsed="0"/>
+    <w:lsdException w:name="Colorful List" w:semiHidden="0" w:uiPriority="72" w:unhideWhenUsed="0"/>
+    <w:lsdException w:name="Colorful Grid" w:semiHidden="0" w:uiPriority="73" w:unhideWhenUsed="0"/>
+    <w:lsdException w:name="Light Shading Accent 1" w:semiHidden="0" w:uiPriority="30" w:unhideWhenUsed="0" w:qFormat="1"/>
+    <w:lsdException w:name="Light List Accent 1" w:semiHidden="0" w:uiPriority="61" w:unhideWhenUsed="0"/>
+    <w:lsdException w:name="Light Grid Accent 1" w:semiHidden="0" w:uiPriority="62" w:unhideWhenUsed="0"/>
+    <w:lsdException w:name="Medium Shading 1 Accent 1" w:semiHidden="0" w:uiPriority="63" w:unhideWhenUsed="0"/>
+    <w:lsdException w:name="Medium Shading 2 Accent 1" w:semiHidden="0" w:uiPriority="64" w:unhideWhenUsed="0"/>
+    <w:lsdException w:name="Medium List 1 Accent 1" w:semiHidden="0" w:uiPriority="65" w:unhideWhenUsed="0"/>
+    <w:lsdException w:name="Revision" w:unhideWhenUsed="0"/>
+    <w:lsdException w:name="List Paragraph" w:semiHidden="0" w:uiPriority="34" w:unhideWhenUsed="0" w:qFormat="1"/>
+    <w:lsdException w:name="Quote" w:semiHidden="0" w:uiPriority="29" w:unhideWhenUsed="0" w:qFormat="1"/>
+    <w:lsdException w:name="Intense Quote" w:semiHidden="0" w:uiPriority="30" w:unhideWhenUsed="0" w:qFormat="1"/>
+    <w:lsdException w:name="Medium List 2 Accent 1" w:semiHidden="0" w:uiPriority="66" w:unhideWhenUsed="0"/>
+    <w:lsdException w:name="Medium Grid 1 Accent 1" w:semiHidden="0" w:uiPriority="67" w:unhideWhenUsed="0"/>
+    <w:lsdException w:name="Medium Grid 2 Accent 1" w:semiHidden="0" w:uiPriority="68" w:unhideWhenUsed="0"/>
+    <w:lsdException w:name="Medium Grid 3 Accent 1" w:semiHidden="0" w:uiPriority="69" w:unhideWhenUsed="0"/>
+    <w:lsdException w:name="Dark List Accent 1" w:semiHidden="0" w:uiPriority="70" w:unhideWhenUsed="0"/>
+    <w:lsdException w:name="Colorful Shading Accent 1" w:semiHidden="0" w:uiPriority="71" w:unhideWhenUsed="0"/>
+    <w:lsdException w:name="Colorful List Accent 1" w:semiHidden="0" w:uiPriority="72" w:unhideWhenUsed="0"/>
+    <w:lsdException w:name="Colorful Grid Accent 1" w:semiHidden="0" w:uiPriority="73" w:unhideWhenUsed="0"/>
+    <w:lsdException w:name="Light Shading Accent 2" w:semiHidden="0" w:uiPriority="60" w:unhideWhenUsed="0"/>
+    <w:lsdException w:name="Light List Accent 2" w:semiHidden="0" w:uiPriority="61" w:unhideWhenUsed="0"/>
+    <w:lsdException w:name="Light Grid Accent 2" w:semiHidden="0" w:uiPriority="62" w:unhideWhenUsed="0"/>
+    <w:lsdException w:name="Medium Shading 1 Accent 2" w:semiHidden="0" w:uiPriority="63" w:unhideWhenUsed="0"/>
+    <w:lsdException w:name="Medium Shading 2 Accent 2" w:semiHidden="0" w:uiPriority="64" w:unhideWhenUsed="0"/>
+    <w:lsdException w:name="Medium List 1 Accent 2" w:semiHidden="0" w:uiPriority="65" w:unhideWhenUsed="0"/>
+    <w:lsdException w:name="Medium List 2 Accent 2" w:semiHidden="0" w:uiPriority="66" w:unhideWhenUsed="0"/>
+    <w:lsdException w:name="Medium Grid 1 Accent 2" w:semiHidden="0" w:uiPriority="67" w:unhideWhenUsed="0"/>
+    <w:lsdException w:name="Medium Grid 2 Accent 2" w:semiHidden="0" w:uiPriority="68" w:unhideWhenUsed="0"/>
+    <w:lsdException w:name="Medium Grid 3 Accent 2" w:semiHidden="0" w:uiPriority="69" w:unhideWhenUsed="0"/>
+    <w:lsdException w:name="Dark List Accent 2" w:semiHidden="0" w:uiPriority="70" w:unhideWhenUsed="0"/>
+    <w:lsdException w:name="Colorful Shading Accent 2" w:semiHidden="0" w:uiPriority="71" w:unhideWhenUsed="0"/>
+    <w:lsdException w:name="Colorful List Accent 2" w:semiHidden="0" w:uiPriority="72" w:unhideWhenUsed="0"/>
+    <w:lsdException w:name="Colorful Grid Accent 2" w:semiHidden="0" w:uiPriority="73" w:unhideWhenUsed="0"/>
+    <w:lsdException w:name="Light Shading Accent 3" w:semiHidden="0" w:uiPriority="60" w:unhideWhenUsed="0"/>
+    <w:lsdException w:name="Light List Accent 3" w:semiHidden="0" w:uiPriority="61" w:unhideWhenUsed="0"/>
+    <w:lsdException w:name="Light Grid Accent 3" w:semiHidden="0" w:uiPriority="62" w:unhideWhenUsed="0"/>
+    <w:lsdException w:name="Medium Shading 1 Accent 3" w:semiHidden="0" w:uiPriority="63" w:unhideWhenUsed="0"/>
+    <w:lsdException w:name="Medium Shading 2 Accent 3" w:semiHidden="0" w:uiPriority="64" w:unhideWhenUsed="0"/>
+    <w:lsdException w:name="Medium List 1 Accent 3" w:semiHidden="0" w:uiPriority="65" w:unhideWhenUsed="0"/>
+    <w:lsdException w:name="Medium List 2 Accent 3" w:semiHidden="0" w:uiPriority="66" w:unhideWhenUsed="0"/>
+    <w:lsdException w:name="Medium Grid 1 Accent 3" w:semiHidden="0" w:uiPriority="67" w:unhideWhenUsed="0"/>
+    <w:lsdException w:name="Medium Grid 2 Accent 3" w:semiHidden="0" w:uiPriority="68" w:unhideWhenUsed="0"/>
+    <w:lsdException w:name="Medium Grid 3 Accent 3" w:semiHidden="0" w:uiPriority="69" w:unhideWhenUsed="0"/>
+    <w:lsdException w:name="Dark List Accent 3" w:semiHidden="0" w:uiPriority="70" w:unhideWhenUsed="0"/>
+    <w:lsdException w:name="Colorful Shading Accent 3" w:semiHidden="0" w:uiPriority="71" w:unhideWhenUsed="0"/>
+    <w:lsdException w:name="Colorful List Accent 3" w:semiHidden="0" w:uiPriority="72" w:unhideWhenUsed="0"/>
+    <w:lsdException w:name="Colorful Grid Accent 3" w:semiHidden="0" w:uiPriority="73" w:unhideWhenUsed="0"/>
+    <w:lsdException w:name="Light Shading Accent 4" w:semiHidden="0" w:uiPriority="60" w:unhideWhenUsed="0"/>
+    <w:lsdException w:name="Light List Accent 4" w:semiHidden="0" w:uiPriority="61" w:unhideWhenUsed="0"/>
+    <w:lsdException w:name="Light Grid Accent 4" w:semiHidden="0" w:uiPriority="62" w:unhideWhenUsed="0"/>
+    <w:lsdException w:name="Medium Shading 1 Accent 4" w:semiHidden="0" w:uiPriority="63" w:unhideWhenUsed="0"/>
+    <w:lsdException w:name="Medium Shading 2 Accent 4" w:semiHidden="0" w:uiPriority="64" w:unhideWhenUsed="0"/>
+    <w:lsdException w:name="Medium List 1 Accent 4" w:semiHidden="0" w:uiPriority="65" w:unhideWhenUsed="0"/>
+    <w:lsdException w:name="Medium List 2 Accent 4" w:semiHidden="0" w:uiPriority="66" w:unhideWhenUsed="0"/>
+    <w:lsdException w:name="Medium Grid 1 Accent 4" w:semiHidden="0" w:uiPriority="67" w:unhideWhenUsed="0"/>
+    <w:lsdException w:name="Medium Grid 2 Accent 4" w:semiHidden="0" w:uiPriority="68" w:unhideWhenUsed="0"/>
+    <w:lsdException w:name="Medium Grid 3 Accent 4" w:semiHidden="0" w:uiPriority="69" w:unhideWhenUsed="0"/>
+    <w:lsdException w:name="Dark List Accent 4" w:semiHidden="0" w:uiPriority="70" w:unhideWhenUsed="0"/>
+    <w:lsdException w:name="Colorful Shading Accent 4" w:semiHidden="0" w:uiPriority="71" w:unhideWhenUsed="0"/>
+    <w:lsdException w:name="Colorful List Accent 4" w:semiHidden="0" w:uiPriority="72" w:unhideWhenUsed="0"/>
+    <w:lsdException w:name="Colorful Grid Accent 4" w:semiHidden="0" w:uiPriority="73" w:unhideWhenUsed="0"/>
+    <w:lsdException w:name="Light Shading Accent 5" w:semiHidden="0" w:uiPriority="60" w:unhideWhenUsed="0"/>
+    <w:lsdException w:name="Light List Accent 5" w:semiHidden="0" w:uiPriority="61" w:unhideWhenUsed="0"/>
+    <w:lsdException w:name="Light Grid Accent 5" w:semiHidden="0" w:uiPriority="62" w:unhideWhenUsed="0"/>
+    <w:lsdException w:name="Medium Shading 1 Accent 5" w:semiHidden="0" w:uiPriority="63" w:unhideWhenUsed="0"/>
+    <w:lsdException w:name="Medium Shading 2 Accent 5" w:semiHidden="0" w:uiPriority="64" w:unhideWhenUsed="0"/>
+    <w:lsdException w:name="Medium List 1 Accent 5" w:semiHidden="0" w:uiPriority="65" w:unhideWhenUsed="0"/>
+    <w:lsdException w:name="Medium List 2 Accent 5" w:semiHidden="0" w:uiPriority="66" w:unhideWhenUsed="0"/>
+    <w:lsdException w:name="Medium Grid 1 Accent 5" w:semiHidden="0" w:uiPriority="67" w:unhideWhenUsed="0"/>
+    <w:lsdException w:name="Medium Grid 2 Accent 5" w:semiHidden="0" w:uiPriority="68" w:unhideWhenUsed="0"/>
+    <w:lsdException w:name="Medium Grid 3 Accent 5" w:semiHidden="0" w:uiPriority="69" w:unhideWhenUsed="0"/>
+    <w:lsdException w:name="Dark List Accent 5" w:semiHidden="0" w:uiPriority="70" w:unhideWhenUsed="0"/>
+    <w:lsdException w:name="Colorful Shading Accent 5" w:semiHidden="0" w:uiPriority="71" w:unhideWhenUsed="0"/>
+    <w:lsdException w:name="Colorful List Accent 5" w:semiHidden="0" w:uiPriority="72" w:unhideWhenUsed="0"/>
+    <w:lsdException w:name="Colorful Grid Accent 5" w:semiHidden="0" w:uiPriority="73" w:unhideWhenUsed="0"/>
+    <w:lsdException w:name="Light Shading Accent 6" w:semiHidden="0" w:uiPriority="60" w:unhideWhenUsed="0"/>
+    <w:lsdException w:name="Light List Accent 6" w:semiHidden="0" w:uiPriority="61" w:unhideWhenUsed="0"/>
+    <w:lsdException w:name="Light Grid Accent 6" w:semiHidden="0" w:uiPriority="62" w:unhideWhenUsed="0"/>
+    <w:lsdException w:name="Medium Shading 1 Accent 6" w:semiHidden="0" w:uiPriority="63" w:unhideWhenUsed="0"/>
+    <w:lsdException w:name="Medium Shading 2 Accent 6" w:semiHidden="0" w:uiPriority="64" w:unhideWhenUsed="0"/>
+    <w:lsdException w:name="Medium List 1 Accent 6" w:semiHidden="0" w:uiPriority="65" w:unhideWhenUsed="0"/>
+    <w:lsdException w:name="Medium List 2 Accent 6" w:semiHidden="0" w:uiPriority="66" w:unhideWhenUsed="0"/>
+    <w:lsdException w:name="Medium Grid 1 Accent 6" w:semiHidden="0" w:uiPriority="67" w:unhideWhenUsed="0"/>
+    <w:lsdException w:name="Medium Grid 2 Accent 6" w:semiHidden="0" w:uiPriority="68" w:unhideWhenUsed="0"/>
+    <w:lsdException w:name="Medium Grid 3 Accent 6" w:semiHidden="0" w:uiPriority="69" w:unhideWhenUsed="0"/>
+    <w:lsdException w:name="Dark List Accent 6" w:semiHidden="0" w:uiPriority="70" w:unhideWhenUsed="0"/>
+    <w:lsdException w:name="Colorful Shading Accent 6" w:semiHidden="0" w:uiPriority="71" w:unhideWhenUsed="0"/>
+    <w:lsdException w:name="Colorful List Accent 6" w:semiHidden="0" w:uiPriority="72" w:unhideWhenUsed="0"/>
+    <w:lsdException w:name="Colorful Grid Accent 6" w:semiHidden="0" w:uiPriority="73" w:unhideWhenUsed="0"/>
+    <w:lsdException w:name="Subtle Emphasis" w:semiHidden="0" w:uiPriority="19" w:unhideWhenUsed="0" w:qFormat="1"/>
+    <w:lsdException w:name="Intense Emphasis" w:semiHidden="0" w:uiPriority="21" w:unhideWhenUsed="0" w:qFormat="1"/>
+    <w:lsdException w:name="Subtle Reference" w:semiHidden="0" w:uiPriority="31" w:unhideWhenUsed="0" w:qFormat="1"/>
+    <w:lsdException w:name="Intense Reference" w:semiHidden="0" w:uiPriority="32" w:unhideWhenUsed="0" w:qFormat="1"/>
+    <w:lsdException w:name="Book Title" w:semiHidden="0" w:uiPriority="33" w:unhideWhenUsed="0" w:qFormat="1"/>
+    <w:lsdException w:name="Bibliography" w:uiPriority="37"/>
+    <w:lsdException w:name="TOC Heading" w:uiPriority="39" w:qFormat="1"/>
   </w:latentStyles>
   <w:style w:type="paragraph" w:default="1" w:styleId="Normal">
     <w:name w:val="Normal"/>
@@ -20261,9 +20748,746 @@
     <w:basedOn w:val="Normal"/>
     <w:uiPriority w:val="34"/>
     <w:qFormat/>
+    <w:rsid w:val="00797EE5"/>
+    <w:pPr>
+      <w:ind w:left="540"/>
+    </w:pPr>
+    <w:rPr>
+      <w:rFonts w:ascii="Arial" w:hAnsi="Arial"/>
+      <w:szCs w:val="24"/>
+    </w:rPr>
+  </w:style>
+  <w:style w:type="paragraph" w:customStyle="1" w:styleId="Hints">
+    <w:name w:val="Hints"/>
+    <w:basedOn w:val="Normal"/>
+    <w:link w:val="HintsChar"/>
     <w:rsid w:val="00AD68E4"/>
+    <w:rPr>
+      <w:rFonts w:ascii="Arial" w:hAnsi="Arial"/>
+      <w:color w:val="5F5F5F"/>
+    </w:rPr>
+  </w:style>
+  <w:style w:type="character" w:customStyle="1" w:styleId="HintsChar">
+    <w:name w:val="Hints Char"/>
+    <w:basedOn w:val="DefaultParagraphFont"/>
+    <w:link w:val="Hints"/>
+    <w:rsid w:val="00AD68E4"/>
+    <w:rPr>
+      <w:rFonts w:ascii="Arial" w:hAnsi="Arial"/>
+      <w:color w:val="5F5F5F"/>
+      <w:lang w:val="en-US" w:eastAsia="en-US"/>
+    </w:rPr>
+  </w:style>
+  <w:style w:type="table" w:styleId="LightShading-Accent1">
+    <w:name w:val="Light Shading Accent 1"/>
+    <w:basedOn w:val="TableNormal"/>
+    <w:uiPriority w:val="30"/>
+    <w:qFormat/>
+    <w:rsid w:val="00AD68E4"/>
+    <w:rPr>
+      <w:color w:val="365F91" w:themeColor="accent1" w:themeShade="BF"/>
+      <w:lang w:val="en-US" w:eastAsia="en-US"/>
+    </w:rPr>
+    <w:tblPr>
+      <w:tblStyleRowBandSize w:val="1"/>
+      <w:tblStyleColBandSize w:val="1"/>
+      <w:tblInd w:w="0" w:type="dxa"/>
+      <w:tblBorders>
+        <w:top w:val="single" w:sz="8" w:space="0" w:color="4F81BD" w:themeColor="accent1"/>
+        <w:bottom w:val="single" w:sz="8" w:space="0" w:color="4F81BD" w:themeColor="accent1"/>
+      </w:tblBorders>
+      <w:tblCellMar>
+        <w:top w:w="0" w:type="dxa"/>
+        <w:left w:w="108" w:type="dxa"/>
+        <w:bottom w:w="0" w:type="dxa"/>
+        <w:right w:w="108" w:type="dxa"/>
+      </w:tblCellMar>
+    </w:tblPr>
+    <w:tblStylePr w:type="firstRow">
+      <w:pPr>
+        <w:spacing w:before="0" w:after="0" w:line="240" w:lineRule="auto"/>
+      </w:pPr>
+      <w:rPr>
+        <w:b/>
+        <w:bCs/>
+      </w:rPr>
+      <w:tblPr/>
+      <w:tcPr>
+        <w:tcBorders>
+          <w:top w:val="single" w:sz="8" w:space="0" w:color="4F81BD" w:themeColor="accent1"/>
+          <w:left w:val="nil"/>
+          <w:bottom w:val="single" w:sz="8" w:space="0" w:color="4F81BD" w:themeColor="accent1"/>
+          <w:right w:val="nil"/>
+          <w:insideH w:val="nil"/>
+          <w:insideV w:val="nil"/>
+        </w:tcBorders>
+      </w:tcPr>
+    </w:tblStylePr>
+    <w:tblStylePr w:type="lastRow">
+      <w:pPr>
+        <w:spacing w:before="0" w:after="0" w:line="240" w:lineRule="auto"/>
+      </w:pPr>
+      <w:rPr>
+        <w:b/>
+        <w:bCs/>
+      </w:rPr>
+      <w:tblPr/>
+      <w:tcPr>
+        <w:tcBorders>
+          <w:top w:val="single" w:sz="8" w:space="0" w:color="4F81BD" w:themeColor="accent1"/>
+          <w:left w:val="nil"/>
+          <w:bottom w:val="single" w:sz="8" w:space="0" w:color="4F81BD" w:themeColor="accent1"/>
+          <w:right w:val="nil"/>
+          <w:insideH w:val="nil"/>
+          <w:insideV w:val="nil"/>
+        </w:tcBorders>
+      </w:tcPr>
+    </w:tblStylePr>
+    <w:tblStylePr w:type="firstCol">
+      <w:rPr>
+        <w:b/>
+        <w:bCs/>
+      </w:rPr>
+    </w:tblStylePr>
+    <w:tblStylePr w:type="lastCol">
+      <w:rPr>
+        <w:b/>
+        <w:bCs/>
+      </w:rPr>
+    </w:tblStylePr>
+    <w:tblStylePr w:type="band1Vert">
+      <w:tblPr/>
+      <w:tcPr>
+        <w:tcBorders>
+          <w:left w:val="nil"/>
+          <w:right w:val="nil"/>
+          <w:insideH w:val="nil"/>
+          <w:insideV w:val="nil"/>
+        </w:tcBorders>
+        <w:shd w:val="clear" w:color="auto" w:fill="D3DFEE" w:themeFill="accent1" w:themeFillTint="3F"/>
+      </w:tcPr>
+    </w:tblStylePr>
+    <w:tblStylePr w:type="band1Horz">
+      <w:tblPr/>
+      <w:tcPr>
+        <w:tcBorders>
+          <w:left w:val="nil"/>
+          <w:right w:val="nil"/>
+          <w:insideH w:val="nil"/>
+          <w:insideV w:val="nil"/>
+        </w:tcBorders>
+        <w:shd w:val="clear" w:color="auto" w:fill="D3DFEE" w:themeFill="accent1" w:themeFillTint="3F"/>
+      </w:tcPr>
+    </w:tblStylePr>
+  </w:style>
+</w:styles>
+</file>
+
+<file path=word/stylesWithEffects.xml><?xml version="1.0" encoding="utf-8"?>
+<w:styles xmlns:wpc="http://schemas.microsoft.com/office/word/2010/wordprocessingCanvas" xmlns:mo="http://schemas.microsoft.com/office/mac/office/2008/main" xmlns:mc="http://schemas.openxmlformats.org/markup-compatibility/2006" xmlns:mv="urn:schemas-microsoft-com:mac:vml" xmlns:o="urn:schemas-microsoft-com:office:office" xmlns:r="http://schemas.openxmlformats.org/officeDocument/2006/relationships" xmlns:m="http://schemas.openxmlformats.org/officeDocument/2006/math" xmlns:v="urn:schemas-microsoft-com:vml" xmlns:wp14="http://schemas.microsoft.com/office/word/2010/wordprocessingDrawing" xmlns:wp="http://schemas.openxmlformats.org/drawingml/2006/wordprocessingDrawing" xmlns:w10="urn:schemas-microsoft-com:office:word" xmlns:w="http://schemas.openxmlformats.org/wordprocessingml/2006/main" xmlns:w14="http://schemas.microsoft.com/office/word/2010/wordml" xmlns:wpg="http://schemas.microsoft.com/office/word/2010/wordprocessingGroup" xmlns:wpi="http://schemas.microsoft.com/office/word/2010/wordprocessingInk" xmlns:wne="http://schemas.microsoft.com/office/word/2006/wordml" xmlns:wps="http://schemas.microsoft.com/office/word/2010/wordprocessingShape" mc:Ignorable="w14 wp14">
+  <w:docDefaults>
+    <w:rPrDefault>
+      <w:rPr>
+        <w:rFonts w:ascii="Times New Roman" w:eastAsia="Times New Roman" w:hAnsi="Times New Roman" w:cs="Times New Roman"/>
+        <w:lang w:val="de-CH" w:eastAsia="de-DE" w:bidi="ar-SA"/>
+      </w:rPr>
+    </w:rPrDefault>
+    <w:pPrDefault/>
+  </w:docDefaults>
+  <w:latentStyles w:defLockedState="0" w:defUIPriority="99" w:defSemiHidden="1" w:defUnhideWhenUsed="1" w:defQFormat="0" w:count="276">
+    <w:lsdException w:name="Normal" w:semiHidden="0" w:uiPriority="0" w:unhideWhenUsed="0" w:qFormat="1"/>
+    <w:lsdException w:name="heading 1" w:semiHidden="0" w:uiPriority="9" w:unhideWhenUsed="0" w:qFormat="1"/>
+    <w:lsdException w:name="heading 2" w:semiHidden="0" w:uiPriority="0" w:unhideWhenUsed="0" w:qFormat="1"/>
+    <w:lsdException w:name="heading 3" w:semiHidden="0" w:uiPriority="0" w:unhideWhenUsed="0" w:qFormat="1"/>
+    <w:lsdException w:name="heading 4" w:semiHidden="0" w:uiPriority="9" w:unhideWhenUsed="0" w:qFormat="1"/>
+    <w:lsdException w:name="heading 5" w:semiHidden="0" w:uiPriority="9" w:unhideWhenUsed="0" w:qFormat="1"/>
+    <w:lsdException w:name="heading 6" w:uiPriority="9" w:qFormat="1"/>
+    <w:lsdException w:name="heading 7" w:uiPriority="9" w:qFormat="1"/>
+    <w:lsdException w:name="heading 8" w:uiPriority="9" w:qFormat="1"/>
+    <w:lsdException w:name="heading 9" w:uiPriority="9" w:qFormat="1"/>
+    <w:lsdException w:name="toc 1" w:uiPriority="39"/>
+    <w:lsdException w:name="toc 2" w:uiPriority="39"/>
+    <w:lsdException w:name="toc 3" w:uiPriority="39"/>
+    <w:lsdException w:name="toc 4" w:uiPriority="39"/>
+    <w:lsdException w:name="toc 5" w:uiPriority="39"/>
+    <w:lsdException w:name="toc 6" w:uiPriority="39"/>
+    <w:lsdException w:name="toc 7" w:uiPriority="39"/>
+    <w:lsdException w:name="toc 8" w:uiPriority="39"/>
+    <w:lsdException w:name="toc 9" w:uiPriority="39"/>
+    <w:lsdException w:name="caption" w:semiHidden="0" w:uiPriority="35" w:unhideWhenUsed="0" w:qFormat="1"/>
+    <w:lsdException w:name="Title" w:semiHidden="0" w:uiPriority="10" w:unhideWhenUsed="0" w:qFormat="1"/>
+    <w:lsdException w:name="Default Paragraph Font" w:uiPriority="1"/>
+    <w:lsdException w:name="Subtitle" w:semiHidden="0" w:uiPriority="11" w:unhideWhenUsed="0" w:qFormat="1"/>
+    <w:lsdException w:name="Strong" w:semiHidden="0" w:uiPriority="22" w:unhideWhenUsed="0" w:qFormat="1"/>
+    <w:lsdException w:name="Emphasis" w:semiHidden="0" w:uiPriority="20" w:unhideWhenUsed="0" w:qFormat="1"/>
+    <w:lsdException w:name="Table Grid" w:semiHidden="0" w:uiPriority="59" w:unhideWhenUsed="0"/>
+    <w:lsdException w:name="Note Level 1" w:semiHidden="0" w:unhideWhenUsed="0"/>
+    <w:lsdException w:name="Note Level 2" w:semiHidden="0" w:unhideWhenUsed="0"/>
+    <w:lsdException w:name="Note Level 3" w:semiHidden="0" w:unhideWhenUsed="0"/>
+    <w:lsdException w:name="Note Level 4" w:semiHidden="0" w:unhideWhenUsed="0"/>
+    <w:lsdException w:name="Note Level 5" w:semiHidden="0" w:unhideWhenUsed="0"/>
+    <w:lsdException w:name="Note Level 6" w:semiHidden="0" w:unhideWhenUsed="0"/>
+    <w:lsdException w:name="Note Level 7" w:semiHidden="0" w:unhideWhenUsed="0"/>
+    <w:lsdException w:name="Note Level 8" w:semiHidden="0" w:unhideWhenUsed="0"/>
+    <w:lsdException w:name="Note Level 9" w:semiHidden="0" w:unhideWhenUsed="0"/>
+    <w:lsdException w:name="Placeholder Text" w:unhideWhenUsed="0"/>
+    <w:lsdException w:name="No Spacing" w:semiHidden="0" w:uiPriority="1" w:unhideWhenUsed="0" w:qFormat="1"/>
+    <w:lsdException w:name="Light Shading" w:semiHidden="0" w:uiPriority="60" w:unhideWhenUsed="0"/>
+    <w:lsdException w:name="Light List" w:semiHidden="0" w:uiPriority="61" w:unhideWhenUsed="0"/>
+    <w:lsdException w:name="Light Grid" w:semiHidden="0" w:uiPriority="62" w:unhideWhenUsed="0"/>
+    <w:lsdException w:name="Medium Shading 1" w:semiHidden="0" w:uiPriority="63" w:unhideWhenUsed="0"/>
+    <w:lsdException w:name="Medium Shading 2" w:semiHidden="0" w:uiPriority="64" w:unhideWhenUsed="0"/>
+    <w:lsdException w:name="Medium List 1" w:semiHidden="0" w:uiPriority="65" w:unhideWhenUsed="0"/>
+    <w:lsdException w:name="Medium List 2" w:semiHidden="0" w:uiPriority="66" w:unhideWhenUsed="0"/>
+    <w:lsdException w:name="Medium Grid 1" w:semiHidden="0" w:uiPriority="67" w:unhideWhenUsed="0"/>
+    <w:lsdException w:name="Medium Grid 2" w:semiHidden="0" w:uiPriority="68" w:unhideWhenUsed="0"/>
+    <w:lsdException w:name="Medium Grid 3" w:semiHidden="0" w:uiPriority="69" w:unhideWhenUsed="0"/>
+    <w:lsdException w:name="Dark List" w:semiHidden="0" w:uiPriority="70" w:unhideWhenUsed="0"/>
+    <w:lsdException w:name="Colorful Shading" w:semiHidden="0" w:uiPriority="71" w:unhideWhenUsed="0"/>
+    <w:lsdException w:name="Colorful List" w:semiHidden="0" w:uiPriority="72" w:unhideWhenUsed="0"/>
+    <w:lsdException w:name="Colorful Grid" w:semiHidden="0" w:uiPriority="73" w:unhideWhenUsed="0"/>
+    <w:lsdException w:name="Light Shading Accent 1" w:semiHidden="0" w:uiPriority="30" w:unhideWhenUsed="0" w:qFormat="1"/>
+    <w:lsdException w:name="Light List Accent 1" w:semiHidden="0" w:uiPriority="61" w:unhideWhenUsed="0"/>
+    <w:lsdException w:name="Light Grid Accent 1" w:semiHidden="0" w:uiPriority="62" w:unhideWhenUsed="0"/>
+    <w:lsdException w:name="Medium Shading 1 Accent 1" w:semiHidden="0" w:uiPriority="63" w:unhideWhenUsed="0"/>
+    <w:lsdException w:name="Medium Shading 2 Accent 1" w:semiHidden="0" w:uiPriority="64" w:unhideWhenUsed="0"/>
+    <w:lsdException w:name="Medium List 1 Accent 1" w:semiHidden="0" w:uiPriority="65" w:unhideWhenUsed="0"/>
+    <w:lsdException w:name="Revision" w:unhideWhenUsed="0"/>
+    <w:lsdException w:name="List Paragraph" w:semiHidden="0" w:uiPriority="34" w:unhideWhenUsed="0" w:qFormat="1"/>
+    <w:lsdException w:name="Quote" w:semiHidden="0" w:uiPriority="29" w:unhideWhenUsed="0" w:qFormat="1"/>
+    <w:lsdException w:name="Intense Quote" w:semiHidden="0" w:uiPriority="30" w:unhideWhenUsed="0" w:qFormat="1"/>
+    <w:lsdException w:name="Medium List 2 Accent 1" w:semiHidden="0" w:uiPriority="66" w:unhideWhenUsed="0"/>
+    <w:lsdException w:name="Medium Grid 1 Accent 1" w:semiHidden="0" w:uiPriority="67" w:unhideWhenUsed="0"/>
+    <w:lsdException w:name="Medium Grid 2 Accent 1" w:semiHidden="0" w:uiPriority="68" w:unhideWhenUsed="0"/>
+    <w:lsdException w:name="Medium Grid 3 Accent 1" w:semiHidden="0" w:uiPriority="69" w:unhideWhenUsed="0"/>
+    <w:lsdException w:name="Dark List Accent 1" w:semiHidden="0" w:uiPriority="70" w:unhideWhenUsed="0"/>
+    <w:lsdException w:name="Colorful Shading Accent 1" w:semiHidden="0" w:uiPriority="71" w:unhideWhenUsed="0"/>
+    <w:lsdException w:name="Colorful List Accent 1" w:semiHidden="0" w:uiPriority="72" w:unhideWhenUsed="0"/>
+    <w:lsdException w:name="Colorful Grid Accent 1" w:semiHidden="0" w:uiPriority="73" w:unhideWhenUsed="0"/>
+    <w:lsdException w:name="Light Shading Accent 2" w:semiHidden="0" w:uiPriority="60" w:unhideWhenUsed="0"/>
+    <w:lsdException w:name="Light List Accent 2" w:semiHidden="0" w:uiPriority="61" w:unhideWhenUsed="0"/>
+    <w:lsdException w:name="Light Grid Accent 2" w:semiHidden="0" w:uiPriority="62" w:unhideWhenUsed="0"/>
+    <w:lsdException w:name="Medium Shading 1 Accent 2" w:semiHidden="0" w:uiPriority="63" w:unhideWhenUsed="0"/>
+    <w:lsdException w:name="Medium Shading 2 Accent 2" w:semiHidden="0" w:uiPriority="64" w:unhideWhenUsed="0"/>
+    <w:lsdException w:name="Medium List 1 Accent 2" w:semiHidden="0" w:uiPriority="65" w:unhideWhenUsed="0"/>
+    <w:lsdException w:name="Medium List 2 Accent 2" w:semiHidden="0" w:uiPriority="66" w:unhideWhenUsed="0"/>
+    <w:lsdException w:name="Medium Grid 1 Accent 2" w:semiHidden="0" w:uiPriority="67" w:unhideWhenUsed="0"/>
+    <w:lsdException w:name="Medium Grid 2 Accent 2" w:semiHidden="0" w:uiPriority="68" w:unhideWhenUsed="0"/>
+    <w:lsdException w:name="Medium Grid 3 Accent 2" w:semiHidden="0" w:uiPriority="69" w:unhideWhenUsed="0"/>
+    <w:lsdException w:name="Dark List Accent 2" w:semiHidden="0" w:uiPriority="70" w:unhideWhenUsed="0"/>
+    <w:lsdException w:name="Colorful Shading Accent 2" w:semiHidden="0" w:uiPriority="71" w:unhideWhenUsed="0"/>
+    <w:lsdException w:name="Colorful List Accent 2" w:semiHidden="0" w:uiPriority="72" w:unhideWhenUsed="0"/>
+    <w:lsdException w:name="Colorful Grid Accent 2" w:semiHidden="0" w:uiPriority="73" w:unhideWhenUsed="0"/>
+    <w:lsdException w:name="Light Shading Accent 3" w:semiHidden="0" w:uiPriority="60" w:unhideWhenUsed="0"/>
+    <w:lsdException w:name="Light List Accent 3" w:semiHidden="0" w:uiPriority="61" w:unhideWhenUsed="0"/>
+    <w:lsdException w:name="Light Grid Accent 3" w:semiHidden="0" w:uiPriority="62" w:unhideWhenUsed="0"/>
+    <w:lsdException w:name="Medium Shading 1 Accent 3" w:semiHidden="0" w:uiPriority="63" w:unhideWhenUsed="0"/>
+    <w:lsdException w:name="Medium Shading 2 Accent 3" w:semiHidden="0" w:uiPriority="64" w:unhideWhenUsed="0"/>
+    <w:lsdException w:name="Medium List 1 Accent 3" w:semiHidden="0" w:uiPriority="65" w:unhideWhenUsed="0"/>
+    <w:lsdException w:name="Medium List 2 Accent 3" w:semiHidden="0" w:uiPriority="66" w:unhideWhenUsed="0"/>
+    <w:lsdException w:name="Medium Grid 1 Accent 3" w:semiHidden="0" w:uiPriority="67" w:unhideWhenUsed="0"/>
+    <w:lsdException w:name="Medium Grid 2 Accent 3" w:semiHidden="0" w:uiPriority="68" w:unhideWhenUsed="0"/>
+    <w:lsdException w:name="Medium Grid 3 Accent 3" w:semiHidden="0" w:uiPriority="69" w:unhideWhenUsed="0"/>
+    <w:lsdException w:name="Dark List Accent 3" w:semiHidden="0" w:uiPriority="70" w:unhideWhenUsed="0"/>
+    <w:lsdException w:name="Colorful Shading Accent 3" w:semiHidden="0" w:uiPriority="71" w:unhideWhenUsed="0"/>
+    <w:lsdException w:name="Colorful List Accent 3" w:semiHidden="0" w:uiPriority="72" w:unhideWhenUsed="0"/>
+    <w:lsdException w:name="Colorful Grid Accent 3" w:semiHidden="0" w:uiPriority="73" w:unhideWhenUsed="0"/>
+    <w:lsdException w:name="Light Shading Accent 4" w:semiHidden="0" w:uiPriority="60" w:unhideWhenUsed="0"/>
+    <w:lsdException w:name="Light List Accent 4" w:semiHidden="0" w:uiPriority="61" w:unhideWhenUsed="0"/>
+    <w:lsdException w:name="Light Grid Accent 4" w:semiHidden="0" w:uiPriority="62" w:unhideWhenUsed="0"/>
+    <w:lsdException w:name="Medium Shading 1 Accent 4" w:semiHidden="0" w:uiPriority="63" w:unhideWhenUsed="0"/>
+    <w:lsdException w:name="Medium Shading 2 Accent 4" w:semiHidden="0" w:uiPriority="64" w:unhideWhenUsed="0"/>
+    <w:lsdException w:name="Medium List 1 Accent 4" w:semiHidden="0" w:uiPriority="65" w:unhideWhenUsed="0"/>
+    <w:lsdException w:name="Medium List 2 Accent 4" w:semiHidden="0" w:uiPriority="66" w:unhideWhenUsed="0"/>
+    <w:lsdException w:name="Medium Grid 1 Accent 4" w:semiHidden="0" w:uiPriority="67" w:unhideWhenUsed="0"/>
+    <w:lsdException w:name="Medium Grid 2 Accent 4" w:semiHidden="0" w:uiPriority="68" w:unhideWhenUsed="0"/>
+    <w:lsdException w:name="Medium Grid 3 Accent 4" w:semiHidden="0" w:uiPriority="69" w:unhideWhenUsed="0"/>
+    <w:lsdException w:name="Dark List Accent 4" w:semiHidden="0" w:uiPriority="70" w:unhideWhenUsed="0"/>
+    <w:lsdException w:name="Colorful Shading Accent 4" w:semiHidden="0" w:uiPriority="71" w:unhideWhenUsed="0"/>
+    <w:lsdException w:name="Colorful List Accent 4" w:semiHidden="0" w:uiPriority="72" w:unhideWhenUsed="0"/>
+    <w:lsdException w:name="Colorful Grid Accent 4" w:semiHidden="0" w:uiPriority="73" w:unhideWhenUsed="0"/>
+    <w:lsdException w:name="Light Shading Accent 5" w:semiHidden="0" w:uiPriority="60" w:unhideWhenUsed="0"/>
+    <w:lsdException w:name="Light List Accent 5" w:semiHidden="0" w:uiPriority="61" w:unhideWhenUsed="0"/>
+    <w:lsdException w:name="Light Grid Accent 5" w:semiHidden="0" w:uiPriority="62" w:unhideWhenUsed="0"/>
+    <w:lsdException w:name="Medium Shading 1 Accent 5" w:semiHidden="0" w:uiPriority="63" w:unhideWhenUsed="0"/>
+    <w:lsdException w:name="Medium Shading 2 Accent 5" w:semiHidden="0" w:uiPriority="64" w:unhideWhenUsed="0"/>
+    <w:lsdException w:name="Medium List 1 Accent 5" w:semiHidden="0" w:uiPriority="65" w:unhideWhenUsed="0"/>
+    <w:lsdException w:name="Medium List 2 Accent 5" w:semiHidden="0" w:uiPriority="66" w:unhideWhenUsed="0"/>
+    <w:lsdException w:name="Medium Grid 1 Accent 5" w:semiHidden="0" w:uiPriority="67" w:unhideWhenUsed="0"/>
+    <w:lsdException w:name="Medium Grid 2 Accent 5" w:semiHidden="0" w:uiPriority="68" w:unhideWhenUsed="0"/>
+    <w:lsdException w:name="Medium Grid 3 Accent 5" w:semiHidden="0" w:uiPriority="69" w:unhideWhenUsed="0"/>
+    <w:lsdException w:name="Dark List Accent 5" w:semiHidden="0" w:uiPriority="70" w:unhideWhenUsed="0"/>
+    <w:lsdException w:name="Colorful Shading Accent 5" w:semiHidden="0" w:uiPriority="71" w:unhideWhenUsed="0"/>
+    <w:lsdException w:name="Colorful List Accent 5" w:semiHidden="0" w:uiPriority="72" w:unhideWhenUsed="0"/>
+    <w:lsdException w:name="Colorful Grid Accent 5" w:semiHidden="0" w:uiPriority="73" w:unhideWhenUsed="0"/>
+    <w:lsdException w:name="Light Shading Accent 6" w:semiHidden="0" w:uiPriority="60" w:unhideWhenUsed="0"/>
+    <w:lsdException w:name="Light List Accent 6" w:semiHidden="0" w:uiPriority="61" w:unhideWhenUsed="0"/>
+    <w:lsdException w:name="Light Grid Accent 6" w:semiHidden="0" w:uiPriority="62" w:unhideWhenUsed="0"/>
+    <w:lsdException w:name="Medium Shading 1 Accent 6" w:semiHidden="0" w:uiPriority="63" w:unhideWhenUsed="0"/>
+    <w:lsdException w:name="Medium Shading 2 Accent 6" w:semiHidden="0" w:uiPriority="64" w:unhideWhenUsed="0"/>
+    <w:lsdException w:name="Medium List 1 Accent 6" w:semiHidden="0" w:uiPriority="65" w:unhideWhenUsed="0"/>
+    <w:lsdException w:name="Medium List 2 Accent 6" w:semiHidden="0" w:uiPriority="66" w:unhideWhenUsed="0"/>
+    <w:lsdException w:name="Medium Grid 1 Accent 6" w:semiHidden="0" w:uiPriority="67" w:unhideWhenUsed="0"/>
+    <w:lsdException w:name="Medium Grid 2 Accent 6" w:semiHidden="0" w:uiPriority="68" w:unhideWhenUsed="0"/>
+    <w:lsdException w:name="Medium Grid 3 Accent 6" w:semiHidden="0" w:uiPriority="69" w:unhideWhenUsed="0"/>
+    <w:lsdException w:name="Dark List Accent 6" w:semiHidden="0" w:uiPriority="70" w:unhideWhenUsed="0"/>
+    <w:lsdException w:name="Colorful Shading Accent 6" w:semiHidden="0" w:uiPriority="71" w:unhideWhenUsed="0"/>
+    <w:lsdException w:name="Colorful List Accent 6" w:semiHidden="0" w:uiPriority="72" w:unhideWhenUsed="0"/>
+    <w:lsdException w:name="Colorful Grid Accent 6" w:semiHidden="0" w:uiPriority="73" w:unhideWhenUsed="0"/>
+    <w:lsdException w:name="Subtle Emphasis" w:semiHidden="0" w:uiPriority="19" w:unhideWhenUsed="0" w:qFormat="1"/>
+    <w:lsdException w:name="Intense Emphasis" w:semiHidden="0" w:uiPriority="21" w:unhideWhenUsed="0" w:qFormat="1"/>
+    <w:lsdException w:name="Subtle Reference" w:semiHidden="0" w:uiPriority="31" w:unhideWhenUsed="0" w:qFormat="1"/>
+    <w:lsdException w:name="Intense Reference" w:semiHidden="0" w:uiPriority="32" w:unhideWhenUsed="0" w:qFormat="1"/>
+    <w:lsdException w:name="Book Title" w:semiHidden="0" w:uiPriority="33" w:unhideWhenUsed="0" w:qFormat="1"/>
+    <w:lsdException w:name="Bibliography" w:uiPriority="37"/>
+    <w:lsdException w:name="TOC Heading" w:uiPriority="39" w:qFormat="1"/>
+  </w:latentStyles>
+  <w:style w:type="paragraph" w:default="1" w:styleId="Normal">
+    <w:name w:val="Normal"/>
+    <w:qFormat/>
+    <w:rPr>
+      <w:lang w:val="en-US" w:eastAsia="en-US"/>
+    </w:rPr>
+  </w:style>
+  <w:style w:type="paragraph" w:styleId="Heading1">
+    <w:name w:val="heading 1"/>
+    <w:basedOn w:val="Normal"/>
+    <w:next w:val="Normal"/>
+    <w:autoRedefine/>
+    <w:qFormat/>
+    <w:rsid w:val="0078155B"/>
     <w:pPr>
-      <w:ind w:left="720"/>
+      <w:keepNext/>
+      <w:numPr>
+        <w:numId w:val="1"/>
+      </w:numPr>
+      <w:outlineLvl w:val="0"/>
+    </w:pPr>
+    <w:rPr>
+      <w:rFonts w:ascii="Arial" w:hAnsi="Arial"/>
+      <w:b/>
+      <w:sz w:val="24"/>
+    </w:rPr>
+  </w:style>
+  <w:style w:type="paragraph" w:styleId="Heading2">
+    <w:name w:val="heading 2"/>
+    <w:basedOn w:val="Normal"/>
+    <w:next w:val="Normal"/>
+    <w:qFormat/>
+    <w:rsid w:val="0078155B"/>
+    <w:pPr>
+      <w:keepNext/>
+      <w:numPr>
+        <w:ilvl w:val="1"/>
+        <w:numId w:val="1"/>
+      </w:numPr>
+      <w:spacing w:before="240" w:after="60" w:line="480" w:lineRule="auto"/>
+      <w:outlineLvl w:val="1"/>
+    </w:pPr>
+    <w:rPr>
+      <w:rFonts w:ascii="Arial" w:hAnsi="Arial"/>
+      <w:b/>
+      <w:i/>
+      <w:sz w:val="24"/>
+    </w:rPr>
+  </w:style>
+  <w:style w:type="paragraph" w:styleId="Heading3">
+    <w:name w:val="heading 3"/>
+    <w:basedOn w:val="Normal"/>
+    <w:next w:val="Normal"/>
+    <w:qFormat/>
+    <w:rsid w:val="00347696"/>
+    <w:pPr>
+      <w:keepNext/>
+      <w:numPr>
+        <w:ilvl w:val="2"/>
+        <w:numId w:val="14"/>
+      </w:numPr>
+      <w:outlineLvl w:val="2"/>
+    </w:pPr>
+    <w:rPr>
+      <w:rFonts w:ascii="Arial" w:hAnsi="Arial" w:cs="Arial"/>
+      <w:sz w:val="24"/>
+      <w:szCs w:val="24"/>
+    </w:rPr>
+  </w:style>
+  <w:style w:type="paragraph" w:styleId="Heading4">
+    <w:name w:val="heading 4"/>
+    <w:basedOn w:val="Normal"/>
+    <w:next w:val="Normal"/>
+    <w:qFormat/>
+    <w:pPr>
+      <w:keepNext/>
+      <w:outlineLvl w:val="3"/>
+    </w:pPr>
+    <w:rPr>
+      <w:b/>
+    </w:rPr>
+  </w:style>
+  <w:style w:type="paragraph" w:styleId="Heading5">
+    <w:name w:val="heading 5"/>
+    <w:basedOn w:val="Normal"/>
+    <w:next w:val="Normal"/>
+    <w:qFormat/>
+    <w:pPr>
+      <w:keepNext/>
+      <w:outlineLvl w:val="4"/>
+    </w:pPr>
+    <w:rPr>
+      <w:sz w:val="24"/>
+    </w:rPr>
+  </w:style>
+  <w:style w:type="character" w:default="1" w:styleId="DefaultParagraphFont">
+    <w:name w:val="Default Paragraph Font"/>
+    <w:uiPriority w:val="1"/>
+    <w:semiHidden/>
+    <w:unhideWhenUsed/>
+  </w:style>
+  <w:style w:type="table" w:default="1" w:styleId="TableNormal">
+    <w:name w:val="Normal Table"/>
+    <w:uiPriority w:val="99"/>
+    <w:semiHidden/>
+    <w:unhideWhenUsed/>
+    <w:tblPr>
+      <w:tblInd w:w="0" w:type="dxa"/>
+      <w:tblCellMar>
+        <w:top w:w="0" w:type="dxa"/>
+        <w:left w:w="108" w:type="dxa"/>
+        <w:bottom w:w="0" w:type="dxa"/>
+        <w:right w:w="108" w:type="dxa"/>
+      </w:tblCellMar>
+    </w:tblPr>
+  </w:style>
+  <w:style w:type="numbering" w:default="1" w:styleId="NoList">
+    <w:name w:val="No List"/>
+    <w:uiPriority w:val="99"/>
+    <w:semiHidden/>
+    <w:unhideWhenUsed/>
+  </w:style>
+  <w:style w:type="paragraph" w:styleId="BodyTextIndent2">
+    <w:name w:val="Body Text Indent 2"/>
+    <w:basedOn w:val="Normal"/>
+    <w:pPr>
+      <w:ind w:firstLine="420"/>
+    </w:pPr>
+    <w:rPr>
+      <w:sz w:val="24"/>
+    </w:rPr>
+  </w:style>
+  <w:style w:type="paragraph" w:styleId="BodyText">
+    <w:name w:val="Body Text"/>
+    <w:basedOn w:val="Normal"/>
+    <w:rPr>
+      <w:sz w:val="24"/>
+    </w:rPr>
+  </w:style>
+  <w:style w:type="paragraph" w:styleId="PlainText">
+    <w:name w:val="Plain Text"/>
+    <w:basedOn w:val="Normal"/>
+    <w:rPr>
+      <w:rFonts w:ascii="Courier New" w:hAnsi="Courier New"/>
+    </w:rPr>
+  </w:style>
+  <w:style w:type="paragraph" w:styleId="Header">
+    <w:name w:val="header"/>
+    <w:basedOn w:val="Normal"/>
+    <w:pPr>
+      <w:tabs>
+        <w:tab w:val="center" w:pos="4320"/>
+        <w:tab w:val="right" w:pos="8640"/>
+      </w:tabs>
+    </w:pPr>
+  </w:style>
+  <w:style w:type="paragraph" w:styleId="Footer">
+    <w:name w:val="footer"/>
+    <w:basedOn w:val="Normal"/>
+    <w:pPr>
+      <w:tabs>
+        <w:tab w:val="center" w:pos="4320"/>
+        <w:tab w:val="right" w:pos="8640"/>
+      </w:tabs>
+    </w:pPr>
+  </w:style>
+  <w:style w:type="character" w:styleId="PageNumber">
+    <w:name w:val="page number"/>
+    <w:basedOn w:val="DefaultParagraphFont"/>
+  </w:style>
+  <w:style w:type="paragraph" w:styleId="Caption">
+    <w:name w:val="caption"/>
+    <w:basedOn w:val="Normal"/>
+    <w:next w:val="Normal"/>
+    <w:qFormat/>
+    <w:pPr>
+      <w:spacing w:before="120" w:after="120"/>
+    </w:pPr>
+    <w:rPr>
+      <w:b/>
+    </w:rPr>
+  </w:style>
+  <w:style w:type="paragraph" w:styleId="TOC1">
+    <w:name w:val="toc 1"/>
+    <w:basedOn w:val="Normal"/>
+    <w:next w:val="Normal"/>
+    <w:autoRedefine/>
+    <w:semiHidden/>
+  </w:style>
+  <w:style w:type="paragraph" w:styleId="TOC2">
+    <w:name w:val="toc 2"/>
+    <w:basedOn w:val="Normal"/>
+    <w:next w:val="Normal"/>
+    <w:autoRedefine/>
+    <w:semiHidden/>
+    <w:pPr>
+      <w:ind w:left="200"/>
+    </w:pPr>
+  </w:style>
+  <w:style w:type="paragraph" w:styleId="TOC3">
+    <w:name w:val="toc 3"/>
+    <w:basedOn w:val="Normal"/>
+    <w:next w:val="Normal"/>
+    <w:autoRedefine/>
+    <w:semiHidden/>
+    <w:pPr>
+      <w:ind w:left="400"/>
+    </w:pPr>
+  </w:style>
+  <w:style w:type="paragraph" w:styleId="TOC4">
+    <w:name w:val="toc 4"/>
+    <w:basedOn w:val="Normal"/>
+    <w:next w:val="Normal"/>
+    <w:autoRedefine/>
+    <w:semiHidden/>
+    <w:pPr>
+      <w:ind w:left="600"/>
+    </w:pPr>
+  </w:style>
+  <w:style w:type="paragraph" w:styleId="TOC5">
+    <w:name w:val="toc 5"/>
+    <w:basedOn w:val="Normal"/>
+    <w:next w:val="Normal"/>
+    <w:autoRedefine/>
+    <w:semiHidden/>
+    <w:pPr>
+      <w:ind w:left="800"/>
+    </w:pPr>
+  </w:style>
+  <w:style w:type="paragraph" w:styleId="TOC6">
+    <w:name w:val="toc 6"/>
+    <w:basedOn w:val="Normal"/>
+    <w:next w:val="Normal"/>
+    <w:autoRedefine/>
+    <w:semiHidden/>
+    <w:pPr>
+      <w:ind w:left="1000"/>
+    </w:pPr>
+  </w:style>
+  <w:style w:type="paragraph" w:styleId="TOC7">
+    <w:name w:val="toc 7"/>
+    <w:basedOn w:val="Normal"/>
+    <w:next w:val="Normal"/>
+    <w:autoRedefine/>
+    <w:semiHidden/>
+    <w:pPr>
+      <w:ind w:left="1200"/>
+    </w:pPr>
+  </w:style>
+  <w:style w:type="paragraph" w:styleId="TOC8">
+    <w:name w:val="toc 8"/>
+    <w:basedOn w:val="Normal"/>
+    <w:next w:val="Normal"/>
+    <w:autoRedefine/>
+    <w:semiHidden/>
+    <w:pPr>
+      <w:ind w:left="1400"/>
+    </w:pPr>
+  </w:style>
+  <w:style w:type="paragraph" w:styleId="TOC9">
+    <w:name w:val="toc 9"/>
+    <w:basedOn w:val="Normal"/>
+    <w:next w:val="Normal"/>
+    <w:autoRedefine/>
+    <w:semiHidden/>
+    <w:pPr>
+      <w:ind w:left="1600"/>
+    </w:pPr>
+  </w:style>
+  <w:style w:type="paragraph" w:styleId="TableofFigures">
+    <w:name w:val="table of figures"/>
+    <w:basedOn w:val="Normal"/>
+    <w:next w:val="Normal"/>
+    <w:semiHidden/>
+    <w:pPr>
+      <w:ind w:left="400" w:hanging="400"/>
+    </w:pPr>
+  </w:style>
+  <w:style w:type="paragraph" w:styleId="Index1">
+    <w:name w:val="index 1"/>
+    <w:basedOn w:val="Normal"/>
+    <w:next w:val="Normal"/>
+    <w:autoRedefine/>
+    <w:uiPriority w:val="99"/>
+    <w:semiHidden/>
+    <w:pPr>
+      <w:ind w:left="200" w:hanging="200"/>
+    </w:pPr>
+  </w:style>
+  <w:style w:type="paragraph" w:styleId="Index2">
+    <w:name w:val="index 2"/>
+    <w:basedOn w:val="Normal"/>
+    <w:next w:val="Normal"/>
+    <w:autoRedefine/>
+    <w:semiHidden/>
+    <w:pPr>
+      <w:ind w:left="400" w:hanging="200"/>
+    </w:pPr>
+  </w:style>
+  <w:style w:type="paragraph" w:styleId="Index3">
+    <w:name w:val="index 3"/>
+    <w:basedOn w:val="Normal"/>
+    <w:next w:val="Normal"/>
+    <w:autoRedefine/>
+    <w:semiHidden/>
+    <w:pPr>
+      <w:ind w:left="600" w:hanging="200"/>
+    </w:pPr>
+  </w:style>
+  <w:style w:type="paragraph" w:styleId="Index4">
+    <w:name w:val="index 4"/>
+    <w:basedOn w:val="Normal"/>
+    <w:next w:val="Normal"/>
+    <w:autoRedefine/>
+    <w:semiHidden/>
+    <w:pPr>
+      <w:ind w:left="800" w:hanging="200"/>
+    </w:pPr>
+  </w:style>
+  <w:style w:type="paragraph" w:styleId="Index5">
+    <w:name w:val="index 5"/>
+    <w:basedOn w:val="Normal"/>
+    <w:next w:val="Normal"/>
+    <w:autoRedefine/>
+    <w:semiHidden/>
+    <w:pPr>
+      <w:ind w:left="1000" w:hanging="200"/>
+    </w:pPr>
+  </w:style>
+  <w:style w:type="paragraph" w:styleId="Index6">
+    <w:name w:val="index 6"/>
+    <w:basedOn w:val="Normal"/>
+    <w:next w:val="Normal"/>
+    <w:autoRedefine/>
+    <w:semiHidden/>
+    <w:pPr>
+      <w:ind w:left="1200" w:hanging="200"/>
+    </w:pPr>
+  </w:style>
+  <w:style w:type="paragraph" w:styleId="Index7">
+    <w:name w:val="index 7"/>
+    <w:basedOn w:val="Normal"/>
+    <w:next w:val="Normal"/>
+    <w:autoRedefine/>
+    <w:semiHidden/>
+    <w:pPr>
+      <w:ind w:left="1400" w:hanging="200"/>
+    </w:pPr>
+  </w:style>
+  <w:style w:type="paragraph" w:styleId="Index8">
+    <w:name w:val="index 8"/>
+    <w:basedOn w:val="Normal"/>
+    <w:next w:val="Normal"/>
+    <w:autoRedefine/>
+    <w:semiHidden/>
+    <w:pPr>
+      <w:ind w:left="1600" w:hanging="200"/>
+    </w:pPr>
+  </w:style>
+  <w:style w:type="paragraph" w:styleId="Index9">
+    <w:name w:val="index 9"/>
+    <w:basedOn w:val="Normal"/>
+    <w:next w:val="Normal"/>
+    <w:autoRedefine/>
+    <w:semiHidden/>
+    <w:pPr>
+      <w:ind w:left="1800" w:hanging="200"/>
+    </w:pPr>
+  </w:style>
+  <w:style w:type="paragraph" w:styleId="IndexHeading">
+    <w:name w:val="index heading"/>
+    <w:basedOn w:val="Normal"/>
+    <w:next w:val="Index1"/>
+    <w:semiHidden/>
+  </w:style>
+  <w:style w:type="character" w:styleId="Hyperlink">
+    <w:name w:val="Hyperlink"/>
+    <w:basedOn w:val="DefaultParagraphFont"/>
+    <w:rPr>
+      <w:color w:val="0000FF"/>
+      <w:u w:val="single"/>
+    </w:rPr>
+  </w:style>
+  <w:style w:type="paragraph" w:customStyle="1" w:styleId="Bodytext0">
+    <w:name w:val="Bodytext"/>
+    <w:aliases w:val="bt"/>
+    <w:basedOn w:val="Normal"/>
+    <w:rsid w:val="00D81728"/>
+    <w:pPr>
+      <w:spacing w:after="120"/>
+      <w:ind w:left="1440"/>
+    </w:pPr>
+    <w:rPr>
+      <w:rFonts w:ascii="Arial" w:hAnsi="Arial"/>
+      <w:sz w:val="22"/>
+    </w:rPr>
+  </w:style>
+  <w:style w:type="numbering" w:styleId="111111">
+    <w:name w:val="Outline List 2"/>
+    <w:basedOn w:val="NoList"/>
+    <w:uiPriority w:val="99"/>
+    <w:semiHidden/>
+    <w:unhideWhenUsed/>
+    <w:rsid w:val="0078155B"/>
+    <w:pPr>
+      <w:numPr>
+        <w:numId w:val="3"/>
+      </w:numPr>
+    </w:pPr>
+  </w:style>
+  <w:style w:type="paragraph" w:styleId="BalloonText">
+    <w:name w:val="Balloon Text"/>
+    <w:basedOn w:val="Normal"/>
+    <w:link w:val="BalloonTextChar"/>
+    <w:uiPriority w:val="99"/>
+    <w:semiHidden/>
+    <w:unhideWhenUsed/>
+    <w:rsid w:val="00AD68E4"/>
+    <w:rPr>
+      <w:rFonts w:ascii="Lucida Grande" w:hAnsi="Lucida Grande"/>
+      <w:sz w:val="18"/>
+      <w:szCs w:val="18"/>
+    </w:rPr>
+  </w:style>
+  <w:style w:type="character" w:customStyle="1" w:styleId="BalloonTextChar">
+    <w:name w:val="Balloon Text Char"/>
+    <w:basedOn w:val="DefaultParagraphFont"/>
+    <w:link w:val="BalloonText"/>
+    <w:uiPriority w:val="99"/>
+    <w:semiHidden/>
+    <w:rsid w:val="00AD68E4"/>
+    <w:rPr>
+      <w:rFonts w:ascii="Lucida Grande" w:hAnsi="Lucida Grande"/>
+      <w:sz w:val="18"/>
+      <w:szCs w:val="18"/>
+      <w:lang w:val="en-US" w:eastAsia="en-US"/>
+    </w:rPr>
+  </w:style>
+  <w:style w:type="paragraph" w:styleId="ListParagraph">
+    <w:name w:val="List Paragraph"/>
+    <w:basedOn w:val="Normal"/>
+    <w:uiPriority w:val="34"/>
+    <w:qFormat/>
+    <w:rsid w:val="00797EE5"/>
+    <w:pPr>
+      <w:ind w:left="540"/>
     </w:pPr>
     <w:rPr>
       <w:rFonts w:ascii="Arial" w:hAnsi="Arial"/>
@@ -20721,7 +21945,7 @@
 </file>
 
 <file path=customXml/itemProps1.xml><?xml version="1.0" encoding="utf-8"?>
-<ds:datastoreItem xmlns:ds="http://schemas.openxmlformats.org/officeDocument/2006/customXml" ds:itemID="{792E736A-0E78-4218-9B5B-9BD052050129}">
+<ds:datastoreItem xmlns:ds="http://schemas.openxmlformats.org/officeDocument/2006/customXml" ds:itemID="{9DE306ED-A5F9-6E4D-BB10-D3E0E3AD1537}">
   <ds:schemaRefs>
     <ds:schemaRef ds:uri="http://schemas.openxmlformats.org/officeDocument/2006/bibliography"/>
   </ds:schemaRefs>

</xml_diff>